<commit_message>
Curly brace all associations
</commit_message>
<xml_diff>
--- a/template.docx
+++ b/template.docx
@@ -2514,149 +2514,49 @@
           </w:tcPr>
           <w:p>
             <w:pPr>
+              <w:spacing w:before="60" w:after="60"/>
               <w:jc w:val="center"/>
-              <w:rPr>
-                <w:rFonts w:ascii="Source Code Pro" w:hAnsi="Source Code Pro"/>
-                <w:lang w:val="en-US" w:bidi="th-TH"/>
-              </w:rPr>
-            </w:pPr>
-            <w:r>
-              <w:rPr>
-                <w:rFonts w:ascii="Source Code Pro" w:hAnsi="Source Code Pro"/>
-                <w:lang w:val="en-US" w:bidi="th-TH"/>
-              </w:rPr>
-              <w:t>#forrow($attr in $sorter.sort($class.ownedAttribute))</w:t>
-            </w:r>
-            <w:r>
-              <w:rPr>
-                <w:rFonts w:ascii="Source Code Pro" w:hAnsi="Source Code Pro"/>
-                <w:lang w:val="en-US" w:bidi="th-TH"/>
-              </w:rPr>
-              <w:t>#if (!</w:t>
-            </w:r>
-            <w:r>
-              <w:rPr>
-                <w:rFonts w:ascii="Source Code Pro" w:hAnsi="Source Code Pro"/>
-                <w:lang w:val="en-US" w:bidi="th-TH"/>
-              </w:rPr>
-              <w:t>$report.isEmpty(</w:t>
-            </w:r>
-            <w:r>
-              <w:rPr>
-                <w:rFonts w:ascii="Source Code Pro" w:hAnsi="Source Code Pro"/>
-                <w:lang w:val="en-US" w:bidi="th-TH"/>
-              </w:rPr>
-              <w:t>$attr.name</w:t>
-            </w:r>
-            <w:r>
-              <w:rPr>
-                <w:rFonts w:ascii="Source Code Pro" w:hAnsi="Source Code Pro"/>
-                <w:lang w:val="en-US" w:bidi="th-TH"/>
-              </w:rPr>
-              <w:t>)</w:t>
-            </w:r>
-            <w:r>
-              <w:rPr>
-                <w:rFonts w:ascii="Source Code Pro" w:hAnsi="Source Code Pro"/>
-                <w:lang w:val="en-US" w:bidi="th-TH"/>
-              </w:rPr>
-              <w:t>)</w:t>
-            </w:r>
-            <w:r>
               <w:rPr>
                 <w:rFonts w:ascii="Source Code Pro" w:hAnsi="Source Code Pro"/>
                 <w:sz w:val="18"/>
                 <w:szCs w:val="18"/>
-                <w:lang w:val="en-US" w:bidi="th-TH"/>
-              </w:rPr>
-              <w:t>$bookmark.create($attr.ID, $attr.name)</w:t>
-            </w:r>
+              </w:rPr>
+            </w:pPr>
             <w:r>
               <w:rPr>
                 <w:rFonts w:ascii="Source Code Pro" w:hAnsi="Source Code Pro"/>
                 <w:lang w:val="en-US" w:bidi="th-TH"/>
               </w:rPr>
-              <w:t>#else</w:t>
+              <w:t>#forrow($attr in $sorter.sort($class.ownedAttribute))</w:t>
             </w:r>
             <w:r>
               <w:rPr>
                 <w:rFonts w:ascii="Source Code Pro" w:hAnsi="Source Code Pro"/>
-                <w:sz w:val="18"/>
-                <w:szCs w:val="18"/>
+              </w:rPr>
+              <w:t>#if($attr.association){#end</w:t>
+            </w:r>
+            <w:r>
+              <w:rPr>
+                <w:rFonts w:ascii="Source Code Pro" w:hAnsi="Source Code Pro"/>
                 <w:lang w:val="en-US" w:bidi="th-TH"/>
               </w:rPr>
-              <w:t>{</w:t>
+              <w:t>#if (!$report.isEmpty($attr.name))$bookmark.create($attr.ID,$attr.name)#else$bookmark.create($attr.ID,</w:t>
             </w:r>
             <w:r>
               <w:rPr>
                 <w:rFonts w:ascii="Source Code Pro" w:hAnsi="Source Code Pro"/>
-                <w:sz w:val="18"/>
-                <w:szCs w:val="18"/>
-                <w:lang w:val="en-US" w:bidi="th-TH"/>
-              </w:rPr>
-              <w:t>$bookmark.create($attr.ID</w:t>
+                <w:lang w:val="en-US"/>
+              </w:rPr>
+              <w:t>$attr.type.name)#end</w:t>
             </w:r>
             <w:r>
               <w:rPr>
                 <w:rFonts w:ascii="Source Code Pro" w:hAnsi="Source Code Pro"/>
-                <w:sz w:val="18"/>
-                <w:szCs w:val="18"/>
-                <w:lang w:val="en-US" w:bidi="th-TH"/>
-              </w:rPr>
-              <w:t>,</w:t>
-            </w:r>
-            <w:r>
-              <w:rPr>
-                <w:rFonts w:ascii="Source Code Pro" w:hAnsi="Source Code Pro"/>
-                <w:sz w:val="18"/>
-                <w:szCs w:val="18"/>
-                <w:lang w:val="en-US" w:bidi="th-TH"/>
-              </w:rPr>
-              <w:t xml:space="preserve"> </w:t>
-            </w:r>
-            <w:r>
-              <w:rPr>
-                <w:rFonts w:ascii="Source Code Pro" w:hAnsi="Source Code Pro"/>
-                <w:sz w:val="18"/>
-                <w:szCs w:val="18"/>
-                <w:lang w:val="en-US"/>
-              </w:rPr>
-              <w:t>$attr.type.name</w:t>
-            </w:r>
-            <w:r>
-              <w:rPr>
-                <w:rFonts w:ascii="Source Code Pro" w:hAnsi="Source Code Pro"/>
-                <w:sz w:val="18"/>
-                <w:szCs w:val="18"/>
-                <w:lang w:val="en-US"/>
-              </w:rPr>
-              <w:t>)</w:t>
-            </w:r>
-            <w:r>
-              <w:rPr>
-                <w:rFonts w:ascii="Source Code Pro" w:hAnsi="Source Code Pro"/>
-                <w:sz w:val="18"/>
-                <w:szCs w:val="18"/>
-                <w:lang w:val="en-US"/>
-              </w:rPr>
-              <w:t>}</w:t>
-            </w:r>
-            <w:r>
-              <w:rPr>
-                <w:lang w:val="en-US"/>
-              </w:rPr>
-              <w:t>#end</w:t>
-            </w:r>
-          </w:p>
-          <w:p>
-            <w:pPr>
-              <w:jc w:val="center"/>
-              <w:rPr>
-                <w:rFonts w:ascii="Source Code Pro" w:hAnsi="Source Code Pro"/>
-                <w:sz w:val="18"/>
-                <w:szCs w:val="18"/>
-              </w:rPr>
-            </w:pPr>
+              </w:rPr>
+              <w:t>#if($attr.association)}#end</w:t>
+            </w:r>
+            <w:bookmarkStart w:id="13" w:name="_GoBack"/>
+            <w:bookmarkEnd w:id="13"/>
           </w:p>
         </w:tc>
         <w:tc>
@@ -2728,8 +2628,6 @@
               </w:rPr>
               <w:t>type.ID</w:t>
             </w:r>
-            <w:bookmarkStart w:id="13" w:name="_GoBack"/>
-            <w:bookmarkEnd w:id="13"/>
             <w:r>
               <w:rPr>
                 <w:rFonts w:ascii="Source Code Pro" w:hAnsi="Source Code Pro"/>
@@ -3100,6 +2998,7 @@
                 <w:color w:val="FFFFFF"/>
                 <w:lang w:val="en-US"/>
               </w:rPr>
+              <w:lastRenderedPageBreak/>
               <w:t>Visibility</w:t>
             </w:r>
           </w:p>
@@ -3247,7 +3146,6 @@
               <w:rPr>
                 <w:lang w:val="en-US"/>
               </w:rPr>
-              <w:lastRenderedPageBreak/>
               <w:t>#set ($void = $paraList.add($para))</w:t>
             </w:r>
           </w:p>
@@ -3429,7 +3327,6 @@
         <w:rPr>
           <w:lang w:val="en-US"/>
         </w:rPr>
-        <w:lastRenderedPageBreak/>
         <w:t>#end</w:t>
       </w:r>
     </w:p>

</xml_diff>

<commit_message>
make col 3 11pt
</commit_message>
<xml_diff>
--- a/template.docx
+++ b/template.docx
@@ -2606,61 +2606,131 @@
             <w:vAlign w:val="center"/>
           </w:tcPr>
           <w:p>
-            <w:r>
+            <w:pPr>
+              <w:rPr>
+                <w:sz w:val="22"/>
+                <w:szCs w:val="22"/>
+              </w:rPr>
+            </w:pPr>
+            <w:r>
+              <w:rPr>
+                <w:sz w:val="22"/>
+                <w:szCs w:val="22"/>
+              </w:rPr>
               <w:t>#if($</w:t>
             </w:r>
             <w:proofErr w:type="spellStart"/>
             <w:proofErr w:type="gramStart"/>
             <w:r>
+              <w:rPr>
+                <w:sz w:val="22"/>
+                <w:szCs w:val="22"/>
+              </w:rPr>
               <w:t>elements.contains</w:t>
             </w:r>
             <w:proofErr w:type="spellEnd"/>
             <w:proofErr w:type="gramEnd"/>
             <w:r>
+              <w:rPr>
+                <w:sz w:val="22"/>
+                <w:szCs w:val="22"/>
+              </w:rPr>
               <w:t>($</w:t>
             </w:r>
             <w:proofErr w:type="spellStart"/>
             <w:r>
+              <w:rPr>
+                <w:sz w:val="22"/>
+                <w:szCs w:val="22"/>
+              </w:rPr>
               <w:t>attr.type</w:t>
             </w:r>
             <w:proofErr w:type="spellEnd"/>
             <w:r>
+              <w:rPr>
+                <w:sz w:val="22"/>
+                <w:szCs w:val="22"/>
+              </w:rPr>
               <w:t>)</w:t>
             </w:r>
             <w:r>
+              <w:rPr>
+                <w:sz w:val="22"/>
+                <w:szCs w:val="22"/>
+              </w:rPr>
               <w:t>)</w:t>
             </w:r>
             <w:r>
+              <w:rPr>
+                <w:sz w:val="22"/>
+                <w:szCs w:val="22"/>
+              </w:rPr>
               <w:t>$</w:t>
             </w:r>
             <w:proofErr w:type="spellStart"/>
             <w:r>
+              <w:rPr>
+                <w:sz w:val="22"/>
+                <w:szCs w:val="22"/>
+              </w:rPr>
               <w:t>bookmark.open</w:t>
             </w:r>
             <w:proofErr w:type="spellEnd"/>
             <w:r>
+              <w:rPr>
+                <w:sz w:val="22"/>
+                <w:szCs w:val="22"/>
+              </w:rPr>
               <w:t>($attr.</w:t>
             </w:r>
             <w:r>
+              <w:rPr>
+                <w:sz w:val="22"/>
+                <w:szCs w:val="22"/>
+              </w:rPr>
               <w:t>type.ID</w:t>
             </w:r>
             <w:r>
+              <w:rPr>
+                <w:sz w:val="22"/>
+                <w:szCs w:val="22"/>
+              </w:rPr>
               <w:t xml:space="preserve">, </w:t>
             </w:r>
             <w:r>
+              <w:rPr>
+                <w:sz w:val="22"/>
+                <w:szCs w:val="22"/>
+              </w:rPr>
               <w:t>$attr.type.name</w:t>
             </w:r>
             <w:r>
+              <w:rPr>
+                <w:sz w:val="22"/>
+                <w:szCs w:val="22"/>
+              </w:rPr>
               <w:t>)</w:t>
             </w:r>
             <w:r>
+              <w:rPr>
+                <w:sz w:val="22"/>
+                <w:szCs w:val="22"/>
+              </w:rPr>
               <w:t>#</w:t>
             </w:r>
             <w:proofErr w:type="spellStart"/>
             <w:r>
+              <w:rPr>
+                <w:sz w:val="22"/>
+                <w:szCs w:val="22"/>
+              </w:rPr>
               <w:t>else$attr.type.name</w:t>
             </w:r>
             <w:r>
+              <w:rPr>
+                <w:sz w:val="22"/>
+                <w:szCs w:val="22"/>
+              </w:rPr>
               <w:t>#end</w:t>
             </w:r>
             <w:proofErr w:type="spellEnd"/>
@@ -2699,25 +2769,18 @@
                 <w:sz w:val="22"/>
                 <w:szCs w:val="22"/>
               </w:rPr>
-              <w:t>attr.docume</w:t>
+              <w:t>attr.documentation</w:t>
+            </w:r>
+            <w:proofErr w:type="gramEnd"/>
+            <w:r>
+              <w:rPr>
+                <w:sz w:val="22"/>
+                <w:szCs w:val="22"/>
+              </w:rPr>
+              <w:t>#endrow</w:t>
             </w:r>
             <w:bookmarkStart w:id="13" w:name="_GoBack"/>
             <w:bookmarkEnd w:id="13"/>
-            <w:r>
-              <w:rPr>
-                <w:sz w:val="22"/>
-                <w:szCs w:val="22"/>
-              </w:rPr>
-              <w:t>ntation</w:t>
-            </w:r>
-            <w:proofErr w:type="gramEnd"/>
-            <w:r>
-              <w:rPr>
-                <w:sz w:val="22"/>
-                <w:szCs w:val="22"/>
-              </w:rPr>
-              <w:t>#endrow</w:t>
-            </w:r>
             <w:proofErr w:type="spellEnd"/>
           </w:p>
         </w:tc>
@@ -9950,7 +10013,7 @@
 </file>
 
 <file path=customXml/itemProps1.xml><?xml version="1.0" encoding="utf-8"?>
-<ds:datastoreItem xmlns:ds="http://schemas.openxmlformats.org/officeDocument/2006/customXml" ds:itemID="{E6E47BC6-354B-4CC7-965F-2644478501E0}">
+<ds:datastoreItem xmlns:ds="http://schemas.openxmlformats.org/officeDocument/2006/customXml" ds:itemID="{A67ED14E-47F2-48E3-986F-592B9C96AC61}">
   <ds:schemaRefs>
     <ds:schemaRef ds:uri="http://schemas.openxmlformats.org/officeDocument/2006/bibliography"/>
   </ds:schemaRefs>

</xml_diff>

<commit_message>
update to use attribute hrsort
</commit_message>
<xml_diff>
--- a/template.docx
+++ b/template.docx
@@ -1183,597 +1183,129 @@
     <w:p/>
     <w:p>
       <w:pPr>
-        <w:pStyle w:val="Heading1"/>
-        <w:jc w:val="right"/>
-        <w:rPr>
-          <w:szCs w:val="40"/>
-        </w:rPr>
-        <w:sectPr>
-          <w:pgSz w:w="11907" w:h="16840" w:code="9"/>
-          <w:pgMar w:top="1440" w:right="851" w:bottom="1440" w:left="1440" w:header="720" w:footer="403" w:gutter="0"/>
-          <w:pgNumType w:fmt="lowerRoman"/>
-          <w:cols w:space="720"/>
-        </w:sectPr>
-      </w:pPr>
-    </w:p>
-    <w:p>
-      <w:pPr>
-        <w:pStyle w:val="Heading1"/>
-        <w:rPr>
-          <w:b w:val="0"/>
-        </w:rPr>
-      </w:pPr>
-      <w:bookmarkStart w:id="6" w:name="_Toc194827378"/>
-      <w:r>
-        <w:lastRenderedPageBreak/>
-        <w:t>Introduction</w:t>
+        <w:widowControl/>
+        <w:suppressAutoHyphens w:val="0"/>
+        <w:adjustRightInd/>
+        <w:spacing w:after="0"/>
+        <w:textAlignment w:val="auto"/>
+      </w:pPr>
+      <w:r>
+        <w:br w:type="page"/>
       </w:r>
     </w:p>
     <w:p>
       <w:pPr>
         <w:pStyle w:val="Heading2"/>
-        <w:rPr>
-          <w:b w:val="0"/>
-        </w:rPr>
-      </w:pPr>
-      <w:bookmarkStart w:id="7" w:name="_Toc135028941"/>
-      <w:bookmarkStart w:id="8" w:name="_Toc194827379"/>
-      <w:bookmarkStart w:id="9" w:name="_Toc135028943"/>
-      <w:bookmarkEnd w:id="2"/>
-      <w:bookmarkEnd w:id="6"/>
-      <w:r>
-        <w:t>Purpose</w:t>
-      </w:r>
-      <w:bookmarkEnd w:id="7"/>
-      <w:bookmarkEnd w:id="8"/>
-    </w:p>
-    <w:p>
-      <w:pPr>
-        <w:rPr>
-          <w:rFonts w:cs="Angsana New"/>
-        </w:rPr>
-      </w:pPr>
-      <w:r>
-        <w:rPr>
-          <w:rFonts w:cs="Angsana New"/>
-        </w:rPr>
-        <w:t>$Purpose</w:t>
-      </w:r>
-    </w:p>
-    <w:p>
-      <w:pPr>
-        <w:pStyle w:val="Heading2"/>
-        <w:rPr>
-          <w:b w:val="0"/>
-        </w:rPr>
-      </w:pPr>
-      <w:bookmarkStart w:id="10" w:name="_Toc135028942"/>
-      <w:bookmarkStart w:id="11" w:name="_Toc194827380"/>
-      <w:r>
-        <w:t>Scope</w:t>
-      </w:r>
-      <w:bookmarkEnd w:id="10"/>
-      <w:bookmarkEnd w:id="11"/>
-    </w:p>
-    <w:p>
-      <w:pPr>
-        <w:rPr>
-          <w:rFonts w:cs="Angsana New"/>
-        </w:rPr>
-      </w:pPr>
-      <w:r>
-        <w:rPr>
-          <w:rFonts w:cs="Angsana New"/>
-        </w:rPr>
-        <w:t>$Scope</w:t>
-      </w:r>
-    </w:p>
-    <w:p>
-      <w:pPr>
-        <w:pStyle w:val="Heading2"/>
-      </w:pPr>
-      <w:bookmarkStart w:id="12" w:name="_Toc194827381"/>
-      <w:bookmarkEnd w:id="9"/>
-      <w:r>
-        <w:t>Overview</w:t>
-      </w:r>
-      <w:bookmarkEnd w:id="12"/>
-    </w:p>
-    <w:p>
-      <w:pPr>
-        <w:pStyle w:val="TableofContent"/>
-        <w:rPr>
-          <w:rFonts w:cs="Angsana New"/>
-        </w:rPr>
-      </w:pPr>
-      <w:r>
-        <w:rPr>
-          <w:rFonts w:cs="Angsana New"/>
-        </w:rPr>
-        <w:t>$Overview</w:t>
-      </w:r>
-    </w:p>
-    <w:p>
-      <w:pPr>
-        <w:rPr>
-          <w:rFonts w:cs="Angsana New"/>
-        </w:rPr>
-      </w:pPr>
-      <w:r>
-        <w:rPr>
-          <w:rFonts w:cs="Angsana New"/>
-        </w:rPr>
-        <w:t>#macro (</w:t>
-      </w:r>
-      <w:proofErr w:type="spellStart"/>
-      <w:r>
-        <w:rPr>
-          <w:rFonts w:cs="Angsana New"/>
-        </w:rPr>
-        <w:t>removeLineBreak</w:t>
-      </w:r>
-      <w:proofErr w:type="spellEnd"/>
-      <w:r>
-        <w:rPr>
-          <w:rFonts w:cs="Angsana New"/>
-        </w:rPr>
-        <w:t xml:space="preserve"> $s)</w:t>
-      </w:r>
-    </w:p>
-    <w:p>
-      <w:pPr>
-        <w:rPr>
-          <w:rFonts w:cs="Angsana New"/>
-        </w:rPr>
-      </w:pPr>
-      <w:r>
-        <w:rPr>
-          <w:rFonts w:cs="Angsana New"/>
-        </w:rPr>
-        <w:t>#set ($</w:t>
-      </w:r>
-      <w:proofErr w:type="spellStart"/>
-      <w:r>
-        <w:rPr>
-          <w:rFonts w:cs="Angsana New"/>
-        </w:rPr>
-        <w:t>displayedName</w:t>
-      </w:r>
-      <w:proofErr w:type="spellEnd"/>
-      <w:r>
-        <w:rPr>
-          <w:rFonts w:cs="Angsana New"/>
-        </w:rPr>
-        <w:t xml:space="preserve"> = “”)</w:t>
-      </w:r>
-    </w:p>
-    <w:p>
-      <w:pPr>
-        <w:rPr>
-          <w:rFonts w:cs="Angsana New"/>
-        </w:rPr>
-      </w:pPr>
-      <w:r>
-        <w:rPr>
-          <w:rFonts w:cs="Angsana New"/>
-        </w:rPr>
-        <w:t>#foreach ($c in $</w:t>
-      </w:r>
-      <w:proofErr w:type="spellStart"/>
-      <w:proofErr w:type="gramStart"/>
-      <w:r>
-        <w:rPr>
-          <w:rFonts w:cs="Angsana New"/>
-        </w:rPr>
-        <w:t>s.toCharArray</w:t>
-      </w:r>
-      <w:proofErr w:type="spellEnd"/>
-      <w:proofErr w:type="gramEnd"/>
-      <w:r>
-        <w:rPr>
-          <w:rFonts w:cs="Angsana New"/>
-        </w:rPr>
-        <w:t>())</w:t>
-      </w:r>
-    </w:p>
-    <w:p>
-      <w:pPr>
-        <w:rPr>
-          <w:rFonts w:cs="Angsana New"/>
-        </w:rPr>
-      </w:pPr>
-      <w:r>
-        <w:rPr>
-          <w:rFonts w:cs="Angsana New"/>
-        </w:rPr>
-        <w:t>#if($</w:t>
-      </w:r>
-      <w:proofErr w:type="spellStart"/>
-      <w:proofErr w:type="gramStart"/>
-      <w:r>
-        <w:rPr>
-          <w:rFonts w:cs="Angsana New"/>
-        </w:rPr>
-        <w:t>c.getType</w:t>
-      </w:r>
-      <w:proofErr w:type="spellEnd"/>
-      <w:proofErr w:type="gramEnd"/>
-      <w:r>
-        <w:rPr>
-          <w:rFonts w:cs="Angsana New"/>
-        </w:rPr>
-        <w:t>($c)==15)</w:t>
-      </w:r>
-    </w:p>
-    <w:p>
-      <w:pPr>
-        <w:rPr>
-          <w:rFonts w:cs="Angsana New"/>
-        </w:rPr>
-      </w:pPr>
-      <w:r>
-        <w:rPr>
-          <w:rFonts w:cs="Angsana New"/>
-        </w:rPr>
-        <w:t>#</w:t>
-      </w:r>
-      <w:proofErr w:type="gramStart"/>
-      <w:r>
-        <w:rPr>
-          <w:rFonts w:cs="Angsana New"/>
-        </w:rPr>
-        <w:t>set(</w:t>
-      </w:r>
-      <w:proofErr w:type="gramEnd"/>
-      <w:r>
-        <w:rPr>
-          <w:rFonts w:cs="Angsana New"/>
-        </w:rPr>
-        <w:t>$</w:t>
-      </w:r>
-      <w:proofErr w:type="spellStart"/>
-      <w:r>
-        <w:rPr>
-          <w:rFonts w:cs="Angsana New"/>
-        </w:rPr>
-        <w:t>displayedName</w:t>
-      </w:r>
-      <w:proofErr w:type="spellEnd"/>
-      <w:r>
-        <w:rPr>
-          <w:rFonts w:cs="Angsana New"/>
-        </w:rPr>
-        <w:t xml:space="preserve"> = $</w:t>
-      </w:r>
-      <w:proofErr w:type="spellStart"/>
-      <w:r>
-        <w:rPr>
-          <w:rFonts w:cs="Angsana New"/>
-        </w:rPr>
-        <w:t>displayedName.concat</w:t>
-      </w:r>
-      <w:proofErr w:type="spellEnd"/>
-      <w:r>
-        <w:rPr>
-          <w:rFonts w:cs="Angsana New"/>
-        </w:rPr>
-        <w:t>(“ “))</w:t>
-      </w:r>
-    </w:p>
-    <w:p>
-      <w:pPr>
-        <w:rPr>
-          <w:rFonts w:cs="Angsana New"/>
-        </w:rPr>
-      </w:pPr>
-      <w:r>
-        <w:rPr>
-          <w:rFonts w:cs="Angsana New"/>
-        </w:rPr>
-        <w:t>#else</w:t>
-      </w:r>
-    </w:p>
-    <w:p>
-      <w:pPr>
-        <w:rPr>
-          <w:rFonts w:cs="Angsana New"/>
-        </w:rPr>
-      </w:pPr>
-      <w:r>
-        <w:rPr>
-          <w:rFonts w:cs="Angsana New"/>
-        </w:rPr>
-        <w:t>#</w:t>
-      </w:r>
-      <w:proofErr w:type="gramStart"/>
-      <w:r>
-        <w:rPr>
-          <w:rFonts w:cs="Angsana New"/>
-        </w:rPr>
-        <w:t>set(</w:t>
-      </w:r>
-      <w:proofErr w:type="gramEnd"/>
-      <w:r>
-        <w:rPr>
-          <w:rFonts w:cs="Angsana New"/>
-        </w:rPr>
-        <w:t>$</w:t>
-      </w:r>
-      <w:proofErr w:type="spellStart"/>
-      <w:r>
-        <w:rPr>
-          <w:rFonts w:cs="Angsana New"/>
-        </w:rPr>
-        <w:t>displayedName</w:t>
-      </w:r>
-      <w:proofErr w:type="spellEnd"/>
-      <w:r>
-        <w:rPr>
-          <w:rFonts w:cs="Angsana New"/>
-        </w:rPr>
-        <w:t xml:space="preserve"> = $</w:t>
-      </w:r>
-      <w:proofErr w:type="spellStart"/>
-      <w:r>
-        <w:rPr>
-          <w:rFonts w:cs="Angsana New"/>
-        </w:rPr>
-        <w:t>displayedName.concat</w:t>
-      </w:r>
-      <w:proofErr w:type="spellEnd"/>
-      <w:r>
-        <w:rPr>
-          <w:rFonts w:cs="Angsana New"/>
-        </w:rPr>
-        <w:t>($</w:t>
-      </w:r>
-      <w:proofErr w:type="spellStart"/>
-      <w:r>
-        <w:rPr>
-          <w:rFonts w:cs="Angsana New"/>
-        </w:rPr>
-        <w:t>c.toString</w:t>
-      </w:r>
-      <w:proofErr w:type="spellEnd"/>
-      <w:r>
-        <w:rPr>
-          <w:rFonts w:cs="Angsana New"/>
-        </w:rPr>
-        <w:t>()))</w:t>
-      </w:r>
-    </w:p>
-    <w:p>
-      <w:pPr>
-        <w:rPr>
-          <w:rFonts w:cs="Angsana New"/>
-        </w:rPr>
-      </w:pPr>
-      <w:r>
-        <w:rPr>
-          <w:rFonts w:cs="Angsana New"/>
-        </w:rPr>
-        <w:t>#end</w:t>
-      </w:r>
-    </w:p>
-    <w:p>
-      <w:pPr>
-        <w:rPr>
-          <w:rFonts w:cs="Angsana New"/>
-        </w:rPr>
-      </w:pPr>
-      <w:r>
-        <w:rPr>
-          <w:rFonts w:cs="Angsana New"/>
-        </w:rPr>
-        <w:t>#end</w:t>
-      </w:r>
-    </w:p>
-    <w:p>
-      <w:pPr>
-        <w:rPr>
-          <w:rFonts w:cs="Angsana New"/>
-        </w:rPr>
-      </w:pPr>
-      <w:r>
-        <w:rPr>
-          <w:rFonts w:cs="Angsana New"/>
-        </w:rPr>
-        <w:t>#end</w:t>
-      </w:r>
-    </w:p>
-    <w:p>
-      <w:pPr>
-        <w:rPr>
-          <w:rFonts w:cs="Angsana New"/>
-        </w:rPr>
-      </w:pPr>
-    </w:p>
-    <w:p>
-      <w:pPr>
-        <w:pStyle w:val="Heading1"/>
-        <w:jc w:val="both"/>
-        <w:sectPr>
-          <w:pgSz w:w="11907" w:h="16840" w:code="9"/>
-          <w:pgMar w:top="1440" w:right="851" w:bottom="1440" w:left="1440" w:header="720" w:footer="403" w:gutter="0"/>
-          <w:pgNumType w:start="1"/>
-          <w:cols w:space="720"/>
-        </w:sectPr>
-      </w:pPr>
-    </w:p>
-    <w:p>
+        <w:numPr>
+          <w:ilvl w:val="0"/>
+          <w:numId w:val="0"/>
+        </w:numPr>
+        <w:ind w:left="576" w:hanging="576"/>
+      </w:pPr>
       <w:r>
         <w:lastRenderedPageBreak/>
         <w:t>#</w:t>
       </w:r>
       <w:proofErr w:type="gramStart"/>
       <w:r>
-        <w:t>set(</w:t>
+        <w:t>import(</w:t>
       </w:r>
       <w:proofErr w:type="gramEnd"/>
       <w:r>
-        <w:t>$packages = $</w:t>
-      </w:r>
-      <w:proofErr w:type="spellStart"/>
-      <w:r>
-        <w:t>array.createArray</w:t>
-      </w:r>
-      <w:proofErr w:type="spellEnd"/>
-      <w:r>
-        <w:t>())</w:t>
-      </w:r>
-    </w:p>
-    <w:p>
-      <w:r>
-        <w:t>#</w:t>
-      </w:r>
+        <w:t>'</w:t>
+      </w:r>
+      <w:proofErr w:type="spellStart"/>
+      <w:r>
+        <w:t>hrsort</w:t>
+      </w:r>
+      <w:proofErr w:type="spellEnd"/>
+      <w:r>
+        <w:t>', '</w:t>
+      </w:r>
+      <w:proofErr w:type="spellStart"/>
+      <w:r>
+        <w:t>com.hilt</w:t>
+      </w:r>
+      <w:bookmarkStart w:id="6" w:name="_GoBack"/>
+      <w:bookmarkEnd w:id="6"/>
+      <w:r>
+        <w:t>onroscoe.mdreportext.Sorter</w:t>
+      </w:r>
+      <w:proofErr w:type="spellEnd"/>
+      <w:r>
+        <w:t>')</w:t>
+      </w:r>
+    </w:p>
+    <w:p>
+      <w:pPr>
+        <w:pStyle w:val="Heading2"/>
+        <w:numPr>
+          <w:ilvl w:val="0"/>
+          <w:numId w:val="0"/>
+        </w:numPr>
+        <w:ind w:left="576" w:hanging="576"/>
+      </w:pPr>
+      <w:r>
+        <w:t>#macro (</w:t>
+      </w:r>
+      <w:proofErr w:type="spellStart"/>
+      <w:r>
+        <w:t>classdoc</w:t>
+      </w:r>
+      <w:proofErr w:type="spellEnd"/>
+      <w:r>
+        <w:t xml:space="preserve"> $class)</w:t>
+      </w:r>
+    </w:p>
+    <w:p>
+      <w:pPr>
+        <w:pStyle w:val="Heading2"/>
+      </w:pPr>
+      <w:r>
+        <w:t>Class $</w:t>
+      </w:r>
+      <w:proofErr w:type="spellStart"/>
       <w:proofErr w:type="gramStart"/>
       <w:r>
-        <w:t>set(</w:t>
-      </w:r>
+        <w:t>bookmark.create</w:t>
+      </w:r>
+      <w:proofErr w:type="spellEnd"/>
       <w:proofErr w:type="gramEnd"/>
       <w:r>
-        <w:t>$void = $</w:t>
-      </w:r>
-      <w:proofErr w:type="spellStart"/>
-      <w:r>
-        <w:t>array.addCollection</w:t>
-      </w:r>
-      <w:proofErr w:type="spellEnd"/>
-      <w:r>
-        <w:t>($packages, $Package))</w:t>
-      </w:r>
-    </w:p>
-    <w:p>
-      <w:r>
-        <w:t>#</w:t>
-      </w:r>
+        <w:t>($class.ID, $class.name)</w:t>
+      </w:r>
+    </w:p>
+    <w:p>
+      <w:pPr>
+        <w:spacing w:before="60" w:after="60"/>
+      </w:pPr>
+      <w:r>
+        <w:t>$</w:t>
+      </w:r>
+      <w:proofErr w:type="spellStart"/>
       <w:proofErr w:type="gramStart"/>
       <w:r>
-        <w:t>set(</w:t>
-      </w:r>
+        <w:t>class.documentation</w:t>
+      </w:r>
+      <w:proofErr w:type="spellEnd"/>
       <w:proofErr w:type="gramEnd"/>
-      <w:r>
-        <w:t>$void = $</w:t>
-      </w:r>
-      <w:proofErr w:type="spellStart"/>
-      <w:r>
-        <w:t>array.addCollection</w:t>
-      </w:r>
-      <w:proofErr w:type="spellEnd"/>
-      <w:r>
-        <w:t>($packages, $</w:t>
-      </w:r>
-      <w:proofErr w:type="spellStart"/>
-      <w:r>
-        <w:t>SmartPackage</w:t>
-      </w:r>
-      <w:proofErr w:type="spellEnd"/>
-      <w:r>
-        <w:t>))</w:t>
-      </w:r>
-    </w:p>
-    <w:p>
-      <w:r>
-        <w:t>#foreach ($package in $</w:t>
+    </w:p>
+    <w:p>
+      <w:pPr>
+        <w:spacing w:before="60" w:after="60"/>
+      </w:pPr>
+    </w:p>
+    <w:p>
+      <w:pPr>
+        <w:spacing w:before="60" w:after="60"/>
+      </w:pPr>
+      <w:r>
+        <w:t>#if ($</w:t>
       </w:r>
       <w:proofErr w:type="spellStart"/>
       <w:proofErr w:type="gramStart"/>
       <w:r>
-        <w:t>sorter.sort</w:t>
-      </w:r>
-      <w:proofErr w:type="spellEnd"/>
-      <w:proofErr w:type="gramEnd"/>
-      <w:r>
-        <w:t>($</w:t>
-      </w:r>
-      <w:r>
-        <w:t>packages</w:t>
-      </w:r>
-      <w:r>
-        <w:t>, “</w:t>
-      </w:r>
-      <w:proofErr w:type="spellStart"/>
-      <w:r>
-        <w:t>qualifiedName</w:t>
-      </w:r>
-      <w:proofErr w:type="spellEnd"/>
-      <w:r>
-        <w:t>”))</w:t>
-      </w:r>
-    </w:p>
-    <w:p>
-      <w:r>
-        <w:t>#</w:t>
-      </w:r>
-      <w:proofErr w:type="gramStart"/>
-      <w:r>
-        <w:t>set(</w:t>
-      </w:r>
-      <w:proofErr w:type="gramEnd"/>
-      <w:r>
-        <w:t>$</w:t>
-      </w:r>
-      <w:proofErr w:type="spellStart"/>
-      <w:r>
-        <w:t>qualifiedName</w:t>
-      </w:r>
-      <w:proofErr w:type="spellEnd"/>
-      <w:r>
-        <w:t xml:space="preserve"> = $</w:t>
-      </w:r>
-      <w:proofErr w:type="spellStart"/>
-      <w:r>
-        <w:t>package.qualifiedName</w:t>
-      </w:r>
-      <w:proofErr w:type="spellEnd"/>
-      <w:r>
-        <w:t>)</w:t>
-      </w:r>
-    </w:p>
-    <w:p>
-      <w:pPr>
-        <w:pStyle w:val="Heading1"/>
-        <w:rPr>
-          <w:b w:val="0"/>
-        </w:rPr>
-      </w:pPr>
-      <w:r>
-        <w:t>Package $</w:t>
-      </w:r>
-      <w:proofErr w:type="spellStart"/>
-      <w:r>
-        <w:t>qualifiedName</w:t>
-      </w:r>
-      <w:proofErr w:type="spellEnd"/>
-    </w:p>
-    <w:p>
-      <w:pPr>
-        <w:pStyle w:val="TableofContent"/>
-        <w:spacing w:before="60" w:after="60"/>
-      </w:pPr>
-      <w:r>
-        <w:t>$</w:t>
-      </w:r>
-      <w:proofErr w:type="spellStart"/>
-      <w:proofErr w:type="gramStart"/>
-      <w:r>
-        <w:t>package.documentation</w:t>
-      </w:r>
-      <w:proofErr w:type="spellEnd"/>
-      <w:proofErr w:type="gramEnd"/>
-    </w:p>
-    <w:p/>
-    <w:p>
-      <w:pPr>
-        <w:spacing w:before="60" w:after="60"/>
-      </w:pPr>
-      <w:r>
-        <w:t>#if ($</w:t>
-      </w:r>
-      <w:proofErr w:type="spellStart"/>
-      <w:proofErr w:type="gramStart"/>
-      <w:r>
-        <w:t>package.hasImage</w:t>
+        <w:t>class.hasImage</w:t>
       </w:r>
       <w:proofErr w:type="spellEnd"/>
       <w:proofErr w:type="gramEnd"/>
@@ -1792,7 +1324,7 @@
       <w:proofErr w:type="spellStart"/>
       <w:proofErr w:type="gramStart"/>
       <w:r>
-        <w:t>package.image</w:t>
+        <w:t>class.image</w:t>
       </w:r>
       <w:proofErr w:type="spellEnd"/>
       <w:proofErr w:type="gramEnd"/>
@@ -1806,7 +1338,7 @@
         <w:ind w:left="360" w:firstLine="0"/>
       </w:pPr>
       <w:r>
-        <w:t>$package.name</w:t>
+        <w:t>$class.name</w:t>
       </w:r>
     </w:p>
     <w:p>
@@ -1818,107 +1350,28 @@
         <w:t>#end</w:t>
       </w:r>
     </w:p>
-    <w:tbl>
-      <w:tblPr>
-        <w:tblW w:w="0" w:type="auto"/>
-        <w:tblInd w:w="288" w:type="dxa"/>
-        <w:tblBorders>
-          <w:top w:val="single" w:sz="6" w:space="0" w:color="365F91"/>
-          <w:left w:val="single" w:sz="6" w:space="0" w:color="365F91"/>
-          <w:bottom w:val="single" w:sz="6" w:space="0" w:color="365F91"/>
-          <w:right w:val="single" w:sz="6" w:space="0" w:color="365F91"/>
-          <w:insideH w:val="single" w:sz="6" w:space="0" w:color="365F91"/>
-          <w:insideV w:val="single" w:sz="6" w:space="0" w:color="365F91"/>
-        </w:tblBorders>
-        <w:tblLook w:val="0000" w:firstRow="0" w:lastRow="0" w:firstColumn="0" w:lastColumn="0" w:noHBand="0" w:noVBand="0"/>
-      </w:tblPr>
-      <w:tblGrid>
-        <w:gridCol w:w="2096"/>
-        <w:gridCol w:w="7084"/>
-      </w:tblGrid>
-      <w:tr>
-        <w:tc>
-          <w:tcPr>
-            <w:tcW w:w="2096" w:type="dxa"/>
-            <w:shd w:val="clear" w:color="auto" w:fill="000000" w:themeFill="text1"/>
-          </w:tcPr>
-          <w:p>
-            <w:pPr>
-              <w:rPr>
-                <w:b/>
-                <w:bCs/>
-                <w:color w:val="FFFFFF"/>
-              </w:rPr>
-            </w:pPr>
-            <w:r>
-              <w:rPr>
-                <w:b/>
-                <w:bCs/>
-                <w:color w:val="FFFFFF"/>
-              </w:rPr>
-              <w:t>Name</w:t>
-            </w:r>
-          </w:p>
-        </w:tc>
-        <w:tc>
-          <w:tcPr>
-            <w:tcW w:w="7084" w:type="dxa"/>
-          </w:tcPr>
-          <w:p>
-            <w:r>
-              <w:t>$package.name</w:t>
-            </w:r>
-          </w:p>
-        </w:tc>
-      </w:tr>
-      <w:tr>
-        <w:tc>
-          <w:tcPr>
-            <w:tcW w:w="2096" w:type="dxa"/>
-            <w:shd w:val="clear" w:color="auto" w:fill="000000" w:themeFill="text1"/>
-          </w:tcPr>
-          <w:p>
-            <w:pPr>
-              <w:rPr>
-                <w:b/>
-                <w:bCs/>
-                <w:color w:val="FFFFFF"/>
-              </w:rPr>
-            </w:pPr>
-            <w:r>
-              <w:rPr>
-                <w:b/>
-                <w:bCs/>
-                <w:color w:val="FFFFFF"/>
-              </w:rPr>
-              <w:t>Qualified Name</w:t>
-            </w:r>
-          </w:p>
-        </w:tc>
-        <w:tc>
-          <w:tcPr>
-            <w:tcW w:w="7084" w:type="dxa"/>
-          </w:tcPr>
-          <w:p>
-            <w:r>
-              <w:t>$</w:t>
-            </w:r>
-            <w:proofErr w:type="spellStart"/>
-            <w:r>
-              <w:t>qualifiedName</w:t>
-            </w:r>
-            <w:proofErr w:type="spellEnd"/>
-          </w:p>
-        </w:tc>
-      </w:tr>
-    </w:tbl>
+    <w:p>
+      <w:r>
+        <w:t>#if ($</w:t>
+      </w:r>
+      <w:proofErr w:type="spellStart"/>
+      <w:proofErr w:type="gramStart"/>
+      <w:r>
+        <w:t>class.hasOwnedAttribute</w:t>
+      </w:r>
+      <w:proofErr w:type="spellEnd"/>
+      <w:proofErr w:type="gramEnd"/>
+      <w:r>
+        <w:t>())</w:t>
+      </w:r>
+    </w:p>
     <w:p>
       <w:r>
         <w:t>#set ($</w:t>
       </w:r>
       <w:proofErr w:type="spellStart"/>
       <w:r>
-        <w:t>classList</w:t>
+        <w:t>attrArray</w:t>
       </w:r>
       <w:proofErr w:type="spellEnd"/>
       <w:r>
@@ -1932,351 +1385,30 @@
       <w:proofErr w:type="spellEnd"/>
       <w:proofErr w:type="gramEnd"/>
       <w:r>
-        <w:t>())</w:t>
-      </w:r>
-    </w:p>
-    <w:p>
-      <w:r>
-        <w:t>#set ($</w:t>
-      </w:r>
-      <w:proofErr w:type="spellStart"/>
-      <w:r>
-        <w:t>interfaceList</w:t>
-      </w:r>
-      <w:proofErr w:type="spellEnd"/>
-      <w:r>
-        <w:t xml:space="preserve"> = $</w:t>
-      </w:r>
-      <w:proofErr w:type="spellStart"/>
-      <w:proofErr w:type="gramStart"/>
-      <w:r>
-        <w:t>array.createArray</w:t>
-      </w:r>
-      <w:proofErr w:type="spellEnd"/>
-      <w:proofErr w:type="gramEnd"/>
-      <w:r>
-        <w:t>())</w:t>
-      </w:r>
-    </w:p>
-    <w:p>
-      <w:r>
-        <w:t>#set ($</w:t>
-      </w:r>
-      <w:proofErr w:type="spellStart"/>
-      <w:r>
-        <w:t>enumerationList</w:t>
-      </w:r>
-      <w:proofErr w:type="spellEnd"/>
-      <w:r>
-        <w:t xml:space="preserve"> = $</w:t>
-      </w:r>
-      <w:proofErr w:type="spellStart"/>
-      <w:proofErr w:type="gramStart"/>
-      <w:r>
-        <w:t>array.createArray</w:t>
-      </w:r>
-      <w:proofErr w:type="spellEnd"/>
-      <w:proofErr w:type="gramEnd"/>
-      <w:r>
-        <w:t>())</w:t>
-      </w:r>
-    </w:p>
-    <w:p>
-      <w:r>
-        <w:t xml:space="preserve">#foreach ($element in </w:t>
-      </w:r>
-      <w:r>
-        <w:t>$</w:t>
-      </w:r>
-      <w:proofErr w:type="spellStart"/>
-      <w:proofErr w:type="gramStart"/>
-      <w:r>
-        <w:t>report.getOwnedElementsIncludingAdditional</w:t>
-      </w:r>
-      <w:proofErr w:type="spellEnd"/>
-      <w:proofErr w:type="gramEnd"/>
-      <w:r>
-        <w:t>($package, true))</w:t>
-      </w:r>
-    </w:p>
-    <w:p>
-      <w:r>
-        <w:t>#if ($</w:t>
-      </w:r>
-      <w:proofErr w:type="spellStart"/>
-      <w:proofErr w:type="gramStart"/>
-      <w:r>
-        <w:t>element.elementType</w:t>
-      </w:r>
-      <w:proofErr w:type="spellEnd"/>
-      <w:proofErr w:type="gramEnd"/>
-      <w:r>
-        <w:t xml:space="preserve"> == “class”)</w:t>
-      </w:r>
-    </w:p>
-    <w:p>
-      <w:r>
-        <w:t>#set ($void = $</w:t>
-      </w:r>
-      <w:proofErr w:type="spellStart"/>
-      <w:r>
-        <w:t>classList.add</w:t>
-      </w:r>
-      <w:proofErr w:type="spellEnd"/>
-      <w:r>
-        <w:t>($element))</w:t>
-      </w:r>
-    </w:p>
-    <w:p>
-      <w:r>
-        <w:t>#elseif ($</w:t>
-      </w:r>
-      <w:proofErr w:type="spellStart"/>
-      <w:proofErr w:type="gramStart"/>
-      <w:r>
-        <w:t>element.elementType</w:t>
-      </w:r>
-      <w:proofErr w:type="spellEnd"/>
-      <w:proofErr w:type="gramEnd"/>
-      <w:r>
-        <w:t xml:space="preserve"> == “interface”)</w:t>
-      </w:r>
-    </w:p>
-    <w:p>
-      <w:r>
-        <w:t>#set ($void = $</w:t>
-      </w:r>
-      <w:proofErr w:type="spellStart"/>
-      <w:r>
-        <w:t>interfaceList.add</w:t>
-      </w:r>
-      <w:proofErr w:type="spellEnd"/>
-      <w:r>
-        <w:t>($element))</w:t>
-      </w:r>
-    </w:p>
-    <w:p>
-      <w:r>
-        <w:t>#elseif ($</w:t>
-      </w:r>
-      <w:proofErr w:type="spellStart"/>
-      <w:proofErr w:type="gramStart"/>
-      <w:r>
-        <w:t>element.elementType</w:t>
-      </w:r>
-      <w:proofErr w:type="spellEnd"/>
-      <w:proofErr w:type="gramEnd"/>
-      <w:r>
-        <w:t xml:space="preserve"> == “enumeration”)</w:t>
-      </w:r>
-    </w:p>
-    <w:p>
-      <w:r>
-        <w:t>#set ($void = $</w:t>
-      </w:r>
-      <w:proofErr w:type="spellStart"/>
-      <w:r>
-        <w:t>enumerationList.add</w:t>
-      </w:r>
-      <w:proofErr w:type="spellEnd"/>
-      <w:r>
-        <w:t>($element))</w:t>
-      </w:r>
-    </w:p>
-    <w:p>
-      <w:r>
-        <w:t>#end</w:t>
-      </w:r>
-    </w:p>
-    <w:p>
-      <w:r>
-        <w:t>#end</w:t>
-      </w:r>
-    </w:p>
-    <w:p>
-      <w:r>
-        <w:t>#foreach ($class in $</w:t>
-      </w:r>
-      <w:proofErr w:type="spellStart"/>
-      <w:proofErr w:type="gramStart"/>
-      <w:r>
-        <w:t>sorter.sort</w:t>
-      </w:r>
-      <w:proofErr w:type="spellEnd"/>
-      <w:proofErr w:type="gramEnd"/>
-      <w:r>
         <w:t>($</w:t>
       </w:r>
       <w:proofErr w:type="spellStart"/>
       <w:r>
-        <w:t>classList</w:t>
+        <w:t>class.ownedAttribute</w:t>
       </w:r>
       <w:proofErr w:type="spellEnd"/>
       <w:r>
         <w:t>))</w:t>
-      </w:r>
-    </w:p>
-    <w:p/>
-    <w:p>
-      <w:pPr>
-        <w:spacing w:after="200" w:line="276" w:lineRule="auto"/>
-        <w:rPr>
-          <w:rFonts w:cs="Angsana New"/>
-          <w:b/>
-          <w:bCs/>
-          <w:color w:val="4F81BD"/>
-          <w:sz w:val="32"/>
-          <w:szCs w:val="32"/>
-        </w:rPr>
-      </w:pPr>
-      <w:r>
-        <w:rPr>
-          <w:b/>
-          <w:bCs/>
-          <w:color w:val="4F81BD"/>
-          <w:sz w:val="32"/>
-          <w:szCs w:val="32"/>
-        </w:rPr>
-        <w:br w:type="page"/>
-      </w:r>
-    </w:p>
-    <w:p>
-      <w:pPr>
-        <w:pStyle w:val="Heading2"/>
-      </w:pPr>
-      <w:r>
-        <w:lastRenderedPageBreak/>
-        <w:t>Class $</w:t>
-      </w:r>
-      <w:proofErr w:type="spellStart"/>
-      <w:proofErr w:type="gramStart"/>
-      <w:r>
-        <w:t>bookmark.create</w:t>
-      </w:r>
-      <w:proofErr w:type="spellEnd"/>
-      <w:proofErr w:type="gramEnd"/>
-      <w:r>
-        <w:t>($class.ID, $class.name)</w:t>
-      </w:r>
-    </w:p>
-    <w:p>
-      <w:pPr>
-        <w:spacing w:before="60" w:after="60"/>
-      </w:pPr>
-      <w:r>
-        <w:t>$</w:t>
-      </w:r>
-      <w:proofErr w:type="spellStart"/>
-      <w:proofErr w:type="gramStart"/>
-      <w:r>
-        <w:t>class.documentation</w:t>
-      </w:r>
-      <w:proofErr w:type="spellEnd"/>
-      <w:proofErr w:type="gramEnd"/>
-    </w:p>
-    <w:p>
-      <w:pPr>
-        <w:spacing w:before="60" w:after="60"/>
-      </w:pPr>
-    </w:p>
-    <w:p>
-      <w:pPr>
-        <w:spacing w:before="60" w:after="60"/>
-      </w:pPr>
-      <w:r>
-        <w:t>#if ($</w:t>
-      </w:r>
-      <w:proofErr w:type="spellStart"/>
-      <w:proofErr w:type="gramStart"/>
-      <w:r>
-        <w:t>class.hasImage</w:t>
-      </w:r>
-      <w:proofErr w:type="spellEnd"/>
-      <w:proofErr w:type="gramEnd"/>
-      <w:r>
-        <w:t>())</w:t>
-      </w:r>
-    </w:p>
-    <w:p>
-      <w:pPr>
-        <w:ind w:left="360"/>
-        <w:jc w:val="center"/>
-      </w:pPr>
-      <w:r>
-        <w:t>$</w:t>
-      </w:r>
-      <w:proofErr w:type="spellStart"/>
-      <w:proofErr w:type="gramStart"/>
-      <w:r>
-        <w:t>class.image</w:t>
-      </w:r>
-      <w:proofErr w:type="spellEnd"/>
-      <w:proofErr w:type="gramEnd"/>
-    </w:p>
-    <w:p>
-      <w:pPr>
-        <w:pStyle w:val="Figure"/>
-        <w:tabs>
-          <w:tab w:val="clear" w:pos="1440"/>
-        </w:tabs>
-        <w:ind w:left="360" w:firstLine="0"/>
-      </w:pPr>
-      <w:r>
-        <w:t>$class.name</w:t>
-      </w:r>
-    </w:p>
-    <w:p>
-      <w:pPr>
-        <w:pStyle w:val="TableofContent"/>
-        <w:spacing w:before="60" w:after="60"/>
-      </w:pPr>
-      <w:r>
-        <w:t>#end</w:t>
-      </w:r>
-    </w:p>
-    <w:p>
-      <w:r>
-        <w:t>#if ($</w:t>
-      </w:r>
-      <w:proofErr w:type="spellStart"/>
-      <w:proofErr w:type="gramStart"/>
-      <w:r>
-        <w:t>class.hasOwnedAttribute</w:t>
-      </w:r>
-      <w:proofErr w:type="spellEnd"/>
-      <w:proofErr w:type="gramEnd"/>
-      <w:r>
-        <w:t>())</w:t>
-      </w:r>
-    </w:p>
-    <w:p>
-      <w:pPr>
-        <w:pStyle w:val="Heading3"/>
-        <w:rPr>
-          <w:b w:val="0"/>
-        </w:rPr>
-      </w:pPr>
-      <w:r>
-        <w:t xml:space="preserve">Attribute </w:t>
-      </w:r>
-      <w:r>
-        <w:t>Detail</w:t>
       </w:r>
     </w:p>
     <w:tbl>
       <w:tblPr>
         <w:tblStyle w:val="TableGrid"/>
         <w:tblW w:w="0" w:type="auto"/>
-        <w:tblLayout w:type="fixed"/>
         <w:tblLook w:val="04A0" w:firstRow="1" w:lastRow="0" w:firstColumn="1" w:lastColumn="0" w:noHBand="0" w:noVBand="1"/>
         <w:tblCaption w:val="Table 1 Caption"/>
         <w:tblDescription w:val="Brief description of Table 1"/>
       </w:tblPr>
       <w:tblGrid>
-        <w:gridCol w:w="1469"/>
-        <w:gridCol w:w="1397"/>
-        <w:gridCol w:w="1620"/>
-        <w:gridCol w:w="4954"/>
+        <w:gridCol w:w="5415"/>
+        <w:gridCol w:w="767"/>
+        <w:gridCol w:w="2518"/>
+        <w:gridCol w:w="1146"/>
       </w:tblGrid>
       <w:tr>
         <w:trPr>
@@ -2284,8 +1416,8 @@
         </w:trPr>
         <w:tc>
           <w:tcPr>
-            <w:tcW w:w="1469" w:type="dxa"/>
-            <w:shd w:val="clear" w:color="auto" w:fill="000000" w:themeFill="text1"/>
+            <w:tcW w:w="2160" w:type="dxa"/>
+            <w:shd w:val="clear" w:color="auto" w:fill="4F81BD" w:themeFill="accent1"/>
             <w:tcMar>
               <w:top w:w="43" w:type="dxa"/>
               <w:left w:w="115" w:type="dxa"/>
@@ -2296,22 +1428,24 @@
           </w:tcPr>
           <w:p>
             <w:pPr>
+              <w:spacing w:after="0"/>
               <w:jc w:val="center"/>
               <w:rPr>
                 <w:rFonts w:ascii="Arial" w:hAnsi="Arial" w:cs="Arial"/>
                 <w:b/>
                 <w:color w:val="FFFFFF" w:themeColor="background1"/>
-                <w:sz w:val="20"/>
-                <w:szCs w:val="20"/>
+                <w:sz w:val="22"/>
+                <w:szCs w:val="22"/>
               </w:rPr>
             </w:pPr>
+            <w:bookmarkStart w:id="7" w:name="_Hlk530032794"/>
             <w:r>
               <w:rPr>
                 <w:rFonts w:ascii="Arial" w:hAnsi="Arial" w:cs="Arial"/>
                 <w:b/>
                 <w:color w:val="FFFFFF" w:themeColor="background1"/>
-                <w:sz w:val="20"/>
-                <w:szCs w:val="20"/>
+                <w:sz w:val="22"/>
+                <w:szCs w:val="22"/>
               </w:rPr>
               <w:t>Attribute</w:t>
             </w:r>
@@ -2319,8 +1453,8 @@
         </w:tc>
         <w:tc>
           <w:tcPr>
-            <w:tcW w:w="1397" w:type="dxa"/>
-            <w:shd w:val="clear" w:color="auto" w:fill="000000" w:themeFill="text1"/>
+            <w:tcW w:w="1267" w:type="dxa"/>
+            <w:shd w:val="clear" w:color="auto" w:fill="4F81BD" w:themeFill="accent1"/>
             <w:tcMar>
               <w:top w:w="43" w:type="dxa"/>
               <w:left w:w="115" w:type="dxa"/>
@@ -2331,13 +1465,14 @@
           </w:tcPr>
           <w:p>
             <w:pPr>
+              <w:spacing w:after="0"/>
               <w:jc w:val="center"/>
               <w:rPr>
                 <w:rFonts w:ascii="Arial" w:hAnsi="Arial" w:cs="Arial"/>
                 <w:b/>
                 <w:color w:val="FFFFFF" w:themeColor="background1"/>
-                <w:sz w:val="20"/>
-                <w:szCs w:val="20"/>
+                <w:sz w:val="22"/>
+                <w:szCs w:val="22"/>
               </w:rPr>
             </w:pPr>
             <w:r>
@@ -2345,8 +1480,8 @@
                 <w:rFonts w:ascii="Arial" w:hAnsi="Arial" w:cs="Arial"/>
                 <w:b/>
                 <w:color w:val="FFFFFF" w:themeColor="background1"/>
-                <w:sz w:val="20"/>
-                <w:szCs w:val="20"/>
+                <w:sz w:val="22"/>
+                <w:szCs w:val="22"/>
               </w:rPr>
               <w:t>Multiplicity</w:t>
             </w:r>
@@ -2354,8 +1489,8 @@
         </w:tc>
         <w:tc>
           <w:tcPr>
-            <w:tcW w:w="1620" w:type="dxa"/>
-            <w:shd w:val="clear" w:color="auto" w:fill="000000" w:themeFill="text1"/>
+            <w:tcW w:w="1440" w:type="dxa"/>
+            <w:shd w:val="clear" w:color="auto" w:fill="4F81BD" w:themeFill="accent1"/>
             <w:tcMar>
               <w:top w:w="43" w:type="dxa"/>
               <w:left w:w="115" w:type="dxa"/>
@@ -2366,13 +1501,14 @@
           </w:tcPr>
           <w:p>
             <w:pPr>
+              <w:spacing w:after="0"/>
               <w:jc w:val="center"/>
               <w:rPr>
                 <w:rFonts w:ascii="Arial" w:hAnsi="Arial" w:cs="Arial"/>
                 <w:b/>
                 <w:color w:val="FFFFFF" w:themeColor="background1"/>
-                <w:sz w:val="20"/>
-                <w:szCs w:val="20"/>
+                <w:sz w:val="22"/>
+                <w:szCs w:val="22"/>
               </w:rPr>
             </w:pPr>
             <w:r>
@@ -2380,8 +1516,8 @@
                 <w:rFonts w:ascii="Arial" w:hAnsi="Arial" w:cs="Arial"/>
                 <w:b/>
                 <w:color w:val="FFFFFF" w:themeColor="background1"/>
-                <w:sz w:val="20"/>
-                <w:szCs w:val="20"/>
+                <w:sz w:val="22"/>
+                <w:szCs w:val="22"/>
               </w:rPr>
               <w:t>Type</w:t>
             </w:r>
@@ -2389,8 +1525,8 @@
         </w:tc>
         <w:tc>
           <w:tcPr>
-            <w:tcW w:w="4954" w:type="dxa"/>
-            <w:shd w:val="clear" w:color="auto" w:fill="000000" w:themeFill="text1"/>
+            <w:tcW w:w="4680" w:type="dxa"/>
+            <w:shd w:val="clear" w:color="auto" w:fill="4F81BD" w:themeFill="accent1"/>
             <w:tcMar>
               <w:top w:w="43" w:type="dxa"/>
               <w:left w:w="115" w:type="dxa"/>
@@ -2401,13 +1537,14 @@
           </w:tcPr>
           <w:p>
             <w:pPr>
+              <w:spacing w:after="0"/>
               <w:jc w:val="center"/>
               <w:rPr>
                 <w:rFonts w:ascii="Arial" w:hAnsi="Arial" w:cs="Arial"/>
                 <w:b/>
                 <w:color w:val="FFFFFF" w:themeColor="background1"/>
-                <w:sz w:val="20"/>
-                <w:szCs w:val="20"/>
+                <w:sz w:val="22"/>
+                <w:szCs w:val="22"/>
               </w:rPr>
             </w:pPr>
             <w:r>
@@ -2415,8 +1552,8 @@
                 <w:rFonts w:ascii="Arial" w:hAnsi="Arial" w:cs="Arial"/>
                 <w:b/>
                 <w:color w:val="FFFFFF" w:themeColor="background1"/>
-                <w:sz w:val="20"/>
-                <w:szCs w:val="20"/>
+                <w:sz w:val="22"/>
+                <w:szCs w:val="22"/>
               </w:rPr>
               <w:t>Attribute</w:t>
             </w:r>
@@ -2425,20 +1562,10 @@
                 <w:rFonts w:ascii="Arial" w:hAnsi="Arial" w:cs="Arial"/>
                 <w:b/>
                 <w:color w:val="FFFFFF" w:themeColor="background1"/>
-                <w:sz w:val="20"/>
-                <w:szCs w:val="20"/>
-              </w:rPr>
-              <w:t xml:space="preserve"> </w:t>
-            </w:r>
-            <w:r>
-              <w:rPr>
-                <w:rFonts w:ascii="Arial" w:hAnsi="Arial" w:cs="Arial"/>
-                <w:b/>
-                <w:color w:val="FFFFFF" w:themeColor="background1"/>
-                <w:sz w:val="20"/>
-                <w:szCs w:val="20"/>
-              </w:rPr>
-              <w:t>Description</w:t>
+                <w:sz w:val="22"/>
+                <w:szCs w:val="22"/>
+              </w:rPr>
+              <w:t xml:space="preserve"> Description</w:t>
             </w:r>
           </w:p>
         </w:tc>
@@ -2449,7 +1576,7 @@
         </w:trPr>
         <w:tc>
           <w:tcPr>
-            <w:tcW w:w="1469" w:type="dxa"/>
+            <w:tcW w:w="2160" w:type="dxa"/>
             <w:tcMar>
               <w:top w:w="43" w:type="dxa"/>
               <w:left w:w="115" w:type="dxa"/>
@@ -2460,7 +1587,7 @@
           </w:tcPr>
           <w:p>
             <w:pPr>
-              <w:spacing w:before="60" w:after="60"/>
+              <w:spacing w:after="0"/>
               <w:jc w:val="center"/>
               <w:rPr>
                 <w:rFonts w:ascii="Source Code Pro" w:hAnsi="Source Code Pro"/>
@@ -2478,7 +1605,6 @@
               <w:t>#</w:t>
             </w:r>
             <w:proofErr w:type="spellStart"/>
-            <w:proofErr w:type="gramStart"/>
             <w:r>
               <w:rPr>
                 <w:rFonts w:ascii="Source Code Pro" w:hAnsi="Source Code Pro"/>
@@ -2496,9 +1622,9 @@
                 <w:szCs w:val="18"/>
                 <w:lang w:bidi="th-TH"/>
               </w:rPr>
-              <w:t>(</w:t>
-            </w:r>
-            <w:proofErr w:type="gramEnd"/>
+              <w:t>($</w:t>
+            </w:r>
+            <w:proofErr w:type="spellStart"/>
             <w:r>
               <w:rPr>
                 <w:rFonts w:ascii="Source Code Pro" w:hAnsi="Source Code Pro"/>
@@ -2506,9 +1632,9 @@
                 <w:szCs w:val="18"/>
                 <w:lang w:bidi="th-TH"/>
               </w:rPr>
-              <w:t>$</w:t>
-            </w:r>
-            <w:proofErr w:type="spellStart"/>
+              <w:t>attr</w:t>
+            </w:r>
+            <w:proofErr w:type="spellEnd"/>
             <w:r>
               <w:rPr>
                 <w:rFonts w:ascii="Source Code Pro" w:hAnsi="Source Code Pro"/>
@@ -2516,9 +1642,9 @@
                 <w:szCs w:val="18"/>
                 <w:lang w:bidi="th-TH"/>
               </w:rPr>
-              <w:t>attr</w:t>
-            </w:r>
-            <w:proofErr w:type="spellEnd"/>
+              <w:t xml:space="preserve"> in $</w:t>
+            </w:r>
+            <w:proofErr w:type="spellStart"/>
             <w:r>
               <w:rPr>
                 <w:rFonts w:ascii="Source Code Pro" w:hAnsi="Source Code Pro"/>
@@ -2526,15 +1652,7 @@
                 <w:szCs w:val="18"/>
                 <w:lang w:bidi="th-TH"/>
               </w:rPr>
-              <w:t xml:space="preserve"> in $sorter.sort($class.ownedAttribute))</w:t>
-            </w:r>
-            <w:r>
-              <w:rPr>
-                <w:rFonts w:ascii="Source Code Pro" w:hAnsi="Source Code Pro"/>
-                <w:sz w:val="18"/>
-                <w:szCs w:val="18"/>
-              </w:rPr>
-              <w:t>#if($attr.association){#end</w:t>
+              <w:t>hrsort</w:t>
             </w:r>
             <w:r>
               <w:rPr>
@@ -2543,13 +1661,106 @@
                 <w:szCs w:val="18"/>
                 <w:lang w:bidi="th-TH"/>
               </w:rPr>
-              <w:t>#if (!$report.isEmpty($attr.name))$bookmark.create($attr.ID,$attr.name)#else$bookmark.create($attr.ID,</w:t>
+              <w:t>.sort</w:t>
             </w:r>
             <w:r>
               <w:rPr>
                 <w:rFonts w:ascii="Source Code Pro" w:hAnsi="Source Code Pro"/>
                 <w:sz w:val="18"/>
                 <w:szCs w:val="18"/>
+                <w:lang w:bidi="th-TH"/>
+              </w:rPr>
+              <w:t>ByRule</w:t>
+            </w:r>
+            <w:proofErr w:type="spellEnd"/>
+            <w:r>
+              <w:rPr>
+                <w:rFonts w:ascii="Source Code Pro" w:hAnsi="Source Code Pro"/>
+                <w:sz w:val="18"/>
+                <w:szCs w:val="18"/>
+                <w:lang w:bidi="th-TH"/>
+              </w:rPr>
+              <w:t>($</w:t>
+            </w:r>
+            <w:proofErr w:type="spellStart"/>
+            <w:r>
+              <w:rPr>
+                <w:rFonts w:ascii="Source Code Pro" w:hAnsi="Source Code Pro"/>
+                <w:sz w:val="18"/>
+                <w:szCs w:val="18"/>
+                <w:lang w:bidi="th-TH"/>
+              </w:rPr>
+              <w:t>attrArray</w:t>
+            </w:r>
+            <w:proofErr w:type="spellEnd"/>
+            <w:r>
+              <w:rPr>
+                <w:rFonts w:ascii="Source Code Pro" w:hAnsi="Source Code Pro"/>
+                <w:sz w:val="18"/>
+                <w:szCs w:val="18"/>
+                <w:lang w:bidi="th-TH"/>
+              </w:rPr>
+              <w:t>))</w:t>
+            </w:r>
+            <w:r>
+              <w:rPr>
+                <w:rFonts w:ascii="Source Code Pro" w:hAnsi="Source Code Pro"/>
+                <w:sz w:val="18"/>
+                <w:szCs w:val="18"/>
+              </w:rPr>
+              <w:t>#if($</w:t>
+            </w:r>
+            <w:proofErr w:type="spellStart"/>
+            <w:r>
+              <w:rPr>
+                <w:rFonts w:ascii="Source Code Pro" w:hAnsi="Source Code Pro"/>
+                <w:sz w:val="18"/>
+                <w:szCs w:val="18"/>
+              </w:rPr>
+              <w:t>attr.association</w:t>
+            </w:r>
+            <w:proofErr w:type="spellEnd"/>
+            <w:r>
+              <w:rPr>
+                <w:rFonts w:ascii="Source Code Pro" w:hAnsi="Source Code Pro"/>
+                <w:sz w:val="18"/>
+                <w:szCs w:val="18"/>
+              </w:rPr>
+              <w:t>){#</w:t>
+            </w:r>
+            <w:proofErr w:type="spellStart"/>
+            <w:r>
+              <w:rPr>
+                <w:rFonts w:ascii="Source Code Pro" w:hAnsi="Source Code Pro"/>
+                <w:sz w:val="18"/>
+                <w:szCs w:val="18"/>
+              </w:rPr>
+              <w:t>end</w:t>
+            </w:r>
+            <w:r>
+              <w:rPr>
+                <w:rFonts w:ascii="Source Code Pro" w:hAnsi="Source Code Pro"/>
+                <w:sz w:val="18"/>
+                <w:szCs w:val="18"/>
+                <w:lang w:bidi="th-TH"/>
+              </w:rPr>
+              <w:t>#if</w:t>
+            </w:r>
+            <w:proofErr w:type="spellEnd"/>
+            <w:r>
+              <w:rPr>
+                <w:rFonts w:ascii="Source Code Pro" w:hAnsi="Source Code Pro"/>
+                <w:sz w:val="18"/>
+                <w:szCs w:val="18"/>
+                <w:lang w:bidi="th-TH"/>
+              </w:rPr>
+              <w:t xml:space="preserve"> (!$report.isEmpty($attr.name))$bookmark.create($attr.ID,$attr.name)#else$bookmark.create($attr.ID,</w:t>
+            </w:r>
+            <w:r>
+              <w:rPr>
+                <w:rFonts w:ascii="Source Code Pro" w:hAnsi="Source Code Pro"/>
+                <w:sz w:val="18"/>
+                <w:szCs w:val="18"/>
               </w:rPr>
               <w:t>$attr.type.name)#end#if($attr.association)}#end</w:t>
             </w:r>
@@ -2557,7 +1768,7 @@
         </w:tc>
         <w:tc>
           <w:tcPr>
-            <w:tcW w:w="1397" w:type="dxa"/>
+            <w:tcW w:w="1267" w:type="dxa"/>
             <w:tcMar>
               <w:top w:w="43" w:type="dxa"/>
               <w:left w:w="115" w:type="dxa"/>
@@ -2568,6 +1779,7 @@
           </w:tcPr>
           <w:p>
             <w:pPr>
+              <w:spacing w:after="0"/>
               <w:jc w:val="center"/>
               <w:rPr>
                 <w:sz w:val="22"/>
@@ -2596,7 +1808,7 @@
         </w:tc>
         <w:tc>
           <w:tcPr>
-            <w:tcW w:w="1620" w:type="dxa"/>
+            <w:tcW w:w="1440" w:type="dxa"/>
             <w:tcMar>
               <w:top w:w="43" w:type="dxa"/>
               <w:left w:w="115" w:type="dxa"/>
@@ -2607,15 +1819,19 @@
           </w:tcPr>
           <w:p>
             <w:pPr>
-              <w:rPr>
-                <w:sz w:val="22"/>
-                <w:szCs w:val="22"/>
+              <w:spacing w:after="0"/>
+              <w:jc w:val="center"/>
+              <w:rPr>
+                <w:rFonts w:ascii="Source Code Pro" w:hAnsi="Source Code Pro"/>
+                <w:sz w:val="18"/>
+                <w:szCs w:val="18"/>
               </w:rPr>
             </w:pPr>
             <w:r>
               <w:rPr>
-                <w:sz w:val="22"/>
-                <w:szCs w:val="22"/>
+                <w:rFonts w:ascii="Source Code Pro" w:hAnsi="Source Code Pro"/>
+                <w:sz w:val="18"/>
+                <w:szCs w:val="18"/>
               </w:rPr>
               <w:t>#if($</w:t>
             </w:r>
@@ -2623,8 +1839,9 @@
             <w:proofErr w:type="gramStart"/>
             <w:r>
               <w:rPr>
-                <w:sz w:val="22"/>
-                <w:szCs w:val="22"/>
+                <w:rFonts w:ascii="Source Code Pro" w:hAnsi="Source Code Pro"/>
+                <w:sz w:val="18"/>
+                <w:szCs w:val="18"/>
               </w:rPr>
               <w:t>elements.contains</w:t>
             </w:r>
@@ -2632,113 +1849,63 @@
             <w:proofErr w:type="gramEnd"/>
             <w:r>
               <w:rPr>
-                <w:sz w:val="22"/>
-                <w:szCs w:val="22"/>
+                <w:rFonts w:ascii="Source Code Pro" w:hAnsi="Source Code Pro"/>
+                <w:sz w:val="18"/>
+                <w:szCs w:val="18"/>
               </w:rPr>
               <w:t>($</w:t>
             </w:r>
             <w:proofErr w:type="spellStart"/>
             <w:r>
               <w:rPr>
-                <w:sz w:val="22"/>
-                <w:szCs w:val="22"/>
+                <w:rFonts w:ascii="Source Code Pro" w:hAnsi="Source Code Pro"/>
+                <w:sz w:val="18"/>
+                <w:szCs w:val="18"/>
               </w:rPr>
               <w:t>attr.type</w:t>
             </w:r>
             <w:proofErr w:type="spellEnd"/>
             <w:r>
               <w:rPr>
-                <w:sz w:val="22"/>
-                <w:szCs w:val="22"/>
-              </w:rPr>
-              <w:t>)</w:t>
-            </w:r>
-            <w:r>
-              <w:rPr>
-                <w:sz w:val="22"/>
-                <w:szCs w:val="22"/>
-              </w:rPr>
-              <w:t>)</w:t>
-            </w:r>
-            <w:r>
-              <w:rPr>
-                <w:sz w:val="22"/>
-                <w:szCs w:val="22"/>
-              </w:rPr>
-              <w:t>$</w:t>
+                <w:rFonts w:ascii="Source Code Pro" w:hAnsi="Source Code Pro"/>
+                <w:sz w:val="18"/>
+                <w:szCs w:val="18"/>
+              </w:rPr>
+              <w:t>))$</w:t>
             </w:r>
             <w:proofErr w:type="spellStart"/>
             <w:r>
               <w:rPr>
-                <w:sz w:val="22"/>
-                <w:szCs w:val="22"/>
+                <w:rFonts w:ascii="Source Code Pro" w:hAnsi="Source Code Pro"/>
+                <w:sz w:val="18"/>
+                <w:szCs w:val="18"/>
               </w:rPr>
               <w:t>bookmark.open</w:t>
             </w:r>
             <w:proofErr w:type="spellEnd"/>
             <w:r>
               <w:rPr>
-                <w:sz w:val="22"/>
-                <w:szCs w:val="22"/>
-              </w:rPr>
-              <w:t>($attr.</w:t>
-            </w:r>
-            <w:r>
-              <w:rPr>
-                <w:sz w:val="22"/>
-                <w:szCs w:val="22"/>
-              </w:rPr>
-              <w:t>type.ID</w:t>
-            </w:r>
-            <w:r>
-              <w:rPr>
-                <w:sz w:val="22"/>
-                <w:szCs w:val="22"/>
-              </w:rPr>
-              <w:t xml:space="preserve">, </w:t>
-            </w:r>
-            <w:r>
-              <w:rPr>
-                <w:sz w:val="22"/>
-                <w:szCs w:val="22"/>
-              </w:rPr>
-              <w:t>$attr.type.name</w:t>
-            </w:r>
-            <w:r>
-              <w:rPr>
-                <w:sz w:val="22"/>
-                <w:szCs w:val="22"/>
-              </w:rPr>
-              <w:t>)</w:t>
-            </w:r>
-            <w:r>
-              <w:rPr>
-                <w:sz w:val="22"/>
-                <w:szCs w:val="22"/>
-              </w:rPr>
-              <w:t>#</w:t>
+                <w:rFonts w:ascii="Source Code Pro" w:hAnsi="Source Code Pro"/>
+                <w:sz w:val="18"/>
+                <w:szCs w:val="18"/>
+              </w:rPr>
+              <w:t>($attr.type.ID, $attr.type.name)#</w:t>
             </w:r>
             <w:proofErr w:type="spellStart"/>
             <w:r>
               <w:rPr>
-                <w:sz w:val="22"/>
-                <w:szCs w:val="22"/>
-              </w:rPr>
-              <w:t>else$attr.type.name</w:t>
-            </w:r>
-            <w:r>
-              <w:rPr>
-                <w:sz w:val="22"/>
-                <w:szCs w:val="22"/>
-              </w:rPr>
-              <w:t>#end</w:t>
+                <w:rFonts w:ascii="Source Code Pro" w:hAnsi="Source Code Pro"/>
+                <w:sz w:val="18"/>
+                <w:szCs w:val="18"/>
+              </w:rPr>
+              <w:t>else$attr.type.name#end</w:t>
             </w:r>
             <w:proofErr w:type="spellEnd"/>
           </w:p>
         </w:tc>
         <w:tc>
           <w:tcPr>
-            <w:tcW w:w="4954" w:type="dxa"/>
+            <w:tcW w:w="4680" w:type="dxa"/>
             <w:tcMar>
               <w:top w:w="43" w:type="dxa"/>
               <w:left w:w="115" w:type="dxa"/>
@@ -2749,7 +1916,7 @@
           </w:tcPr>
           <w:p>
             <w:pPr>
-              <w:spacing w:before="60" w:after="60"/>
+              <w:spacing w:after="0"/>
               <w:rPr>
                 <w:sz w:val="22"/>
                 <w:szCs w:val="22"/>
@@ -2779,17 +1946,15 @@
               </w:rPr>
               <w:t>#endrow</w:t>
             </w:r>
-            <w:bookmarkStart w:id="13" w:name="_GoBack"/>
-            <w:bookmarkEnd w:id="13"/>
             <w:proofErr w:type="spellEnd"/>
           </w:p>
         </w:tc>
       </w:tr>
+      <w:bookmarkEnd w:id="7"/>
     </w:tbl>
     <w:p>
       <w:pPr>
         <w:spacing w:before="60" w:after="60"/>
-        <w:ind w:left="357"/>
       </w:pPr>
     </w:p>
     <w:p>
@@ -2847,24 +2012,21 @@
       </w:r>
       <w:proofErr w:type="gramEnd"/>
       <w:r>
-        <w:t>!</w:t>
+        <w:t>!$</w:t>
+      </w:r>
+      <w:proofErr w:type="spellStart"/>
+      <w:r>
+        <w:t>report.isEmpty</w:t>
+      </w:r>
+      <w:proofErr w:type="spellEnd"/>
+      <w:r>
+        <w:t>(</w:t>
       </w:r>
       <w:r>
         <w:t>$</w:t>
       </w:r>
       <w:proofErr w:type="spellStart"/>
       <w:r>
-        <w:t>report.isEmpty</w:t>
-      </w:r>
-      <w:proofErr w:type="spellEnd"/>
-      <w:r>
-        <w:t>(</w:t>
-      </w:r>
-      <w:r>
-        <w:t>$</w:t>
-      </w:r>
-      <w:proofErr w:type="spellStart"/>
-      <w:r>
         <w:t>report.getStereotypePropertyString</w:t>
       </w:r>
       <w:proofErr w:type="spellEnd"/>
@@ -2888,10 +2050,7 @@
         <w:t>")</w:t>
       </w:r>
       <w:r>
-        <w:t>)</w:t>
-      </w:r>
-      <w:r>
-        <w:t>)</w:t>
+        <w:t>))</w:t>
       </w:r>
     </w:p>
     <w:p>
@@ -2991,6 +2150,7 @@
     </w:p>
     <w:p>
       <w:r>
+        <w:lastRenderedPageBreak/>
         <w:t>##START OCL</w:t>
       </w:r>
     </w:p>
@@ -3054,13 +2214,7 @@
       </w:r>
       <w:proofErr w:type="spellEnd"/>
       <w:r>
-        <w:t>($</w:t>
-      </w:r>
-      <w:r>
-        <w:t>class</w:t>
-      </w:r>
-      <w:r>
-        <w:t>))</w:t>
+        <w:t>($class))</w:t>
       </w:r>
       <w:r>
         <w:br/>
@@ -3126,10 +2280,7 @@
       </w:r>
       <w:proofErr w:type="spellEnd"/>
       <w:r>
-        <w:t>)</w:t>
-      </w:r>
-      <w:r>
-        <w:t>)</w:t>
+        <w:t>))</w:t>
       </w:r>
     </w:p>
     <w:p>
@@ -3517,6 +2668,7 @@
                 <w:sz w:val="20"/>
                 <w:szCs w:val="20"/>
               </w:rPr>
+              <w:lastRenderedPageBreak/>
               <w:t>Visibility</w:t>
             </w:r>
           </w:p>
@@ -3930,6 +3082,24 @@
     </w:p>
     <w:p>
       <w:r>
+        <w:t>#if ($</w:t>
+      </w:r>
+      <w:proofErr w:type="spellStart"/>
+      <w:r>
+        <w:t>GroupSubtypes</w:t>
+      </w:r>
+      <w:proofErr w:type="spellEnd"/>
+      <w:r>
+        <w:t xml:space="preserve"> == "true")</w:t>
+      </w:r>
+    </w:p>
+    <w:p>
+      <w:r>
+        <w:t>## recurse over subtypes</w:t>
+      </w:r>
+    </w:p>
+    <w:p>
+      <w:r>
         <w:t>#</w:t>
       </w:r>
       <w:proofErr w:type="gramStart"/>
@@ -3974,12 +3144,258 @@
     </w:p>
     <w:p>
       <w:r>
+        <w:t>#foreach ($relation in $</w:t>
+      </w:r>
+      <w:proofErr w:type="spellStart"/>
+      <w:r>
+        <w:t>relationList</w:t>
+      </w:r>
+      <w:proofErr w:type="spellEnd"/>
+      <w:r>
+        <w:t>)</w:t>
+      </w:r>
+    </w:p>
+    <w:p>
+      <w:r>
+        <w:t>#</w:t>
+      </w:r>
+      <w:proofErr w:type="gramStart"/>
+      <w:r>
+        <w:t>set(</w:t>
+      </w:r>
+      <w:proofErr w:type="gramEnd"/>
+      <w:r>
+        <w:t>$void = $</w:t>
+      </w:r>
+      <w:proofErr w:type="spellStart"/>
+      <w:r>
+        <w:t>group.put</w:t>
+      </w:r>
+      <w:proofErr w:type="spellEnd"/>
+      <w:r>
+        <w:t>($</w:t>
+      </w:r>
+      <w:proofErr w:type="spellStart"/>
+      <w:r>
+        <w:t>relation.humanType</w:t>
+      </w:r>
+      <w:proofErr w:type="spellEnd"/>
+      <w:r>
+        <w:t>, $relation))</w:t>
+      </w:r>
+    </w:p>
+    <w:p>
+      <w:r>
         <w:lastRenderedPageBreak/>
-        <w:t>#foreach ($relation in $</w:t>
-      </w:r>
-      <w:proofErr w:type="spellStart"/>
-      <w:r>
-        <w:t>relationList</w:t>
+        <w:t>#end</w:t>
+      </w:r>
+    </w:p>
+    <w:p>
+      <w:r>
+        <w:t xml:space="preserve">#if </w:t>
+      </w:r>
+      <w:proofErr w:type="gramStart"/>
+      <w:r>
+        <w:t>(!$</w:t>
+      </w:r>
+      <w:proofErr w:type="spellStart"/>
+      <w:r>
+        <w:t>relationList.isEmpty</w:t>
+      </w:r>
+      <w:proofErr w:type="spellEnd"/>
+      <w:proofErr w:type="gramEnd"/>
+      <w:r>
+        <w:t>())</w:t>
+      </w:r>
+    </w:p>
+    <w:p>
+      <w:r>
+        <w:t>#if ($</w:t>
+      </w:r>
+      <w:proofErr w:type="spellStart"/>
+      <w:proofErr w:type="gramStart"/>
+      <w:r>
+        <w:t>group.contains</w:t>
+      </w:r>
+      <w:proofErr w:type="spellEnd"/>
+      <w:proofErr w:type="gramEnd"/>
+      <w:r>
+        <w:t>("Generalization"))</w:t>
+      </w:r>
+    </w:p>
+    <w:p>
+      <w:r>
+        <w:t>#set ($</w:t>
+      </w:r>
+      <w:proofErr w:type="spellStart"/>
+      <w:r>
+        <w:t>relatedList</w:t>
+      </w:r>
+      <w:proofErr w:type="spellEnd"/>
+      <w:r>
+        <w:t xml:space="preserve"> = $</w:t>
+      </w:r>
+      <w:proofErr w:type="spellStart"/>
+      <w:proofErr w:type="gramStart"/>
+      <w:r>
+        <w:t>array.createArray</w:t>
+      </w:r>
+      <w:proofErr w:type="spellEnd"/>
+      <w:proofErr w:type="gramEnd"/>
+      <w:r>
+        <w:t>())</w:t>
+      </w:r>
+    </w:p>
+    <w:p>
+      <w:r>
+        <w:t>#</w:t>
+      </w:r>
+      <w:proofErr w:type="gramStart"/>
+      <w:r>
+        <w:t>foreach(</w:t>
+      </w:r>
+      <w:proofErr w:type="gramEnd"/>
+      <w:r>
+        <w:t>$</w:t>
+      </w:r>
+      <w:proofErr w:type="spellStart"/>
+      <w:r>
+        <w:t>rel</w:t>
+      </w:r>
+      <w:proofErr w:type="spellEnd"/>
+      <w:r>
+        <w:t xml:space="preserve"> in $</w:t>
+      </w:r>
+      <w:proofErr w:type="spellStart"/>
+      <w:r>
+        <w:t>sorter.sort</w:t>
+      </w:r>
+      <w:proofErr w:type="spellEnd"/>
+      <w:r>
+        <w:t>($</w:t>
+      </w:r>
+      <w:proofErr w:type="spellStart"/>
+      <w:r>
+        <w:t>group.get</w:t>
+      </w:r>
+      <w:proofErr w:type="spellEnd"/>
+      <w:r>
+        <w:t>("Generalization")))</w:t>
+      </w:r>
+    </w:p>
+    <w:p>
+      <w:r>
+        <w:t>#foreach ($re in $</w:t>
+      </w:r>
+      <w:proofErr w:type="spellStart"/>
+      <w:proofErr w:type="gramStart"/>
+      <w:r>
+        <w:t>sorter.sort</w:t>
+      </w:r>
+      <w:proofErr w:type="spellEnd"/>
+      <w:proofErr w:type="gramEnd"/>
+      <w:r>
+        <w:t>($</w:t>
+      </w:r>
+      <w:proofErr w:type="spellStart"/>
+      <w:r>
+        <w:t>rel.relatedElement</w:t>
+      </w:r>
+      <w:proofErr w:type="spellEnd"/>
+      <w:r>
+        <w:t>, "name"))</w:t>
+      </w:r>
+    </w:p>
+    <w:p>
+      <w:r>
+        <w:t>#set ($void = $</w:t>
+      </w:r>
+      <w:proofErr w:type="spellStart"/>
+      <w:r>
+        <w:t>relatedList.add</w:t>
+      </w:r>
+      <w:proofErr w:type="spellEnd"/>
+      <w:r>
+        <w:t>($re))</w:t>
+      </w:r>
+    </w:p>
+    <w:p>
+      <w:r>
+        <w:t>#end</w:t>
+      </w:r>
+    </w:p>
+    <w:p>
+      <w:r>
+        <w:t>#end</w:t>
+      </w:r>
+    </w:p>
+    <w:p>
+      <w:r>
+        <w:t>#foreach ($</w:t>
+      </w:r>
+      <w:proofErr w:type="spellStart"/>
+      <w:r>
+        <w:t>relClass</w:t>
+      </w:r>
+      <w:proofErr w:type="spellEnd"/>
+      <w:r>
+        <w:t xml:space="preserve"> in $</w:t>
+      </w:r>
+      <w:proofErr w:type="spellStart"/>
+      <w:proofErr w:type="gramStart"/>
+      <w:r>
+        <w:t>sorter.sort</w:t>
+      </w:r>
+      <w:proofErr w:type="spellEnd"/>
+      <w:proofErr w:type="gramEnd"/>
+      <w:r>
+        <w:t>($</w:t>
+      </w:r>
+      <w:proofErr w:type="spellStart"/>
+      <w:r>
+        <w:t>relatedList</w:t>
+      </w:r>
+      <w:proofErr w:type="spellEnd"/>
+      <w:r>
+        <w:t>, "name"))</w:t>
+      </w:r>
+    </w:p>
+    <w:p>
+      <w:r>
+        <w:t>#</w:t>
+      </w:r>
+      <w:proofErr w:type="gramStart"/>
+      <w:r>
+        <w:t>if(</w:t>
+      </w:r>
+      <w:proofErr w:type="gramEnd"/>
+      <w:r>
+        <w:t>$</w:t>
+      </w:r>
+      <w:proofErr w:type="spellStart"/>
+      <w:r>
+        <w:t>relClass</w:t>
+      </w:r>
+      <w:proofErr w:type="spellEnd"/>
+      <w:r>
+        <w:t xml:space="preserve"> != $class)</w:t>
+      </w:r>
+    </w:p>
+    <w:p>
+      <w:r>
+        <w:t>#</w:t>
+      </w:r>
+      <w:proofErr w:type="spellStart"/>
+      <w:r>
+        <w:t>classdoc</w:t>
+      </w:r>
+      <w:proofErr w:type="spellEnd"/>
+      <w:r>
+        <w:t>($</w:t>
+      </w:r>
+      <w:proofErr w:type="spellStart"/>
+      <w:r>
+        <w:t>relClass</w:t>
       </w:r>
       <w:proofErr w:type="spellEnd"/>
       <w:r>
@@ -3988,44 +3404,921 @@
     </w:p>
     <w:p>
       <w:r>
+        <w:t>#end</w:t>
+      </w:r>
+    </w:p>
+    <w:p>
+      <w:r>
+        <w:t>#end</w:t>
+      </w:r>
+    </w:p>
+    <w:p>
+      <w:r>
+        <w:t>#end</w:t>
+      </w:r>
+    </w:p>
+    <w:p>
+      <w:r>
+        <w:t>#end</w:t>
+      </w:r>
+    </w:p>
+    <w:p>
+      <w:r>
+        <w:t>#end</w:t>
+      </w:r>
+    </w:p>
+    <w:p>
+      <w:r>
+        <w:t>#end</w:t>
+      </w:r>
+    </w:p>
+    <w:p>
+      <w:pPr>
+        <w:pStyle w:val="Heading1"/>
+        <w:rPr>
+          <w:b w:val="0"/>
+        </w:rPr>
+      </w:pPr>
+      <w:bookmarkStart w:id="8" w:name="_Toc194827378"/>
+      <w:r>
+        <w:t>Introduction</w:t>
+      </w:r>
+    </w:p>
+    <w:p>
+      <w:pPr>
+        <w:pStyle w:val="Heading2"/>
+        <w:rPr>
+          <w:b w:val="0"/>
+        </w:rPr>
+      </w:pPr>
+      <w:bookmarkStart w:id="9" w:name="_Toc135028941"/>
+      <w:bookmarkStart w:id="10" w:name="_Toc194827379"/>
+      <w:bookmarkStart w:id="11" w:name="_Toc135028943"/>
+      <w:bookmarkEnd w:id="2"/>
+      <w:bookmarkEnd w:id="8"/>
+      <w:r>
+        <w:t>Purpose</w:t>
+      </w:r>
+      <w:bookmarkEnd w:id="9"/>
+      <w:bookmarkEnd w:id="10"/>
+    </w:p>
+    <w:p>
+      <w:pPr>
+        <w:rPr>
+          <w:rFonts w:cs="Angsana New"/>
+        </w:rPr>
+      </w:pPr>
+      <w:r>
+        <w:rPr>
+          <w:rFonts w:cs="Angsana New"/>
+        </w:rPr>
+        <w:t>$Purpose</w:t>
+      </w:r>
+    </w:p>
+    <w:p>
+      <w:pPr>
+        <w:pStyle w:val="Heading2"/>
+        <w:rPr>
+          <w:b w:val="0"/>
+        </w:rPr>
+      </w:pPr>
+      <w:bookmarkStart w:id="12" w:name="_Toc135028942"/>
+      <w:bookmarkStart w:id="13" w:name="_Toc194827380"/>
+      <w:r>
+        <w:t>Scope</w:t>
+      </w:r>
+      <w:bookmarkEnd w:id="12"/>
+      <w:bookmarkEnd w:id="13"/>
+    </w:p>
+    <w:p>
+      <w:pPr>
+        <w:rPr>
+          <w:rFonts w:cs="Angsana New"/>
+        </w:rPr>
+      </w:pPr>
+      <w:r>
+        <w:rPr>
+          <w:rFonts w:cs="Angsana New"/>
+        </w:rPr>
+        <w:t>$Scope</w:t>
+      </w:r>
+    </w:p>
+    <w:p>
+      <w:pPr>
+        <w:pStyle w:val="Heading2"/>
+      </w:pPr>
+      <w:bookmarkStart w:id="14" w:name="_Toc194827381"/>
+      <w:bookmarkEnd w:id="11"/>
+      <w:r>
+        <w:t>Overview</w:t>
+      </w:r>
+      <w:bookmarkEnd w:id="14"/>
+    </w:p>
+    <w:p>
+      <w:pPr>
+        <w:pStyle w:val="TableofContent"/>
+        <w:rPr>
+          <w:rFonts w:cs="Angsana New"/>
+        </w:rPr>
+      </w:pPr>
+      <w:r>
+        <w:rPr>
+          <w:rFonts w:cs="Angsana New"/>
+        </w:rPr>
+        <w:t>$Overview</w:t>
+      </w:r>
+    </w:p>
+    <w:p>
+      <w:pPr>
+        <w:rPr>
+          <w:rFonts w:cs="Angsana New"/>
+        </w:rPr>
+      </w:pPr>
+      <w:r>
+        <w:rPr>
+          <w:rFonts w:cs="Angsana New"/>
+        </w:rPr>
+        <w:t>#macro (</w:t>
+      </w:r>
+      <w:proofErr w:type="spellStart"/>
+      <w:r>
+        <w:rPr>
+          <w:rFonts w:cs="Angsana New"/>
+        </w:rPr>
+        <w:t>removeLineBreak</w:t>
+      </w:r>
+      <w:proofErr w:type="spellEnd"/>
+      <w:r>
+        <w:rPr>
+          <w:rFonts w:cs="Angsana New"/>
+        </w:rPr>
+        <w:t xml:space="preserve"> $s)</w:t>
+      </w:r>
+    </w:p>
+    <w:p>
+      <w:pPr>
+        <w:rPr>
+          <w:rFonts w:cs="Angsana New"/>
+        </w:rPr>
+      </w:pPr>
+      <w:r>
+        <w:rPr>
+          <w:rFonts w:cs="Angsana New"/>
+        </w:rPr>
+        <w:lastRenderedPageBreak/>
+        <w:t>#set ($</w:t>
+      </w:r>
+      <w:proofErr w:type="spellStart"/>
+      <w:r>
+        <w:rPr>
+          <w:rFonts w:cs="Angsana New"/>
+        </w:rPr>
+        <w:t>displayedName</w:t>
+      </w:r>
+      <w:proofErr w:type="spellEnd"/>
+      <w:r>
+        <w:rPr>
+          <w:rFonts w:cs="Angsana New"/>
+        </w:rPr>
+        <w:t xml:space="preserve"> = “”)</w:t>
+      </w:r>
+    </w:p>
+    <w:p>
+      <w:pPr>
+        <w:rPr>
+          <w:rFonts w:cs="Angsana New"/>
+        </w:rPr>
+      </w:pPr>
+      <w:r>
+        <w:rPr>
+          <w:rFonts w:cs="Angsana New"/>
+        </w:rPr>
+        <w:t>#foreach ($c in $</w:t>
+      </w:r>
+      <w:proofErr w:type="spellStart"/>
+      <w:proofErr w:type="gramStart"/>
+      <w:r>
+        <w:rPr>
+          <w:rFonts w:cs="Angsana New"/>
+        </w:rPr>
+        <w:t>s.toCharArray</w:t>
+      </w:r>
+      <w:proofErr w:type="spellEnd"/>
+      <w:proofErr w:type="gramEnd"/>
+      <w:r>
+        <w:rPr>
+          <w:rFonts w:cs="Angsana New"/>
+        </w:rPr>
+        <w:t>())</w:t>
+      </w:r>
+    </w:p>
+    <w:p>
+      <w:pPr>
+        <w:rPr>
+          <w:rFonts w:cs="Angsana New"/>
+        </w:rPr>
+      </w:pPr>
+      <w:r>
+        <w:rPr>
+          <w:rFonts w:cs="Angsana New"/>
+        </w:rPr>
+        <w:t>#if($</w:t>
+      </w:r>
+      <w:proofErr w:type="spellStart"/>
+      <w:proofErr w:type="gramStart"/>
+      <w:r>
+        <w:rPr>
+          <w:rFonts w:cs="Angsana New"/>
+        </w:rPr>
+        <w:t>c.getType</w:t>
+      </w:r>
+      <w:proofErr w:type="spellEnd"/>
+      <w:proofErr w:type="gramEnd"/>
+      <w:r>
+        <w:rPr>
+          <w:rFonts w:cs="Angsana New"/>
+        </w:rPr>
+        <w:t>($c)==15)</w:t>
+      </w:r>
+    </w:p>
+    <w:p>
+      <w:pPr>
+        <w:rPr>
+          <w:rFonts w:cs="Angsana New"/>
+        </w:rPr>
+      </w:pPr>
+      <w:r>
+        <w:rPr>
+          <w:rFonts w:cs="Angsana New"/>
+        </w:rPr>
         <w:t>#</w:t>
       </w:r>
       <w:proofErr w:type="gramStart"/>
       <w:r>
+        <w:rPr>
+          <w:rFonts w:cs="Angsana New"/>
+        </w:rPr>
         <w:t>set(</w:t>
       </w:r>
       <w:proofErr w:type="gramEnd"/>
       <w:r>
-        <w:t xml:space="preserve">$void = </w:t>
-      </w:r>
-      <w:r>
+        <w:rPr>
+          <w:rFonts w:cs="Angsana New"/>
+        </w:rPr>
         <w:t>$</w:t>
       </w:r>
       <w:proofErr w:type="spellStart"/>
       <w:r>
-        <w:t>group.put</w:t>
-      </w:r>
-      <w:proofErr w:type="spellEnd"/>
-      <w:r>
+        <w:rPr>
+          <w:rFonts w:cs="Angsana New"/>
+        </w:rPr>
+        <w:t>displayedName</w:t>
+      </w:r>
+      <w:proofErr w:type="spellEnd"/>
+      <w:r>
+        <w:rPr>
+          <w:rFonts w:cs="Angsana New"/>
+        </w:rPr>
+        <w:t xml:space="preserve"> = $</w:t>
+      </w:r>
+      <w:proofErr w:type="spellStart"/>
+      <w:r>
+        <w:rPr>
+          <w:rFonts w:cs="Angsana New"/>
+        </w:rPr>
+        <w:t>displayedName.concat</w:t>
+      </w:r>
+      <w:proofErr w:type="spellEnd"/>
+      <w:r>
+        <w:rPr>
+          <w:rFonts w:cs="Angsana New"/>
+        </w:rPr>
+        <w:t>(“ “))</w:t>
+      </w:r>
+    </w:p>
+    <w:p>
+      <w:pPr>
+        <w:rPr>
+          <w:rFonts w:cs="Angsana New"/>
+        </w:rPr>
+      </w:pPr>
+      <w:r>
+        <w:rPr>
+          <w:rFonts w:cs="Angsana New"/>
+        </w:rPr>
+        <w:t>#else</w:t>
+      </w:r>
+    </w:p>
+    <w:p>
+      <w:pPr>
+        <w:rPr>
+          <w:rFonts w:cs="Angsana New"/>
+        </w:rPr>
+      </w:pPr>
+      <w:r>
+        <w:rPr>
+          <w:rFonts w:cs="Angsana New"/>
+        </w:rPr>
+        <w:t>#</w:t>
+      </w:r>
+      <w:proofErr w:type="gramStart"/>
+      <w:r>
+        <w:rPr>
+          <w:rFonts w:cs="Angsana New"/>
+        </w:rPr>
+        <w:t>set(</w:t>
+      </w:r>
+      <w:proofErr w:type="gramEnd"/>
+      <w:r>
+        <w:rPr>
+          <w:rFonts w:cs="Angsana New"/>
+        </w:rPr>
+        <w:t>$</w:t>
+      </w:r>
+      <w:proofErr w:type="spellStart"/>
+      <w:r>
+        <w:rPr>
+          <w:rFonts w:cs="Angsana New"/>
+        </w:rPr>
+        <w:t>displayedName</w:t>
+      </w:r>
+      <w:proofErr w:type="spellEnd"/>
+      <w:r>
+        <w:rPr>
+          <w:rFonts w:cs="Angsana New"/>
+        </w:rPr>
+        <w:t xml:space="preserve"> = $</w:t>
+      </w:r>
+      <w:proofErr w:type="spellStart"/>
+      <w:r>
+        <w:rPr>
+          <w:rFonts w:cs="Angsana New"/>
+        </w:rPr>
+        <w:t>displayedName.concat</w:t>
+      </w:r>
+      <w:proofErr w:type="spellEnd"/>
+      <w:r>
+        <w:rPr>
+          <w:rFonts w:cs="Angsana New"/>
+        </w:rPr>
         <w:t>($</w:t>
       </w:r>
       <w:proofErr w:type="spellStart"/>
       <w:r>
-        <w:t>relation.humanType</w:t>
-      </w:r>
-      <w:proofErr w:type="spellEnd"/>
-      <w:r>
-        <w:t>, $relation)</w:t>
-      </w:r>
+        <w:rPr>
+          <w:rFonts w:cs="Angsana New"/>
+        </w:rPr>
+        <w:t>c.toString</w:t>
+      </w:r>
+      <w:proofErr w:type="spellEnd"/>
+      <w:r>
+        <w:rPr>
+          <w:rFonts w:cs="Angsana New"/>
+        </w:rPr>
+        <w:t>()))</w:t>
+      </w:r>
+    </w:p>
+    <w:p>
+      <w:pPr>
+        <w:rPr>
+          <w:rFonts w:cs="Angsana New"/>
+        </w:rPr>
+      </w:pPr>
+      <w:r>
+        <w:rPr>
+          <w:rFonts w:cs="Angsana New"/>
+        </w:rPr>
+        <w:t>#end</w:t>
+      </w:r>
+    </w:p>
+    <w:p>
+      <w:pPr>
+        <w:rPr>
+          <w:rFonts w:cs="Angsana New"/>
+        </w:rPr>
+      </w:pPr>
+      <w:r>
+        <w:rPr>
+          <w:rFonts w:cs="Angsana New"/>
+        </w:rPr>
+        <w:t>#end</w:t>
+      </w:r>
+    </w:p>
+    <w:p>
+      <w:pPr>
+        <w:rPr>
+          <w:rFonts w:cs="Angsana New"/>
+        </w:rPr>
+      </w:pPr>
+      <w:r>
+        <w:rPr>
+          <w:rFonts w:cs="Angsana New"/>
+        </w:rPr>
+        <w:t>#end</w:t>
+      </w:r>
+    </w:p>
+    <w:p>
+      <w:pPr>
+        <w:rPr>
+          <w:rFonts w:cs="Angsana New"/>
+        </w:rPr>
+      </w:pPr>
+    </w:p>
+    <w:p>
+      <w:pPr>
+        <w:pStyle w:val="Heading1"/>
+        <w:jc w:val="both"/>
+        <w:sectPr>
+          <w:pgSz w:w="11907" w:h="16840" w:code="9"/>
+          <w:pgMar w:top="1440" w:right="851" w:bottom="1440" w:left="1440" w:header="720" w:footer="403" w:gutter="0"/>
+          <w:pgNumType w:start="1"/>
+          <w:cols w:space="720"/>
+        </w:sectPr>
+      </w:pPr>
+    </w:p>
+    <w:p>
+      <w:r>
+        <w:lastRenderedPageBreak/>
+        <w:t>#</w:t>
+      </w:r>
+      <w:proofErr w:type="gramStart"/>
+      <w:r>
+        <w:t>set(</w:t>
+      </w:r>
+      <w:proofErr w:type="gramEnd"/>
+      <w:r>
+        <w:t>$packages = $</w:t>
+      </w:r>
+      <w:proofErr w:type="spellStart"/>
+      <w:r>
+        <w:t>array.createArray</w:t>
+      </w:r>
+      <w:proofErr w:type="spellEnd"/>
+      <w:r>
+        <w:t>())</w:t>
+      </w:r>
+    </w:p>
+    <w:p>
+      <w:r>
+        <w:t>#</w:t>
+      </w:r>
+      <w:proofErr w:type="gramStart"/>
+      <w:r>
+        <w:t>set(</w:t>
+      </w:r>
+      <w:proofErr w:type="gramEnd"/>
+      <w:r>
+        <w:t>$void = $</w:t>
+      </w:r>
+      <w:proofErr w:type="spellStart"/>
+      <w:r>
+        <w:t>array.addCollection</w:t>
+      </w:r>
+      <w:proofErr w:type="spellEnd"/>
+      <w:r>
+        <w:t>($packages, $Package))</w:t>
+      </w:r>
+    </w:p>
+    <w:p>
+      <w:r>
+        <w:t>#</w:t>
+      </w:r>
+      <w:proofErr w:type="gramStart"/>
+      <w:r>
+        <w:t>set(</w:t>
+      </w:r>
+      <w:proofErr w:type="gramEnd"/>
+      <w:r>
+        <w:t>$void = $</w:t>
+      </w:r>
+      <w:proofErr w:type="spellStart"/>
+      <w:r>
+        <w:t>array.addCollection</w:t>
+      </w:r>
+      <w:proofErr w:type="spellEnd"/>
+      <w:r>
+        <w:t>($packages, $</w:t>
+      </w:r>
+      <w:proofErr w:type="spellStart"/>
+      <w:r>
+        <w:t>SmartPackage</w:t>
+      </w:r>
+      <w:proofErr w:type="spellEnd"/>
+      <w:r>
+        <w:t>))</w:t>
+      </w:r>
+    </w:p>
+    <w:p>
+      <w:r>
+        <w:t>#foreach ($package in $</w:t>
+      </w:r>
+      <w:proofErr w:type="spellStart"/>
+      <w:proofErr w:type="gramStart"/>
+      <w:r>
+        <w:t>sorter.sort</w:t>
+      </w:r>
+      <w:proofErr w:type="spellEnd"/>
+      <w:proofErr w:type="gramEnd"/>
+      <w:r>
+        <w:t>($</w:t>
+      </w:r>
+      <w:r>
+        <w:t>packages</w:t>
+      </w:r>
+      <w:r>
+        <w:t>, “</w:t>
+      </w:r>
+      <w:proofErr w:type="spellStart"/>
+      <w:r>
+        <w:t>qualifiedName</w:t>
+      </w:r>
+      <w:proofErr w:type="spellEnd"/>
+      <w:r>
+        <w:t>”))</w:t>
+      </w:r>
+    </w:p>
+    <w:p>
+      <w:r>
+        <w:t>#</w:t>
+      </w:r>
+      <w:proofErr w:type="gramStart"/>
+      <w:r>
+        <w:t>set(</w:t>
+      </w:r>
+      <w:proofErr w:type="gramEnd"/>
+      <w:r>
+        <w:t>$</w:t>
+      </w:r>
+      <w:proofErr w:type="spellStart"/>
+      <w:r>
+        <w:t>qualifiedName</w:t>
+      </w:r>
+      <w:proofErr w:type="spellEnd"/>
+      <w:r>
+        <w:t xml:space="preserve"> = $</w:t>
+      </w:r>
+      <w:proofErr w:type="spellStart"/>
+      <w:r>
+        <w:t>package.qualifiedName</w:t>
+      </w:r>
+      <w:proofErr w:type="spellEnd"/>
       <w:r>
         <w:t>)</w:t>
       </w:r>
     </w:p>
     <w:p>
+      <w:pPr>
+        <w:pStyle w:val="Heading1"/>
+        <w:rPr>
+          <w:b w:val="0"/>
+        </w:rPr>
+      </w:pPr>
+      <w:r>
+        <w:t>Package $</w:t>
+      </w:r>
+      <w:proofErr w:type="spellStart"/>
+      <w:r>
+        <w:t>qualifiedName</w:t>
+      </w:r>
+      <w:proofErr w:type="spellEnd"/>
+    </w:p>
+    <w:p>
+      <w:pPr>
+        <w:pStyle w:val="TableofContent"/>
+        <w:spacing w:before="60" w:after="60"/>
+      </w:pPr>
+      <w:r>
+        <w:t>$</w:t>
+      </w:r>
+      <w:proofErr w:type="spellStart"/>
+      <w:proofErr w:type="gramStart"/>
+      <w:r>
+        <w:t>package.documentation</w:t>
+      </w:r>
+      <w:proofErr w:type="spellEnd"/>
+      <w:proofErr w:type="gramEnd"/>
+    </w:p>
+    <w:p/>
+    <w:p>
+      <w:pPr>
+        <w:spacing w:before="60" w:after="60"/>
+      </w:pPr>
+      <w:r>
+        <w:t>#if ($</w:t>
+      </w:r>
+      <w:proofErr w:type="spellStart"/>
+      <w:proofErr w:type="gramStart"/>
+      <w:r>
+        <w:t>package.hasImage</w:t>
+      </w:r>
+      <w:proofErr w:type="spellEnd"/>
+      <w:proofErr w:type="gramEnd"/>
+      <w:r>
+        <w:t>())</w:t>
+      </w:r>
+    </w:p>
+    <w:p>
+      <w:pPr>
+        <w:ind w:left="360"/>
+        <w:jc w:val="center"/>
+      </w:pPr>
+      <w:r>
+        <w:t>$</w:t>
+      </w:r>
+      <w:proofErr w:type="spellStart"/>
+      <w:proofErr w:type="gramStart"/>
+      <w:r>
+        <w:t>package.image</w:t>
+      </w:r>
+      <w:proofErr w:type="spellEnd"/>
+      <w:proofErr w:type="gramEnd"/>
+    </w:p>
+    <w:p>
+      <w:pPr>
+        <w:pStyle w:val="Figure"/>
+        <w:tabs>
+          <w:tab w:val="clear" w:pos="1440"/>
+        </w:tabs>
+        <w:ind w:left="360" w:firstLine="0"/>
+      </w:pPr>
+      <w:r>
+        <w:t>$package.name</w:t>
+      </w:r>
+    </w:p>
+    <w:p>
+      <w:pPr>
+        <w:pStyle w:val="TableofContent"/>
+        <w:spacing w:before="60" w:after="60"/>
+      </w:pPr>
       <w:r>
         <w:t>#end</w:t>
       </w:r>
     </w:p>
+    <w:tbl>
+      <w:tblPr>
+        <w:tblW w:w="0" w:type="auto"/>
+        <w:tblInd w:w="288" w:type="dxa"/>
+        <w:tblBorders>
+          <w:top w:val="single" w:sz="6" w:space="0" w:color="365F91"/>
+          <w:left w:val="single" w:sz="6" w:space="0" w:color="365F91"/>
+          <w:bottom w:val="single" w:sz="6" w:space="0" w:color="365F91"/>
+          <w:right w:val="single" w:sz="6" w:space="0" w:color="365F91"/>
+          <w:insideH w:val="single" w:sz="6" w:space="0" w:color="365F91"/>
+          <w:insideV w:val="single" w:sz="6" w:space="0" w:color="365F91"/>
+        </w:tblBorders>
+        <w:tblLook w:val="0000" w:firstRow="0" w:lastRow="0" w:firstColumn="0" w:lastColumn="0" w:noHBand="0" w:noVBand="0"/>
+      </w:tblPr>
+      <w:tblGrid>
+        <w:gridCol w:w="2096"/>
+        <w:gridCol w:w="7084"/>
+      </w:tblGrid>
+      <w:tr>
+        <w:tc>
+          <w:tcPr>
+            <w:tcW w:w="2096" w:type="dxa"/>
+            <w:shd w:val="clear" w:color="auto" w:fill="000000" w:themeFill="text1"/>
+          </w:tcPr>
+          <w:p>
+            <w:pPr>
+              <w:rPr>
+                <w:b/>
+                <w:bCs/>
+                <w:color w:val="FFFFFF"/>
+              </w:rPr>
+            </w:pPr>
+            <w:r>
+              <w:rPr>
+                <w:b/>
+                <w:bCs/>
+                <w:color w:val="FFFFFF"/>
+              </w:rPr>
+              <w:t>Name</w:t>
+            </w:r>
+          </w:p>
+        </w:tc>
+        <w:tc>
+          <w:tcPr>
+            <w:tcW w:w="7084" w:type="dxa"/>
+          </w:tcPr>
+          <w:p>
+            <w:r>
+              <w:t>$package.name</w:t>
+            </w:r>
+          </w:p>
+        </w:tc>
+      </w:tr>
+      <w:tr>
+        <w:tc>
+          <w:tcPr>
+            <w:tcW w:w="2096" w:type="dxa"/>
+            <w:shd w:val="clear" w:color="auto" w:fill="000000" w:themeFill="text1"/>
+          </w:tcPr>
+          <w:p>
+            <w:pPr>
+              <w:rPr>
+                <w:b/>
+                <w:bCs/>
+                <w:color w:val="FFFFFF"/>
+              </w:rPr>
+            </w:pPr>
+            <w:r>
+              <w:rPr>
+                <w:b/>
+                <w:bCs/>
+                <w:color w:val="FFFFFF"/>
+              </w:rPr>
+              <w:t>Qualified Name</w:t>
+            </w:r>
+          </w:p>
+        </w:tc>
+        <w:tc>
+          <w:tcPr>
+            <w:tcW w:w="7084" w:type="dxa"/>
+          </w:tcPr>
+          <w:p>
+            <w:r>
+              <w:t>$</w:t>
+            </w:r>
+            <w:proofErr w:type="spellStart"/>
+            <w:r>
+              <w:t>qualifiedName</w:t>
+            </w:r>
+            <w:proofErr w:type="spellEnd"/>
+          </w:p>
+        </w:tc>
+      </w:tr>
+    </w:tbl>
+    <w:p>
+      <w:r>
+        <w:t>#set ($</w:t>
+      </w:r>
+      <w:proofErr w:type="spellStart"/>
+      <w:r>
+        <w:t>classList</w:t>
+      </w:r>
+      <w:proofErr w:type="spellEnd"/>
+      <w:r>
+        <w:t xml:space="preserve"> = $</w:t>
+      </w:r>
+      <w:proofErr w:type="spellStart"/>
+      <w:proofErr w:type="gramStart"/>
+      <w:r>
+        <w:t>array.createArray</w:t>
+      </w:r>
+      <w:proofErr w:type="spellEnd"/>
+      <w:proofErr w:type="gramEnd"/>
+      <w:r>
+        <w:t>())</w:t>
+      </w:r>
+    </w:p>
+    <w:p>
+      <w:r>
+        <w:t>#set ($</w:t>
+      </w:r>
+      <w:proofErr w:type="spellStart"/>
+      <w:r>
+        <w:t>interfaceList</w:t>
+      </w:r>
+      <w:proofErr w:type="spellEnd"/>
+      <w:r>
+        <w:t xml:space="preserve"> = $</w:t>
+      </w:r>
+      <w:proofErr w:type="spellStart"/>
+      <w:proofErr w:type="gramStart"/>
+      <w:r>
+        <w:t>array.createArray</w:t>
+      </w:r>
+      <w:proofErr w:type="spellEnd"/>
+      <w:proofErr w:type="gramEnd"/>
+      <w:r>
+        <w:t>())</w:t>
+      </w:r>
+    </w:p>
+    <w:p>
+      <w:r>
+        <w:t>#set ($</w:t>
+      </w:r>
+      <w:proofErr w:type="spellStart"/>
+      <w:r>
+        <w:t>enumerationList</w:t>
+      </w:r>
+      <w:proofErr w:type="spellEnd"/>
+      <w:r>
+        <w:t xml:space="preserve"> = $</w:t>
+      </w:r>
+      <w:proofErr w:type="spellStart"/>
+      <w:proofErr w:type="gramStart"/>
+      <w:r>
+        <w:t>array.createArray</w:t>
+      </w:r>
+      <w:proofErr w:type="spellEnd"/>
+      <w:proofErr w:type="gramEnd"/>
+      <w:r>
+        <w:t>())</w:t>
+      </w:r>
+    </w:p>
+    <w:p>
+      <w:r>
+        <w:t xml:space="preserve">#foreach ($element in </w:t>
+      </w:r>
+      <w:r>
+        <w:t>$</w:t>
+      </w:r>
+      <w:proofErr w:type="spellStart"/>
+      <w:proofErr w:type="gramStart"/>
+      <w:r>
+        <w:t>report.getOwnedElementsIncludingAdditional</w:t>
+      </w:r>
+      <w:proofErr w:type="spellEnd"/>
+      <w:proofErr w:type="gramEnd"/>
+      <w:r>
+        <w:t>($package, true))</w:t>
+      </w:r>
+    </w:p>
+    <w:p>
+      <w:r>
+        <w:t>#if ($</w:t>
+      </w:r>
+      <w:proofErr w:type="spellStart"/>
+      <w:proofErr w:type="gramStart"/>
+      <w:r>
+        <w:t>element.elementType</w:t>
+      </w:r>
+      <w:proofErr w:type="spellEnd"/>
+      <w:proofErr w:type="gramEnd"/>
+      <w:r>
+        <w:t xml:space="preserve"> == “class”)</w:t>
+      </w:r>
+    </w:p>
+    <w:p>
+      <w:r>
+        <w:t>#set ($void = $</w:t>
+      </w:r>
+      <w:proofErr w:type="spellStart"/>
+      <w:r>
+        <w:t>classList.add</w:t>
+      </w:r>
+      <w:proofErr w:type="spellEnd"/>
+      <w:r>
+        <w:t>($element))</w:t>
+      </w:r>
+    </w:p>
+    <w:p>
+      <w:r>
+        <w:t>#elseif ($</w:t>
+      </w:r>
+      <w:proofErr w:type="spellStart"/>
+      <w:proofErr w:type="gramStart"/>
+      <w:r>
+        <w:t>element.elementType</w:t>
+      </w:r>
+      <w:proofErr w:type="spellEnd"/>
+      <w:proofErr w:type="gramEnd"/>
+      <w:r>
+        <w:t xml:space="preserve"> == “interface”)</w:t>
+      </w:r>
+    </w:p>
+    <w:p>
+      <w:r>
+        <w:t>#set ($void = $</w:t>
+      </w:r>
+      <w:proofErr w:type="spellStart"/>
+      <w:r>
+        <w:t>interfaceList.add</w:t>
+      </w:r>
+      <w:proofErr w:type="spellEnd"/>
+      <w:r>
+        <w:t>($element))</w:t>
+      </w:r>
+    </w:p>
+    <w:p>
+      <w:r>
+        <w:t>#elseif ($</w:t>
+      </w:r>
+      <w:proofErr w:type="spellStart"/>
+      <w:proofErr w:type="gramStart"/>
+      <w:r>
+        <w:t>element.elementType</w:t>
+      </w:r>
+      <w:proofErr w:type="spellEnd"/>
+      <w:proofErr w:type="gramEnd"/>
+      <w:r>
+        <w:t xml:space="preserve"> == “enumeration”)</w:t>
+      </w:r>
+    </w:p>
+    <w:p>
+      <w:r>
+        <w:t>#set ($void = $</w:t>
+      </w:r>
+      <w:proofErr w:type="spellStart"/>
+      <w:r>
+        <w:t>enumerationList.add</w:t>
+      </w:r>
+      <w:proofErr w:type="spellEnd"/>
+      <w:r>
+        <w:t>($element))</w:t>
+      </w:r>
+    </w:p>
     <w:p>
       <w:r>
         <w:t>#end</w:t>
@@ -4033,6 +4326,138 @@
     </w:p>
     <w:p>
       <w:r>
+        <w:t>#end</w:t>
+      </w:r>
+    </w:p>
+    <w:p>
+      <w:r>
+        <w:t>#foreach ($class in $</w:t>
+      </w:r>
+      <w:proofErr w:type="spellStart"/>
+      <w:proofErr w:type="gramStart"/>
+      <w:r>
+        <w:t>sorter.sort</w:t>
+      </w:r>
+      <w:proofErr w:type="spellEnd"/>
+      <w:proofErr w:type="gramEnd"/>
+      <w:r>
+        <w:t>($</w:t>
+      </w:r>
+      <w:proofErr w:type="spellStart"/>
+      <w:r>
+        <w:t>classList</w:t>
+      </w:r>
+      <w:proofErr w:type="spellEnd"/>
+      <w:r>
+        <w:t>))</w:t>
+      </w:r>
+    </w:p>
+    <w:p>
+      <w:r>
+        <w:lastRenderedPageBreak/>
+        <w:t>#if ($</w:t>
+      </w:r>
+      <w:proofErr w:type="spellStart"/>
+      <w:r>
+        <w:t>GroupSubtypes</w:t>
+      </w:r>
+      <w:proofErr w:type="spellEnd"/>
+      <w:r>
+        <w:t xml:space="preserve"> == "</w:t>
+      </w:r>
+      <w:r>
+        <w:t>false</w:t>
+      </w:r>
+      <w:r>
+        <w:t xml:space="preserve">" </w:t>
+      </w:r>
+      <w:r>
+        <w:t>||</w:t>
+      </w:r>
+      <w:r>
+        <w:t xml:space="preserve"> </w:t>
+      </w:r>
+      <w:r>
+        <w:t>$</w:t>
+      </w:r>
+      <w:proofErr w:type="spellStart"/>
+      <w:proofErr w:type="gramStart"/>
+      <w:r>
+        <w:t>list.size</w:t>
+      </w:r>
+      <w:proofErr w:type="spellEnd"/>
+      <w:proofErr w:type="gramEnd"/>
+      <w:r>
+        <w:t>($</w:t>
+      </w:r>
+      <w:proofErr w:type="spellStart"/>
+      <w:r>
+        <w:t>class.superClass</w:t>
+      </w:r>
+      <w:proofErr w:type="spellEnd"/>
+      <w:r>
+        <w:t xml:space="preserve">) </w:t>
+      </w:r>
+      <w:r>
+        <w:t>==</w:t>
+      </w:r>
+      <w:r>
+        <w:t xml:space="preserve"> 0)</w:t>
+      </w:r>
+      <w:r>
+        <w:br/>
+      </w:r>
+      <w:r>
+        <w:t>#</w:t>
+      </w:r>
+      <w:proofErr w:type="spellStart"/>
+      <w:r>
+        <w:t>classdoc</w:t>
+      </w:r>
+      <w:proofErr w:type="spellEnd"/>
+      <w:r>
+        <w:t xml:space="preserve"> ($class)</w:t>
+      </w:r>
+      <w:r>
+        <w:br/>
+      </w:r>
+    </w:p>
+    <w:p>
+      <w:r>
+        <w:t>#end</w:t>
+      </w:r>
+    </w:p>
+    <w:p>
+      <w:r>
+        <w:t>#end</w:t>
+      </w:r>
+    </w:p>
+    <w:p>
+      <w:pPr>
+        <w:spacing w:after="200" w:line="276" w:lineRule="auto"/>
+        <w:rPr>
+          <w:rFonts w:cs="Angsana New"/>
+          <w:b/>
+          <w:bCs/>
+          <w:color w:val="4F81BD"/>
+          <w:sz w:val="32"/>
+          <w:szCs w:val="32"/>
+        </w:rPr>
+      </w:pPr>
+      <w:r>
+        <w:rPr>
+          <w:b/>
+          <w:bCs/>
+          <w:color w:val="4F81BD"/>
+          <w:sz w:val="32"/>
+          <w:szCs w:val="32"/>
+        </w:rPr>
+        <w:br w:type="page"/>
+      </w:r>
+    </w:p>
+    <w:p>
+      <w:r>
+        <w:lastRenderedPageBreak/>
         <w:t>#foreach ($interface in $</w:t>
       </w:r>
       <w:proofErr w:type="spellStart"/>
@@ -5643,7 +6068,6 @@
         <w:t>$enum.name</w:t>
       </w:r>
     </w:p>
-    <w:p/>
     <w:p>
       <w:pPr>
         <w:pStyle w:val="TableofContent"/>
@@ -5658,16 +6082,16 @@
     </w:p>
     <w:tbl>
       <w:tblPr>
-        <w:tblStyle w:val="TableGrid1"/>
-        <w:tblW w:w="9445" w:type="dxa"/>
+        <w:tblStyle w:val="TableGrid"/>
+        <w:tblW w:w="9535" w:type="dxa"/>
         <w:jc w:val="center"/>
         <w:tblLook w:val="04A0" w:firstRow="1" w:lastRow="0" w:firstColumn="1" w:lastColumn="0" w:noHBand="0" w:noVBand="1"/>
         <w:tblCaption w:val="Table 1 Caption"/>
         <w:tblDescription w:val="Brief description of Table 1"/>
       </w:tblPr>
       <w:tblGrid>
-        <w:gridCol w:w="3385"/>
-        <w:gridCol w:w="6060"/>
+        <w:gridCol w:w="3002"/>
+        <w:gridCol w:w="6533"/>
       </w:tblGrid>
       <w:tr>
         <w:trPr>
@@ -5676,8 +6100,14 @@
         </w:trPr>
         <w:tc>
           <w:tcPr>
-            <w:tcW w:w="1800" w:type="dxa"/>
-            <w:shd w:val="clear" w:color="auto" w:fill="000000" w:themeFill="text1"/>
+            <w:tcW w:w="2965" w:type="dxa"/>
+            <w:tcBorders>
+              <w:top w:val="single" w:sz="4" w:space="0" w:color="auto"/>
+              <w:left w:val="single" w:sz="4" w:space="0" w:color="auto"/>
+              <w:bottom w:val="single" w:sz="4" w:space="0" w:color="auto"/>
+              <w:right w:val="single" w:sz="4" w:space="0" w:color="auto"/>
+            </w:tcBorders>
+            <w:shd w:val="clear" w:color="auto" w:fill="4F81BD" w:themeFill="accent1"/>
             <w:tcMar>
               <w:top w:w="43" w:type="dxa"/>
               <w:left w:w="115" w:type="dxa"/>
@@ -5685,17 +6115,19 @@
               <w:right w:w="115" w:type="dxa"/>
             </w:tcMar>
             <w:vAlign w:val="center"/>
+            <w:hideMark/>
           </w:tcPr>
           <w:p>
             <w:pPr>
               <w:keepLines/>
+              <w:spacing w:after="0"/>
               <w:jc w:val="center"/>
               <w:rPr>
                 <w:rFonts w:ascii="Arial" w:hAnsi="Arial" w:cs="Arial"/>
                 <w:b/>
                 <w:color w:val="FFFFFF" w:themeColor="background1"/>
-                <w:sz w:val="20"/>
-                <w:szCs w:val="20"/>
+                <w:sz w:val="22"/>
+                <w:szCs w:val="22"/>
               </w:rPr>
             </w:pPr>
             <w:r>
@@ -5703,8 +6135,8 @@
                 <w:rFonts w:ascii="Arial" w:hAnsi="Arial" w:cs="Arial"/>
                 <w:b/>
                 <w:color w:val="FFFFFF" w:themeColor="background1"/>
-                <w:sz w:val="20"/>
-                <w:szCs w:val="20"/>
+                <w:sz w:val="22"/>
+                <w:szCs w:val="22"/>
               </w:rPr>
               <w:t>Value</w:t>
             </w:r>
@@ -5712,8 +6144,14 @@
         </w:tc>
         <w:tc>
           <w:tcPr>
-            <w:tcW w:w="5374" w:type="dxa"/>
-            <w:shd w:val="clear" w:color="auto" w:fill="000000" w:themeFill="text1"/>
+            <w:tcW w:w="6570" w:type="dxa"/>
+            <w:tcBorders>
+              <w:top w:val="single" w:sz="4" w:space="0" w:color="auto"/>
+              <w:left w:val="single" w:sz="4" w:space="0" w:color="auto"/>
+              <w:bottom w:val="single" w:sz="4" w:space="0" w:color="auto"/>
+              <w:right w:val="single" w:sz="4" w:space="0" w:color="auto"/>
+            </w:tcBorders>
+            <w:shd w:val="clear" w:color="auto" w:fill="4F81BD" w:themeFill="accent1"/>
             <w:tcMar>
               <w:top w:w="43" w:type="dxa"/>
               <w:left w:w="115" w:type="dxa"/>
@@ -5721,17 +6159,19 @@
               <w:right w:w="115" w:type="dxa"/>
             </w:tcMar>
             <w:vAlign w:val="center"/>
+            <w:hideMark/>
           </w:tcPr>
           <w:p>
             <w:pPr>
               <w:keepLines/>
+              <w:spacing w:after="0"/>
               <w:jc w:val="center"/>
               <w:rPr>
                 <w:rFonts w:ascii="Arial" w:hAnsi="Arial" w:cs="Arial"/>
                 <w:b/>
                 <w:color w:val="FFFFFF" w:themeColor="background1"/>
-                <w:sz w:val="20"/>
-                <w:szCs w:val="20"/>
+                <w:sz w:val="22"/>
+                <w:szCs w:val="22"/>
               </w:rPr>
             </w:pPr>
             <w:r>
@@ -5739,8 +6179,8 @@
                 <w:rFonts w:ascii="Arial" w:hAnsi="Arial" w:cs="Arial"/>
                 <w:b/>
                 <w:color w:val="FFFFFF" w:themeColor="background1"/>
-                <w:sz w:val="20"/>
-                <w:szCs w:val="20"/>
+                <w:sz w:val="22"/>
+                <w:szCs w:val="22"/>
               </w:rPr>
               <w:t>Value Description</w:t>
             </w:r>
@@ -5753,70 +6193,69 @@
         </w:trPr>
         <w:tc>
           <w:tcPr>
-            <w:tcW w:w="1800" w:type="dxa"/>
+            <w:tcW w:w="2965" w:type="dxa"/>
+            <w:tcBorders>
+              <w:top w:val="single" w:sz="4" w:space="0" w:color="auto"/>
+              <w:left w:val="single" w:sz="4" w:space="0" w:color="auto"/>
+              <w:bottom w:val="single" w:sz="4" w:space="0" w:color="auto"/>
+              <w:right w:val="single" w:sz="4" w:space="0" w:color="auto"/>
+            </w:tcBorders>
             <w:tcMar>
               <w:top w:w="43" w:type="dxa"/>
               <w:left w:w="115" w:type="dxa"/>
               <w:bottom w:w="43" w:type="dxa"/>
               <w:right w:w="115" w:type="dxa"/>
             </w:tcMar>
+            <w:vAlign w:val="center"/>
+            <w:hideMark/>
           </w:tcPr>
           <w:p>
             <w:pPr>
               <w:keepLines/>
+              <w:spacing w:after="0"/>
               <w:jc w:val="center"/>
               <w:rPr>
                 <w:rFonts w:ascii="Source Code Pro" w:hAnsi="Source Code Pro"/>
                 <w:sz w:val="18"/>
-                <w:szCs w:val="18"/>
+                <w:szCs w:val="22"/>
               </w:rPr>
             </w:pPr>
             <w:r>
               <w:rPr>
-                <w:rStyle w:val="HTMLCode"/>
-                <w:rFonts w:ascii="Source Code Pro" w:eastAsiaTheme="minorEastAsia" w:hAnsi="Source Code Pro"/>
+                <w:rFonts w:ascii="Source Code Pro" w:hAnsi="Source Code Pro"/>
                 <w:sz w:val="18"/>
-                <w:szCs w:val="18"/>
               </w:rPr>
               <w:t>#</w:t>
             </w:r>
             <w:proofErr w:type="spellStart"/>
             <w:r>
               <w:rPr>
-                <w:rStyle w:val="HTMLCode"/>
-                <w:rFonts w:ascii="Source Code Pro" w:eastAsiaTheme="minorEastAsia" w:hAnsi="Source Code Pro"/>
+                <w:rFonts w:ascii="Source Code Pro" w:hAnsi="Source Code Pro"/>
                 <w:sz w:val="18"/>
-                <w:szCs w:val="18"/>
               </w:rPr>
               <w:t>forrow</w:t>
             </w:r>
             <w:proofErr w:type="spellEnd"/>
             <w:r>
               <w:rPr>
-                <w:rStyle w:val="HTMLCode"/>
-                <w:rFonts w:ascii="Source Code Pro" w:eastAsiaTheme="minorEastAsia" w:hAnsi="Source Code Pro"/>
+                <w:rFonts w:ascii="Source Code Pro" w:hAnsi="Source Code Pro"/>
                 <w:sz w:val="18"/>
-                <w:szCs w:val="18"/>
               </w:rPr>
               <w:t xml:space="preserve"> ($</w:t>
             </w:r>
             <w:proofErr w:type="spellStart"/>
             <w:r>
               <w:rPr>
-                <w:rStyle w:val="HTMLCode"/>
-                <w:rFonts w:ascii="Source Code Pro" w:eastAsiaTheme="minorEastAsia" w:hAnsi="Source Code Pro"/>
+                <w:rFonts w:ascii="Source Code Pro" w:hAnsi="Source Code Pro"/>
                 <w:sz w:val="18"/>
-                <w:szCs w:val="18"/>
               </w:rPr>
               <w:t>enl</w:t>
             </w:r>
             <w:proofErr w:type="spellEnd"/>
             <w:r>
               <w:rPr>
-                <w:rStyle w:val="HTMLCode"/>
-                <w:rFonts w:ascii="Source Code Pro" w:eastAsiaTheme="minorEastAsia" w:hAnsi="Source Code Pro"/>
+                <w:rFonts w:ascii="Source Code Pro" w:hAnsi="Source Code Pro"/>
                 <w:sz w:val="18"/>
-                <w:szCs w:val="18"/>
               </w:rPr>
               <w:t xml:space="preserve"> in $</w:t>
             </w:r>
@@ -5824,10 +6263,8 @@
             <w:proofErr w:type="gramStart"/>
             <w:r>
               <w:rPr>
-                <w:rStyle w:val="HTMLCode"/>
-                <w:rFonts w:ascii="Source Code Pro" w:eastAsiaTheme="minorEastAsia" w:hAnsi="Source Code Pro"/>
+                <w:rFonts w:ascii="Source Code Pro" w:hAnsi="Source Code Pro"/>
                 <w:sz w:val="18"/>
-                <w:szCs w:val="18"/>
               </w:rPr>
               <w:t>enum.OwnedLiteral</w:t>
             </w:r>
@@ -5835,10 +6272,8 @@
             <w:proofErr w:type="gramEnd"/>
             <w:r>
               <w:rPr>
-                <w:rStyle w:val="HTMLCode"/>
-                <w:rFonts w:ascii="Source Code Pro" w:eastAsiaTheme="minorEastAsia" w:hAnsi="Source Code Pro"/>
+                <w:rFonts w:ascii="Source Code Pro" w:hAnsi="Source Code Pro"/>
                 <w:sz w:val="18"/>
-                <w:szCs w:val="18"/>
               </w:rPr>
               <w:t>)$enl.name</w:t>
             </w:r>
@@ -5846,17 +6281,26 @@
         </w:tc>
         <w:tc>
           <w:tcPr>
-            <w:tcW w:w="5374" w:type="dxa"/>
+            <w:tcW w:w="6570" w:type="dxa"/>
+            <w:tcBorders>
+              <w:top w:val="single" w:sz="4" w:space="0" w:color="auto"/>
+              <w:left w:val="single" w:sz="4" w:space="0" w:color="auto"/>
+              <w:bottom w:val="single" w:sz="4" w:space="0" w:color="auto"/>
+              <w:right w:val="single" w:sz="4" w:space="0" w:color="auto"/>
+            </w:tcBorders>
             <w:tcMar>
               <w:top w:w="43" w:type="dxa"/>
               <w:left w:w="115" w:type="dxa"/>
               <w:bottom w:w="43" w:type="dxa"/>
               <w:right w:w="115" w:type="dxa"/>
             </w:tcMar>
+            <w:vAlign w:val="center"/>
+            <w:hideMark/>
           </w:tcPr>
           <w:p>
             <w:pPr>
               <w:keepLines/>
+              <w:spacing w:after="0"/>
               <w:rPr>
                 <w:sz w:val="22"/>
                 <w:szCs w:val="22"/>
@@ -5864,10 +6308,7 @@
             </w:pPr>
             <w:r>
               <w:rPr>
-                <w:rStyle w:val="HTMLCode"/>
-                <w:rFonts w:ascii="Times New Roman" w:eastAsiaTheme="minorEastAsia" w:hAnsi="Times New Roman" w:cs="Times New Roman"/>
                 <w:sz w:val="22"/>
-                <w:szCs w:val="22"/>
               </w:rPr>
               <w:t>$</w:t>
             </w:r>
@@ -5875,20 +6316,14 @@
             <w:proofErr w:type="gramStart"/>
             <w:r>
               <w:rPr>
-                <w:rStyle w:val="HTMLCode"/>
-                <w:rFonts w:ascii="Times New Roman" w:eastAsiaTheme="minorEastAsia" w:hAnsi="Times New Roman" w:cs="Times New Roman"/>
                 <w:sz w:val="22"/>
-                <w:szCs w:val="22"/>
               </w:rPr>
               <w:t>enl.documentation</w:t>
             </w:r>
             <w:proofErr w:type="gramEnd"/>
             <w:r>
               <w:rPr>
-                <w:rStyle w:val="HTMLCode"/>
-                <w:rFonts w:ascii="Times New Roman" w:eastAsiaTheme="minorEastAsia" w:hAnsi="Times New Roman" w:cs="Times New Roman"/>
                 <w:sz w:val="22"/>
-                <w:szCs w:val="22"/>
               </w:rPr>
               <w:t>#endrow</w:t>
             </w:r>
@@ -5897,14 +6332,7 @@
         </w:tc>
       </w:tr>
     </w:tbl>
-    <w:p>
-      <w:r>
-        <w:rPr>
-          <w:rFonts w:ascii="Courier New" w:hAnsi="Courier New" w:cs="Courier New"/>
-        </w:rPr>
-        <w:br/>
-      </w:r>
-    </w:p>
+    <w:p/>
     <w:p>
       <w:r>
         <w:t>#</w:t>
@@ -6230,7 +6658,6 @@
           </w:p>
           <w:p>
             <w:r>
-              <w:lastRenderedPageBreak/>
               <w:t>#</w:t>
             </w:r>
             <w:proofErr w:type="gramStart"/>
@@ -6268,6 +6695,7 @@
           </w:p>
           <w:p>
             <w:r>
+              <w:lastRenderedPageBreak/>
               <w:t>#end</w:t>
             </w:r>
           </w:p>
@@ -6313,7 +6741,7 @@
       <w:pPr>
         <w:sectPr>
           <w:pgSz w:w="11907" w:h="16840" w:code="9"/>
-          <w:pgMar w:top="1440" w:right="851" w:bottom="1440" w:left="1440" w:header="720" w:footer="403" w:gutter="0"/>
+          <w:pgMar w:top="1440" w:right="850" w:bottom="1440" w:left="1440" w:header="720" w:footer="403" w:gutter="0"/>
           <w:cols w:space="720"/>
         </w:sectPr>
       </w:pPr>
@@ -6426,11 +6854,11 @@
         </w:tabs>
         <w:ind w:left="360" w:firstLine="0"/>
       </w:pPr>
-      <w:bookmarkStart w:id="14" w:name="_Toc194895637"/>
+      <w:bookmarkStart w:id="15" w:name="_Toc194895637"/>
       <w:r>
         <w:t>$diagram.name</w:t>
       </w:r>
-      <w:bookmarkEnd w:id="14"/>
+      <w:bookmarkEnd w:id="15"/>
     </w:p>
     <w:p>
       <w:r>
@@ -7271,8 +7699,8 @@
       <w:tblLook w:val="0000" w:firstRow="0" w:lastRow="0" w:firstColumn="0" w:lastColumn="0" w:noHBand="0" w:noVBand="0"/>
     </w:tblPr>
     <w:tblGrid>
-      <w:gridCol w:w="4808"/>
-      <w:gridCol w:w="4916"/>
+      <w:gridCol w:w="4496"/>
+      <w:gridCol w:w="4639"/>
     </w:tblGrid>
     <w:tr>
       <w:tc>
@@ -8221,7 +8649,7 @@
     </w:rPrDefault>
     <w:pPrDefault/>
   </w:docDefaults>
-  <w:latentStyles w:defLockedState="0" w:defUIPriority="99" w:defSemiHidden="0" w:defUnhideWhenUsed="0" w:defQFormat="0" w:count="375">
+  <w:latentStyles w:defLockedState="0" w:defUIPriority="99" w:defSemiHidden="0" w:defUnhideWhenUsed="0" w:defQFormat="0" w:count="377">
     <w:lsdException w:name="Normal" w:uiPriority="0" w:qFormat="1"/>
     <w:lsdException w:name="heading 1" w:uiPriority="0" w:qFormat="1"/>
     <w:lsdException w:name="heading 2" w:uiPriority="0" w:qFormat="1"/>
@@ -8327,7 +8755,6 @@
     <w:lsdException w:name="HTML Sample" w:semiHidden="1" w:unhideWhenUsed="1"/>
     <w:lsdException w:name="HTML Typewriter" w:semiHidden="1" w:unhideWhenUsed="1"/>
     <w:lsdException w:name="HTML Variable" w:semiHidden="1" w:unhideWhenUsed="1"/>
-    <w:lsdException w:name="Normal Table" w:semiHidden="1" w:unhideWhenUsed="1"/>
     <w:lsdException w:name="annotation subject" w:semiHidden="1" w:unhideWhenUsed="1"/>
     <w:lsdException w:name="No List" w:semiHidden="1" w:unhideWhenUsed="1"/>
     <w:lsdException w:name="Outline List 1" w:semiHidden="1" w:unhideWhenUsed="1"/>
@@ -8373,11 +8800,9 @@
     <w:lsdException w:name="Table Subtle 1" w:semiHidden="1" w:unhideWhenUsed="1"/>
     <w:lsdException w:name="Table Subtle 2" w:semiHidden="1" w:unhideWhenUsed="1"/>
     <w:lsdException w:name="Table Web 1" w:semiHidden="1" w:unhideWhenUsed="1"/>
-    <w:lsdException w:name="Table Web 2" w:semiHidden="1" w:unhideWhenUsed="1"/>
     <w:lsdException w:name="Table Web 3" w:semiHidden="1" w:unhideWhenUsed="1"/>
     <w:lsdException w:name="Balloon Text" w:semiHidden="1" w:unhideWhenUsed="1"/>
     <w:lsdException w:name="Table Grid" w:uiPriority="0"/>
-    <w:lsdException w:name="Table Theme" w:semiHidden="1" w:unhideWhenUsed="1"/>
     <w:lsdException w:name="Placeholder Text" w:semiHidden="1"/>
     <w:lsdException w:name="No Spacing" w:uiPriority="1" w:qFormat="1"/>
     <w:lsdException w:name="Light Shading" w:uiPriority="60"/>
@@ -8597,6 +9022,8 @@
     <w:lsdException w:name="Smart Hyperlink" w:semiHidden="1" w:unhideWhenUsed="1"/>
     <w:lsdException w:name="Hashtag" w:semiHidden="1" w:unhideWhenUsed="1"/>
     <w:lsdException w:name="Unresolved Mention" w:semiHidden="1" w:unhideWhenUsed="1"/>
+    <w:lsdException w:name="Smart Link" w:semiHidden="1" w:unhideWhenUsed="1"/>
+    <w:lsdException w:name="Smart Link Error" w:semiHidden="1" w:unhideWhenUsed="1"/>
   </w:latentStyles>
   <w:style w:type="paragraph" w:default="1" w:styleId="Normal">
     <w:name w:val="Normal"/>
@@ -10013,7 +10440,7 @@
 </file>
 
 <file path=customXml/itemProps1.xml><?xml version="1.0" encoding="utf-8"?>
-<ds:datastoreItem xmlns:ds="http://schemas.openxmlformats.org/officeDocument/2006/customXml" ds:itemID="{A67ED14E-47F2-48E3-986F-592B9C96AC61}">
+<ds:datastoreItem xmlns:ds="http://schemas.openxmlformats.org/officeDocument/2006/customXml" ds:itemID="{5777C320-94E6-4690-BA42-EB3BEC6CE15B}">
   <ds:schemaRefs>
     <ds:schemaRef ds:uri="http://schemas.openxmlformats.org/officeDocument/2006/bibliography"/>
   </ds:schemaRefs>

</xml_diff>

<commit_message>
Rename attribute to property
</commit_message>
<xml_diff>
--- a/template.docx
+++ b/template.docx
@@ -1,6 +1,6 @@
 
 <file path=word/document.xml><?xml version="1.0" encoding="utf-8"?>
-<w:document xmlns:wpc="http://schemas.microsoft.com/office/word/2010/wordprocessingCanvas" xmlns:cx="http://schemas.microsoft.com/office/drawing/2014/chartex" xmlns:cx1="http://schemas.microsoft.com/office/drawing/2015/9/8/chartex" xmlns:cx2="http://schemas.microsoft.com/office/drawing/2015/10/21/chartex" xmlns:cx3="http://schemas.microsoft.com/office/drawing/2016/5/9/chartex" xmlns:cx4="http://schemas.microsoft.com/office/drawing/2016/5/10/chartex" xmlns:cx5="http://schemas.microsoft.com/office/drawing/2016/5/11/chartex" xmlns:cx6="http://schemas.microsoft.com/office/drawing/2016/5/12/chartex" xmlns:cx7="http://schemas.microsoft.com/office/drawing/2016/5/13/chartex" xmlns:cx8="http://schemas.microsoft.com/office/drawing/2016/5/14/chartex" xmlns:mc="http://schemas.openxmlformats.org/markup-compatibility/2006" xmlns:aink="http://schemas.microsoft.com/office/drawing/2016/ink" xmlns:am3d="http://schemas.microsoft.com/office/drawing/2017/model3d" xmlns:o="urn:schemas-microsoft-com:office:office" xmlns:r="http://schemas.openxmlformats.org/officeDocument/2006/relationships" xmlns:m="http://schemas.openxmlformats.org/officeDocument/2006/math" xmlns:v="urn:schemas-microsoft-com:vml" xmlns:wp14="http://schemas.microsoft.com/office/word/2010/wordprocessingDrawing" xmlns:wp="http://schemas.openxmlformats.org/drawingml/2006/wordprocessingDrawing" xmlns:w10="urn:schemas-microsoft-com:office:word" xmlns:w="http://schemas.openxmlformats.org/wordprocessingml/2006/main" xmlns:w14="http://schemas.microsoft.com/office/word/2010/wordml" xmlns:w15="http://schemas.microsoft.com/office/word/2012/wordml" xmlns:w16cid="http://schemas.microsoft.com/office/word/2016/wordml/cid" xmlns:w16se="http://schemas.microsoft.com/office/word/2015/wordml/symex" xmlns:wpg="http://schemas.microsoft.com/office/word/2010/wordprocessingGroup" xmlns:wpi="http://schemas.microsoft.com/office/word/2010/wordprocessingInk" xmlns:wne="http://schemas.microsoft.com/office/word/2006/wordml" xmlns:wps="http://schemas.microsoft.com/office/word/2010/wordprocessingShape" mc:Ignorable="w14 w15 w16se w16cid wp14">
+<w:document xmlns:wpc="http://schemas.microsoft.com/office/word/2010/wordprocessingCanvas" xmlns:cx="http://schemas.microsoft.com/office/drawing/2014/chartex" xmlns:cx1="http://schemas.microsoft.com/office/drawing/2015/9/8/chartex" xmlns:cx2="http://schemas.microsoft.com/office/drawing/2015/10/21/chartex" xmlns:cx3="http://schemas.microsoft.com/office/drawing/2016/5/9/chartex" xmlns:cx4="http://schemas.microsoft.com/office/drawing/2016/5/10/chartex" xmlns:cx5="http://schemas.microsoft.com/office/drawing/2016/5/11/chartex" xmlns:cx6="http://schemas.microsoft.com/office/drawing/2016/5/12/chartex" xmlns:cx7="http://schemas.microsoft.com/office/drawing/2016/5/13/chartex" xmlns:cx8="http://schemas.microsoft.com/office/drawing/2016/5/14/chartex" xmlns:mc="http://schemas.openxmlformats.org/markup-compatibility/2006" xmlns:aink="http://schemas.microsoft.com/office/drawing/2016/ink" xmlns:am3d="http://schemas.microsoft.com/office/drawing/2017/model3d" xmlns:o="urn:schemas-microsoft-com:office:office" xmlns:oel="http://schemas.microsoft.com/office/2019/extlst" xmlns:r="http://schemas.openxmlformats.org/officeDocument/2006/relationships" xmlns:m="http://schemas.openxmlformats.org/officeDocument/2006/math" xmlns:v="urn:schemas-microsoft-com:vml" xmlns:wp14="http://schemas.microsoft.com/office/word/2010/wordprocessingDrawing" xmlns:wp="http://schemas.openxmlformats.org/drawingml/2006/wordprocessingDrawing" xmlns:w10="urn:schemas-microsoft-com:office:word" xmlns:w="http://schemas.openxmlformats.org/wordprocessingml/2006/main" xmlns:w14="http://schemas.microsoft.com/office/word/2010/wordml" xmlns:w15="http://schemas.microsoft.com/office/word/2012/wordml" xmlns:w16cex="http://schemas.microsoft.com/office/word/2018/wordml/cex" xmlns:w16cid="http://schemas.microsoft.com/office/word/2016/wordml/cid" xmlns:w16="http://schemas.microsoft.com/office/word/2018/wordml" xmlns:w16sdtdh="http://schemas.microsoft.com/office/word/2020/wordml/sdtdatahash" xmlns:w16se="http://schemas.microsoft.com/office/word/2015/wordml/symex" xmlns:wpg="http://schemas.microsoft.com/office/word/2010/wordprocessingGroup" xmlns:wpi="http://schemas.microsoft.com/office/word/2010/wordprocessingInk" xmlns:wne="http://schemas.microsoft.com/office/word/2006/wordml" xmlns:wps="http://schemas.microsoft.com/office/word/2010/wordprocessingShape" mc:Ignorable="w14 w15 w16se w16cid w16 w16cex w16sdtdh wp14">
   <w:body>
     <w:p>
       <w:pPr>
@@ -693,14 +693,9 @@
             <w:r>
               <w:t>#</w:t>
             </w:r>
-            <w:proofErr w:type="spellStart"/>
             <w:proofErr w:type="gramStart"/>
             <w:r>
-              <w:t>forrow</w:t>
-            </w:r>
-            <w:proofErr w:type="spellEnd"/>
-            <w:r>
-              <w:t>(</w:t>
+              <w:t>forrow(</w:t>
             </w:r>
             <w:proofErr w:type="gramEnd"/>
             <w:r>
@@ -798,13 +793,8 @@
             <w:proofErr w:type="spellEnd"/>
             <w:proofErr w:type="gramEnd"/>
             <w:r>
-              <w:t xml:space="preserve"> #</w:t>
-            </w:r>
-            <w:proofErr w:type="spellStart"/>
-            <w:r>
-              <w:t>endrow</w:t>
-            </w:r>
-            <w:proofErr w:type="spellEnd"/>
+              <w:t xml:space="preserve"> #endrow</w:t>
+            </w:r>
           </w:p>
         </w:tc>
       </w:tr>
@@ -1212,24 +1202,11 @@
       </w:r>
       <w:proofErr w:type="gramEnd"/>
       <w:r>
-        <w:t>'</w:t>
-      </w:r>
-      <w:proofErr w:type="spellStart"/>
-      <w:r>
-        <w:t>hrsort</w:t>
-      </w:r>
-      <w:proofErr w:type="spellEnd"/>
-      <w:r>
-        <w:t>', '</w:t>
-      </w:r>
-      <w:proofErr w:type="spellStart"/>
-      <w:r>
-        <w:t>com.hilt</w:t>
-      </w:r>
-      <w:bookmarkStart w:id="6" w:name="_GoBack"/>
-      <w:bookmarkEnd w:id="6"/>
-      <w:r>
-        <w:t>onroscoe.mdreportext.Sorter</w:t>
+        <w:t>'hrsort', '</w:t>
+      </w:r>
+      <w:proofErr w:type="spellStart"/>
+      <w:r>
+        <w:t>com.hiltonroscoe.mdreportext.Sorter</w:t>
       </w:r>
       <w:proofErr w:type="spellEnd"/>
       <w:r>
@@ -1405,10 +1382,10 @@
         <w:tblDescription w:val="Brief description of Table 1"/>
       </w:tblPr>
       <w:tblGrid>
-        <w:gridCol w:w="5415"/>
-        <w:gridCol w:w="767"/>
-        <w:gridCol w:w="2518"/>
-        <w:gridCol w:w="1146"/>
+        <w:gridCol w:w="5487"/>
+        <w:gridCol w:w="728"/>
+        <w:gridCol w:w="2550"/>
+        <w:gridCol w:w="1081"/>
       </w:tblGrid>
       <w:tr>
         <w:trPr>
@@ -1438,7 +1415,7 @@
                 <w:szCs w:val="22"/>
               </w:rPr>
             </w:pPr>
-            <w:bookmarkStart w:id="7" w:name="_Hlk530032794"/>
+            <w:bookmarkStart w:id="6" w:name="_Hlk530032794"/>
             <w:r>
               <w:rPr>
                 <w:rFonts w:ascii="Arial" w:hAnsi="Arial" w:cs="Arial"/>
@@ -1447,7 +1424,7 @@
                 <w:sz w:val="22"/>
                 <w:szCs w:val="22"/>
               </w:rPr>
-              <w:t>Attribute</w:t>
+              <w:t>Property</w:t>
             </w:r>
           </w:p>
         </w:tc>
@@ -1555,7 +1532,7 @@
                 <w:sz w:val="22"/>
                 <w:szCs w:val="22"/>
               </w:rPr>
-              <w:t>Attribute</w:t>
+              <w:t xml:space="preserve">Property </w:t>
             </w:r>
             <w:r>
               <w:rPr>
@@ -1565,7 +1542,7 @@
                 <w:sz w:val="22"/>
                 <w:szCs w:val="22"/>
               </w:rPr>
-              <w:t xml:space="preserve"> Description</w:t>
+              <w:t>Description</w:t>
             </w:r>
           </w:p>
         </w:tc>
@@ -1602,7 +1579,7 @@
                 <w:szCs w:val="18"/>
                 <w:lang w:bidi="th-TH"/>
               </w:rPr>
-              <w:t>#</w:t>
+              <w:t>#forrow($attr in $</w:t>
             </w:r>
             <w:proofErr w:type="spellStart"/>
             <w:r>
@@ -1612,9 +1589,8 @@
                 <w:szCs w:val="18"/>
                 <w:lang w:bidi="th-TH"/>
               </w:rPr>
-              <w:t>forrow</w:t>
-            </w:r>
-            <w:proofErr w:type="spellEnd"/>
+              <w:t>hrsort</w:t>
+            </w:r>
             <w:r>
               <w:rPr>
                 <w:rFonts w:ascii="Source Code Pro" w:hAnsi="Source Code Pro"/>
@@ -1622,9 +1598,8 @@
                 <w:szCs w:val="18"/>
                 <w:lang w:bidi="th-TH"/>
               </w:rPr>
-              <w:t>($</w:t>
-            </w:r>
-            <w:proofErr w:type="spellStart"/>
+              <w:t>.sort</w:t>
+            </w:r>
             <w:r>
               <w:rPr>
                 <w:rFonts w:ascii="Source Code Pro" w:hAnsi="Source Code Pro"/>
@@ -1632,7 +1607,7 @@
                 <w:szCs w:val="18"/>
                 <w:lang w:bidi="th-TH"/>
               </w:rPr>
-              <w:t>attr</w:t>
+              <w:t>ByRule</w:t>
             </w:r>
             <w:proofErr w:type="spellEnd"/>
             <w:r>
@@ -1642,7 +1617,7 @@
                 <w:szCs w:val="18"/>
                 <w:lang w:bidi="th-TH"/>
               </w:rPr>
-              <w:t xml:space="preserve"> in $</w:t>
+              <w:t>($</w:t>
             </w:r>
             <w:proofErr w:type="spellStart"/>
             <w:r>
@@ -1652,8 +1627,9 @@
                 <w:szCs w:val="18"/>
                 <w:lang w:bidi="th-TH"/>
               </w:rPr>
-              <w:t>hrsort</w:t>
-            </w:r>
+              <w:t>attrArray</w:t>
+            </w:r>
+            <w:proofErr w:type="spellEnd"/>
             <w:r>
               <w:rPr>
                 <w:rFonts w:ascii="Source Code Pro" w:hAnsi="Source Code Pro"/>
@@ -1661,7 +1637,15 @@
                 <w:szCs w:val="18"/>
                 <w:lang w:bidi="th-TH"/>
               </w:rPr>
-              <w:t>.sort</w:t>
+              <w:t>))</w:t>
+            </w:r>
+            <w:r>
+              <w:rPr>
+                <w:rFonts w:ascii="Source Code Pro" w:hAnsi="Source Code Pro"/>
+                <w:sz w:val="18"/>
+                <w:szCs w:val="18"/>
+              </w:rPr>
+              <w:t>#if($attr.association){#end</w:t>
             </w:r>
             <w:r>
               <w:rPr>
@@ -1670,91 +1654,7 @@
                 <w:szCs w:val="18"/>
                 <w:lang w:bidi="th-TH"/>
               </w:rPr>
-              <w:t>ByRule</w:t>
-            </w:r>
-            <w:proofErr w:type="spellEnd"/>
-            <w:r>
-              <w:rPr>
-                <w:rFonts w:ascii="Source Code Pro" w:hAnsi="Source Code Pro"/>
-                <w:sz w:val="18"/>
-                <w:szCs w:val="18"/>
-                <w:lang w:bidi="th-TH"/>
-              </w:rPr>
-              <w:t>($</w:t>
-            </w:r>
-            <w:proofErr w:type="spellStart"/>
-            <w:r>
-              <w:rPr>
-                <w:rFonts w:ascii="Source Code Pro" w:hAnsi="Source Code Pro"/>
-                <w:sz w:val="18"/>
-                <w:szCs w:val="18"/>
-                <w:lang w:bidi="th-TH"/>
-              </w:rPr>
-              <w:t>attrArray</w:t>
-            </w:r>
-            <w:proofErr w:type="spellEnd"/>
-            <w:r>
-              <w:rPr>
-                <w:rFonts w:ascii="Source Code Pro" w:hAnsi="Source Code Pro"/>
-                <w:sz w:val="18"/>
-                <w:szCs w:val="18"/>
-                <w:lang w:bidi="th-TH"/>
-              </w:rPr>
-              <w:t>))</w:t>
-            </w:r>
-            <w:r>
-              <w:rPr>
-                <w:rFonts w:ascii="Source Code Pro" w:hAnsi="Source Code Pro"/>
-                <w:sz w:val="18"/>
-                <w:szCs w:val="18"/>
-              </w:rPr>
-              <w:t>#if($</w:t>
-            </w:r>
-            <w:proofErr w:type="spellStart"/>
-            <w:r>
-              <w:rPr>
-                <w:rFonts w:ascii="Source Code Pro" w:hAnsi="Source Code Pro"/>
-                <w:sz w:val="18"/>
-                <w:szCs w:val="18"/>
-              </w:rPr>
-              <w:t>attr.association</w:t>
-            </w:r>
-            <w:proofErr w:type="spellEnd"/>
-            <w:r>
-              <w:rPr>
-                <w:rFonts w:ascii="Source Code Pro" w:hAnsi="Source Code Pro"/>
-                <w:sz w:val="18"/>
-                <w:szCs w:val="18"/>
-              </w:rPr>
-              <w:t>){#</w:t>
-            </w:r>
-            <w:proofErr w:type="spellStart"/>
-            <w:r>
-              <w:rPr>
-                <w:rFonts w:ascii="Source Code Pro" w:hAnsi="Source Code Pro"/>
-                <w:sz w:val="18"/>
-                <w:szCs w:val="18"/>
-              </w:rPr>
-              <w:t>end</w:t>
-            </w:r>
-            <w:r>
-              <w:rPr>
-                <w:rFonts w:ascii="Source Code Pro" w:hAnsi="Source Code Pro"/>
-                <w:sz w:val="18"/>
-                <w:szCs w:val="18"/>
-                <w:lang w:bidi="th-TH"/>
-              </w:rPr>
-              <w:t>#if</w:t>
-            </w:r>
-            <w:proofErr w:type="spellEnd"/>
-            <w:r>
-              <w:rPr>
-                <w:rFonts w:ascii="Source Code Pro" w:hAnsi="Source Code Pro"/>
-                <w:sz w:val="18"/>
-                <w:szCs w:val="18"/>
-                <w:lang w:bidi="th-TH"/>
-              </w:rPr>
-              <w:t xml:space="preserve"> (!$report.isEmpty($attr.name))$bookmark.create($attr.ID,$attr.name)#else$bookmark.create($attr.ID,</w:t>
+              <w:t>#if (!$report.isEmpty($attr.name))$bookmark.create($attr.ID,$attr.name)#else$bookmark.create($attr.ID,</w:t>
             </w:r>
             <w:r>
               <w:rPr>
@@ -1835,7 +1735,6 @@
               </w:rPr>
               <w:t>#if($</w:t>
             </w:r>
-            <w:proofErr w:type="spellStart"/>
             <w:proofErr w:type="gramStart"/>
             <w:r>
               <w:rPr>
@@ -1845,7 +1744,6 @@
               </w:rPr>
               <w:t>elements.contains</w:t>
             </w:r>
-            <w:proofErr w:type="spellEnd"/>
             <w:proofErr w:type="gramEnd"/>
             <w:r>
               <w:rPr>
@@ -1853,54 +1751,8 @@
                 <w:sz w:val="18"/>
                 <w:szCs w:val="18"/>
               </w:rPr>
-              <w:t>($</w:t>
-            </w:r>
-            <w:proofErr w:type="spellStart"/>
-            <w:r>
-              <w:rPr>
-                <w:rFonts w:ascii="Source Code Pro" w:hAnsi="Source Code Pro"/>
-                <w:sz w:val="18"/>
-                <w:szCs w:val="18"/>
-              </w:rPr>
-              <w:t>attr.type</w:t>
-            </w:r>
-            <w:proofErr w:type="spellEnd"/>
-            <w:r>
-              <w:rPr>
-                <w:rFonts w:ascii="Source Code Pro" w:hAnsi="Source Code Pro"/>
-                <w:sz w:val="18"/>
-                <w:szCs w:val="18"/>
-              </w:rPr>
-              <w:t>))$</w:t>
-            </w:r>
-            <w:proofErr w:type="spellStart"/>
-            <w:r>
-              <w:rPr>
-                <w:rFonts w:ascii="Source Code Pro" w:hAnsi="Source Code Pro"/>
-                <w:sz w:val="18"/>
-                <w:szCs w:val="18"/>
-              </w:rPr>
-              <w:t>bookmark.open</w:t>
-            </w:r>
-            <w:proofErr w:type="spellEnd"/>
-            <w:r>
-              <w:rPr>
-                <w:rFonts w:ascii="Source Code Pro" w:hAnsi="Source Code Pro"/>
-                <w:sz w:val="18"/>
-                <w:szCs w:val="18"/>
-              </w:rPr>
-              <w:t>($attr.type.ID, $attr.type.name)#</w:t>
-            </w:r>
-            <w:proofErr w:type="spellStart"/>
-            <w:r>
-              <w:rPr>
-                <w:rFonts w:ascii="Source Code Pro" w:hAnsi="Source Code Pro"/>
-                <w:sz w:val="18"/>
-                <w:szCs w:val="18"/>
-              </w:rPr>
-              <w:t>else$attr.type.name#end</w:t>
-            </w:r>
-            <w:proofErr w:type="spellEnd"/>
+              <w:t>($attr.type))$bookmark.open($attr.type.ID, $attr.type.name)#else$attr.type.name#end</w:t>
+            </w:r>
           </w:p>
         </w:tc>
         <w:tc>
@@ -1950,7 +1802,7 @@
           </w:p>
         </w:tc>
       </w:tr>
-      <w:bookmarkEnd w:id="7"/>
+      <w:bookmarkEnd w:id="6"/>
     </w:tbl>
     <w:p>
       <w:pPr>
@@ -1990,7 +1842,15 @@
       <w:proofErr w:type="spellEnd"/>
       <w:proofErr w:type="gramEnd"/>
       <w:r>
-        <w:t>($el,"</w:t>
+        <w:t>($</w:t>
+      </w:r>
+      <w:proofErr w:type="spellStart"/>
+      <w:r>
+        <w:t>el</w:t>
+      </w:r>
+      <w:proofErr w:type="spellEnd"/>
+      <w:r>
+        <w:t>,"</w:t>
       </w:r>
       <w:proofErr w:type="spellStart"/>
       <w:r>
@@ -2012,60 +1872,52 @@
       </w:r>
       <w:proofErr w:type="gramEnd"/>
       <w:r>
-        <w:t>!$</w:t>
-      </w:r>
-      <w:proofErr w:type="spellStart"/>
-      <w:r>
-        <w:t>report.isEmpty</w:t>
-      </w:r>
-      <w:proofErr w:type="spellEnd"/>
-      <w:r>
-        <w:t>(</w:t>
-      </w:r>
+        <w:t>!$report.isEmpty(</w:t>
+      </w:r>
+      <w:r>
+        <w:t>$report.getStereotypePropertyString($el, "</w:t>
+      </w:r>
+      <w:proofErr w:type="spellStart"/>
+      <w:r>
+        <w:t>psmDocumentation</w:t>
+      </w:r>
+      <w:proofErr w:type="spellEnd"/>
+      <w:r>
+        <w:t>", "</w:t>
+      </w:r>
+      <w:proofErr w:type="spellStart"/>
+      <w:r>
+        <w:t>documentation_purpose</w:t>
+      </w:r>
+      <w:proofErr w:type="spellEnd"/>
+      <w:r>
+        <w:t>")</w:t>
+      </w:r>
+      <w:r>
+        <w:t>))</w:t>
+      </w:r>
+    </w:p>
+    <w:p>
       <w:r>
         <w:t>$</w:t>
       </w:r>
       <w:proofErr w:type="spellStart"/>
+      <w:proofErr w:type="gramStart"/>
       <w:r>
         <w:t>report.getStereotypePropertyString</w:t>
       </w:r>
       <w:proofErr w:type="spellEnd"/>
-      <w:r>
-        <w:t>($el, "</w:t>
-      </w:r>
-      <w:proofErr w:type="spellStart"/>
-      <w:r>
-        <w:t>psmDocumentation</w:t>
-      </w:r>
-      <w:proofErr w:type="spellEnd"/>
-      <w:r>
-        <w:t>", "</w:t>
-      </w:r>
-      <w:proofErr w:type="spellStart"/>
-      <w:r>
-        <w:t>documentation_purpose</w:t>
-      </w:r>
-      <w:proofErr w:type="spellEnd"/>
-      <w:r>
-        <w:t>")</w:t>
-      </w:r>
-      <w:r>
-        <w:t>))</w:t>
-      </w:r>
-    </w:p>
-    <w:p>
-      <w:r>
-        <w:t>$</w:t>
-      </w:r>
-      <w:proofErr w:type="spellStart"/>
-      <w:proofErr w:type="gramStart"/>
-      <w:r>
-        <w:t>report.getStereotypePropertyString</w:t>
-      </w:r>
-      <w:proofErr w:type="spellEnd"/>
       <w:proofErr w:type="gramEnd"/>
       <w:r>
-        <w:t>($el, "</w:t>
+        <w:t>($</w:t>
+      </w:r>
+      <w:proofErr w:type="spellStart"/>
+      <w:r>
+        <w:t>el</w:t>
+      </w:r>
+      <w:proofErr w:type="spellEnd"/>
+      <w:r>
+        <w:t>, "</w:t>
       </w:r>
       <w:proofErr w:type="spellStart"/>
       <w:r>
@@ -2145,12 +1997,12 @@
     </w:p>
     <w:p>
       <w:r>
+        <w:lastRenderedPageBreak/>
         <w:t>#end</w:t>
       </w:r>
     </w:p>
     <w:p>
       <w:r>
-        <w:lastRenderedPageBreak/>
         <w:t>##START OCL</w:t>
       </w:r>
     </w:p>
@@ -2265,22 +2117,9 @@
       <w:r>
         <w:t>(!$</w:t>
       </w:r>
-      <w:proofErr w:type="spellStart"/>
       <w:proofErr w:type="gramEnd"/>
       <w:r>
-        <w:t>list.isEmpty</w:t>
-      </w:r>
-      <w:proofErr w:type="spellEnd"/>
-      <w:r>
-        <w:t>($</w:t>
-      </w:r>
-      <w:proofErr w:type="spellStart"/>
-      <w:r>
-        <w:t>constraintList</w:t>
-      </w:r>
-      <w:proofErr w:type="spellEnd"/>
-      <w:r>
-        <w:t>))</w:t>
+        <w:t>list.isEmpty($constraintList))</w:t>
       </w:r>
     </w:p>
     <w:p>
@@ -2405,25 +2244,7 @@
           <w:sz w:val="18"/>
           <w:szCs w:val="18"/>
         </w:rPr>
-        <w:t>$</w:t>
-      </w:r>
-      <w:proofErr w:type="spellStart"/>
-      <w:r>
-        <w:rPr>
-          <w:rFonts w:ascii="Source Code Pro" w:hAnsi="Source Code Pro" w:cs="Courier New"/>
-          <w:sz w:val="18"/>
-          <w:szCs w:val="18"/>
-        </w:rPr>
-        <w:t>bodyPart</w:t>
-      </w:r>
-      <w:proofErr w:type="spellEnd"/>
-      <w:r>
-        <w:rPr>
-          <w:rFonts w:ascii="Source Code Pro" w:hAnsi="Source Code Pro" w:cs="Courier New"/>
-          <w:sz w:val="18"/>
-          <w:szCs w:val="18"/>
-        </w:rPr>
-        <w:t xml:space="preserve"> in </w:t>
+        <w:t xml:space="preserve">$bodyPart in </w:t>
       </w:r>
       <w:r>
         <w:rPr>
@@ -2627,6 +2448,7 @@
                 <w:sz w:val="20"/>
                 <w:szCs w:val="20"/>
               </w:rPr>
+              <w:lastRenderedPageBreak/>
               <w:t>Type</w:t>
             </w:r>
           </w:p>
@@ -2668,7 +2490,6 @@
                 <w:sz w:val="20"/>
                 <w:szCs w:val="20"/>
               </w:rPr>
-              <w:lastRenderedPageBreak/>
               <w:t>Visibility</w:t>
             </w:r>
           </w:p>
@@ -2829,28 +2650,128 @@
             <w:r>
               <w:t>#if($</w:t>
             </w:r>
+            <w:proofErr w:type="gramStart"/>
+            <w:r>
+              <w:t>para.direction</w:t>
+            </w:r>
+            <w:proofErr w:type="gramEnd"/>
+            <w:r>
+              <w:t>!=”return”)</w:t>
+            </w:r>
+          </w:p>
+          <w:p>
+            <w:r>
+              <w:t>#set ($void = $</w:t>
+            </w:r>
             <w:proofErr w:type="spellStart"/>
+            <w:r>
+              <w:t>paraList.add</w:t>
+            </w:r>
+            <w:proofErr w:type="spellEnd"/>
+            <w:r>
+              <w:t>($para))</w:t>
+            </w:r>
+          </w:p>
+          <w:p>
+            <w:r>
+              <w:t>#end</w:t>
+            </w:r>
+          </w:p>
+          <w:p>
+            <w:r>
+              <w:t>#end</w:t>
+            </w:r>
+          </w:p>
+          <w:p>
+            <w:r>
+              <w:t>#</w:t>
+            </w:r>
             <w:proofErr w:type="gramStart"/>
             <w:r>
+              <w:t>foreach(</w:t>
+            </w:r>
+            <w:proofErr w:type="gramEnd"/>
+            <w:r>
+              <w:t>$para in $</w:t>
+            </w:r>
+            <w:proofErr w:type="spellStart"/>
+            <w:r>
+              <w:t>sorter.sort</w:t>
+            </w:r>
+            <w:proofErr w:type="spellEnd"/>
+            <w:r>
+              <w:t>($</w:t>
+            </w:r>
+            <w:proofErr w:type="spellStart"/>
+            <w:r>
+              <w:t>paraList</w:t>
+            </w:r>
+            <w:proofErr w:type="spellEnd"/>
+            <w:r>
+              <w:t>))</w:t>
+            </w:r>
+          </w:p>
+          <w:p>
+            <w:r>
+              <w:t>#</w:t>
+            </w:r>
+            <w:proofErr w:type="gramStart"/>
+            <w:r>
+              <w:t>set(</w:t>
+            </w:r>
+            <w:proofErr w:type="gramEnd"/>
+            <w:r>
+              <w:t>$paraName = “$</w:t>
+            </w:r>
+            <w:proofErr w:type="spellStart"/>
+            <w:r>
               <w:t>para.direction</w:t>
             </w:r>
             <w:proofErr w:type="spellEnd"/>
+            <w:r>
+              <w:t xml:space="preserve"> $para.name : $para.type.name”)</w:t>
+            </w:r>
+          </w:p>
+          <w:p>
+            <w:r>
+              <w:t>#if($</w:t>
+            </w:r>
+            <w:proofErr w:type="gramStart"/>
+            <w:r>
+              <w:t>para.multiplicity</w:t>
+            </w:r>
             <w:proofErr w:type="gramEnd"/>
             <w:r>
-              <w:t>!=”return”)</w:t>
-            </w:r>
-          </w:p>
-          <w:p>
-            <w:r>
-              <w:t>#set ($void = $</w:t>
+              <w:t>!=””)</w:t>
+            </w:r>
+          </w:p>
+          <w:p>
+            <w:r>
+              <w:t>#</w:t>
+            </w:r>
+            <w:proofErr w:type="gramStart"/>
+            <w:r>
+              <w:t>set(</w:t>
+            </w:r>
+            <w:proofErr w:type="gramEnd"/>
+            <w:r>
+              <w:t>$paraName = “$</w:t>
             </w:r>
             <w:proofErr w:type="spellStart"/>
             <w:r>
-              <w:t>paraList.add</w:t>
+              <w:t>paraName</w:t>
             </w:r>
             <w:proofErr w:type="spellEnd"/>
             <w:r>
-              <w:t>($para))</w:t>
+              <w:t xml:space="preserve"> [$</w:t>
+            </w:r>
+            <w:proofErr w:type="spellStart"/>
+            <w:r>
+              <w:t>para.multiplicity</w:t>
+            </w:r>
+            <w:proofErr w:type="spellEnd"/>
+            <w:r>
+              <w:t>]”)</w:t>
             </w:r>
           </w:p>
           <w:p>
@@ -2860,36 +2781,23 @@
           </w:p>
           <w:p>
             <w:r>
-              <w:t>#end</w:t>
-            </w:r>
-          </w:p>
-          <w:p>
-            <w:r>
               <w:t>#</w:t>
             </w:r>
             <w:proofErr w:type="gramStart"/>
             <w:r>
-              <w:t>foreach(</w:t>
+              <w:t>if(</w:t>
             </w:r>
             <w:proofErr w:type="gramEnd"/>
             <w:r>
-              <w:t>$para in $</w:t>
+              <w:t>$para.defaultValue &amp;&amp; $</w:t>
             </w:r>
             <w:proofErr w:type="spellStart"/>
             <w:r>
-              <w:t>sorter.sort</w:t>
+              <w:t>para.defaultValue.hasText</w:t>
             </w:r>
             <w:proofErr w:type="spellEnd"/>
             <w:r>
-              <w:t>($</w:t>
-            </w:r>
-            <w:proofErr w:type="spellStart"/>
-            <w:r>
-              <w:t>paraList</w:t>
-            </w:r>
-            <w:proofErr w:type="spellEnd"/>
-            <w:r>
-              <w:t>))</w:t>
+              <w:t>())</w:t>
             </w:r>
           </w:p>
           <w:p>
@@ -2902,130 +2810,7 @@
             </w:r>
             <w:proofErr w:type="gramEnd"/>
             <w:r>
-              <w:t>$</w:t>
-            </w:r>
-            <w:proofErr w:type="spellStart"/>
-            <w:r>
-              <w:t>paraName</w:t>
-            </w:r>
-            <w:proofErr w:type="spellEnd"/>
-            <w:r>
-              <w:t xml:space="preserve"> = “$</w:t>
-            </w:r>
-            <w:proofErr w:type="spellStart"/>
-            <w:r>
-              <w:t>para.direction</w:t>
-            </w:r>
-            <w:proofErr w:type="spellEnd"/>
-            <w:r>
-              <w:t xml:space="preserve"> $para.name : $para.type.name”)</w:t>
-            </w:r>
-          </w:p>
-          <w:p>
-            <w:r>
-              <w:t>#if($</w:t>
-            </w:r>
-            <w:proofErr w:type="spellStart"/>
-            <w:proofErr w:type="gramStart"/>
-            <w:r>
-              <w:t>para.multiplicity</w:t>
-            </w:r>
-            <w:proofErr w:type="spellEnd"/>
-            <w:proofErr w:type="gramEnd"/>
-            <w:r>
-              <w:t>!=””)</w:t>
-            </w:r>
-          </w:p>
-          <w:p>
-            <w:r>
-              <w:t>#</w:t>
-            </w:r>
-            <w:proofErr w:type="gramStart"/>
-            <w:r>
-              <w:t>set(</w:t>
-            </w:r>
-            <w:proofErr w:type="gramEnd"/>
-            <w:r>
-              <w:t>$</w:t>
-            </w:r>
-            <w:proofErr w:type="spellStart"/>
-            <w:r>
-              <w:t>paraName</w:t>
-            </w:r>
-            <w:proofErr w:type="spellEnd"/>
-            <w:r>
-              <w:t xml:space="preserve"> = “$</w:t>
-            </w:r>
-            <w:proofErr w:type="spellStart"/>
-            <w:r>
-              <w:t>paraName</w:t>
-            </w:r>
-            <w:proofErr w:type="spellEnd"/>
-            <w:r>
-              <w:t xml:space="preserve"> [$</w:t>
-            </w:r>
-            <w:proofErr w:type="spellStart"/>
-            <w:r>
-              <w:t>para.multiplicity</w:t>
-            </w:r>
-            <w:proofErr w:type="spellEnd"/>
-            <w:r>
-              <w:t>]”)</w:t>
-            </w:r>
-          </w:p>
-          <w:p>
-            <w:r>
-              <w:t>#end</w:t>
-            </w:r>
-          </w:p>
-          <w:p>
-            <w:r>
-              <w:t>#</w:t>
-            </w:r>
-            <w:proofErr w:type="gramStart"/>
-            <w:r>
-              <w:t>if(</w:t>
-            </w:r>
-            <w:proofErr w:type="gramEnd"/>
-            <w:r>
-              <w:t>$</w:t>
-            </w:r>
-            <w:proofErr w:type="spellStart"/>
-            <w:r>
-              <w:t>para.defaultValue</w:t>
-            </w:r>
-            <w:proofErr w:type="spellEnd"/>
-            <w:r>
-              <w:t xml:space="preserve"> &amp;&amp; $</w:t>
-            </w:r>
-            <w:proofErr w:type="spellStart"/>
-            <w:r>
-              <w:t>para.defaultValue.hasText</w:t>
-            </w:r>
-            <w:proofErr w:type="spellEnd"/>
-            <w:r>
-              <w:t>())</w:t>
-            </w:r>
-          </w:p>
-          <w:p>
-            <w:r>
-              <w:t>#</w:t>
-            </w:r>
-            <w:proofErr w:type="gramStart"/>
-            <w:r>
-              <w:t>set(</w:t>
-            </w:r>
-            <w:proofErr w:type="gramEnd"/>
-            <w:r>
-              <w:t>$</w:t>
-            </w:r>
-            <w:proofErr w:type="spellStart"/>
-            <w:r>
-              <w:t>paraName</w:t>
-            </w:r>
-            <w:proofErr w:type="spellEnd"/>
-            <w:r>
-              <w:t xml:space="preserve"> = $</w:t>
+              <w:t>$paraName = $</w:t>
             </w:r>
             <w:proofErr w:type="spellStart"/>
             <w:r>
@@ -3108,51 +2893,134 @@
       </w:r>
       <w:proofErr w:type="gramEnd"/>
       <w:r>
+        <w:t>$relationList = $</w:t>
+      </w:r>
+      <w:proofErr w:type="spellStart"/>
+      <w:r>
+        <w:t>report.getRelationship</w:t>
+      </w:r>
+      <w:proofErr w:type="spellEnd"/>
+      <w:r>
+        <w:t>($class))</w:t>
+      </w:r>
+    </w:p>
+    <w:p>
+      <w:r>
         <w:t>$</w:t>
       </w:r>
       <w:proofErr w:type="spellStart"/>
+      <w:proofErr w:type="gramStart"/>
+      <w:r>
+        <w:t>group.init</w:t>
+      </w:r>
+      <w:proofErr w:type="spellEnd"/>
+      <w:proofErr w:type="gramEnd"/>
+      <w:r>
+        <w:t>()</w:t>
+      </w:r>
+    </w:p>
+    <w:p>
+      <w:r>
+        <w:t>#foreach ($relation in $</w:t>
+      </w:r>
+      <w:proofErr w:type="spellStart"/>
       <w:r>
         <w:t>relationList</w:t>
       </w:r>
       <w:proofErr w:type="spellEnd"/>
       <w:r>
+        <w:t>)</w:t>
+      </w:r>
+    </w:p>
+    <w:p>
+      <w:r>
+        <w:lastRenderedPageBreak/>
+        <w:t>#</w:t>
+      </w:r>
+      <w:proofErr w:type="gramStart"/>
+      <w:r>
+        <w:t>set(</w:t>
+      </w:r>
+      <w:proofErr w:type="gramEnd"/>
+      <w:r>
+        <w:t>$void = $</w:t>
+      </w:r>
+      <w:proofErr w:type="spellStart"/>
+      <w:r>
+        <w:t>group.put</w:t>
+      </w:r>
+      <w:proofErr w:type="spellEnd"/>
+      <w:r>
+        <w:t>($</w:t>
+      </w:r>
+      <w:proofErr w:type="spellStart"/>
+      <w:r>
+        <w:t>relation.humanType</w:t>
+      </w:r>
+      <w:proofErr w:type="spellEnd"/>
+      <w:r>
+        <w:t>, $relation))</w:t>
+      </w:r>
+    </w:p>
+    <w:p>
+      <w:r>
+        <w:t>#end</w:t>
+      </w:r>
+    </w:p>
+    <w:p>
+      <w:r>
+        <w:t xml:space="preserve">#if </w:t>
+      </w:r>
+      <w:proofErr w:type="gramStart"/>
+      <w:r>
+        <w:t>(!$</w:t>
+      </w:r>
+      <w:proofErr w:type="spellStart"/>
+      <w:r>
+        <w:t>relationList.isEmpty</w:t>
+      </w:r>
+      <w:proofErr w:type="spellEnd"/>
+      <w:proofErr w:type="gramEnd"/>
+      <w:r>
+        <w:t>())</w:t>
+      </w:r>
+    </w:p>
+    <w:p>
+      <w:r>
+        <w:t>#if ($</w:t>
+      </w:r>
+      <w:proofErr w:type="spellStart"/>
+      <w:proofErr w:type="gramStart"/>
+      <w:r>
+        <w:t>group.contains</w:t>
+      </w:r>
+      <w:proofErr w:type="spellEnd"/>
+      <w:proofErr w:type="gramEnd"/>
+      <w:r>
+        <w:t>("Generalization"))</w:t>
+      </w:r>
+    </w:p>
+    <w:p>
+      <w:r>
+        <w:t>#set ($</w:t>
+      </w:r>
+      <w:proofErr w:type="spellStart"/>
+      <w:r>
+        <w:t>relatedList</w:t>
+      </w:r>
+      <w:proofErr w:type="spellEnd"/>
+      <w:r>
         <w:t xml:space="preserve"> = $</w:t>
       </w:r>
       <w:proofErr w:type="spellStart"/>
-      <w:r>
-        <w:t>report.getRelationship</w:t>
-      </w:r>
-      <w:proofErr w:type="spellEnd"/>
-      <w:r>
-        <w:t>($class))</w:t>
-      </w:r>
-    </w:p>
-    <w:p>
-      <w:r>
-        <w:t>$</w:t>
-      </w:r>
-      <w:proofErr w:type="spellStart"/>
       <w:proofErr w:type="gramStart"/>
       <w:r>
-        <w:t>group.init</w:t>
+        <w:t>array.createArray</w:t>
       </w:r>
       <w:proofErr w:type="spellEnd"/>
       <w:proofErr w:type="gramEnd"/>
       <w:r>
-        <w:t>()</w:t>
-      </w:r>
-    </w:p>
-    <w:p>
-      <w:r>
-        <w:t>#foreach ($relation in $</w:t>
-      </w:r>
-      <w:proofErr w:type="spellStart"/>
-      <w:r>
-        <w:t>relationList</w:t>
-      </w:r>
-      <w:proofErr w:type="spellEnd"/>
-      <w:r>
-        <w:t>)</w:t>
+        <w:t>())</w:t>
       </w:r>
     </w:p>
     <w:p>
@@ -3161,593 +3029,440 @@
       </w:r>
       <w:proofErr w:type="gramStart"/>
       <w:r>
+        <w:t>foreach(</w:t>
+      </w:r>
+      <w:proofErr w:type="gramEnd"/>
+      <w:r>
+        <w:t>$rel in $</w:t>
+      </w:r>
+      <w:proofErr w:type="spellStart"/>
+      <w:r>
+        <w:t>sorter.sort</w:t>
+      </w:r>
+      <w:proofErr w:type="spellEnd"/>
+      <w:r>
+        <w:t>($</w:t>
+      </w:r>
+      <w:proofErr w:type="spellStart"/>
+      <w:r>
+        <w:t>group.get</w:t>
+      </w:r>
+      <w:proofErr w:type="spellEnd"/>
+      <w:r>
+        <w:t>("Generalization")))</w:t>
+      </w:r>
+    </w:p>
+    <w:p>
+      <w:r>
+        <w:t>#foreach ($re in $</w:t>
+      </w:r>
+      <w:proofErr w:type="spellStart"/>
+      <w:proofErr w:type="gramStart"/>
+      <w:r>
+        <w:t>sorter.sort</w:t>
+      </w:r>
+      <w:proofErr w:type="spellEnd"/>
+      <w:proofErr w:type="gramEnd"/>
+      <w:r>
+        <w:t>($</w:t>
+      </w:r>
+      <w:proofErr w:type="spellStart"/>
+      <w:r>
+        <w:t>rel.relatedElement</w:t>
+      </w:r>
+      <w:proofErr w:type="spellEnd"/>
+      <w:r>
+        <w:t>, "name"))</w:t>
+      </w:r>
+    </w:p>
+    <w:p>
+      <w:r>
+        <w:t>#set ($void = $</w:t>
+      </w:r>
+      <w:proofErr w:type="spellStart"/>
+      <w:r>
+        <w:t>relatedList.add</w:t>
+      </w:r>
+      <w:proofErr w:type="spellEnd"/>
+      <w:r>
+        <w:t>($re))</w:t>
+      </w:r>
+    </w:p>
+    <w:p>
+      <w:r>
+        <w:t>#end</w:t>
+      </w:r>
+    </w:p>
+    <w:p>
+      <w:r>
+        <w:t>#end</w:t>
+      </w:r>
+    </w:p>
+    <w:p>
+      <w:r>
+        <w:t>#foreach ($</w:t>
+      </w:r>
+      <w:proofErr w:type="spellStart"/>
+      <w:r>
+        <w:t>relClass</w:t>
+      </w:r>
+      <w:proofErr w:type="spellEnd"/>
+      <w:r>
+        <w:t xml:space="preserve"> in $</w:t>
+      </w:r>
+      <w:proofErr w:type="spellStart"/>
+      <w:proofErr w:type="gramStart"/>
+      <w:r>
+        <w:t>sorter.sort</w:t>
+      </w:r>
+      <w:proofErr w:type="spellEnd"/>
+      <w:proofErr w:type="gramEnd"/>
+      <w:r>
+        <w:t>($</w:t>
+      </w:r>
+      <w:proofErr w:type="spellStart"/>
+      <w:r>
+        <w:t>relatedList</w:t>
+      </w:r>
+      <w:proofErr w:type="spellEnd"/>
+      <w:r>
+        <w:t>, "name"))</w:t>
+      </w:r>
+    </w:p>
+    <w:p>
+      <w:r>
+        <w:t>#</w:t>
+      </w:r>
+      <w:proofErr w:type="gramStart"/>
+      <w:r>
+        <w:t>if(</w:t>
+      </w:r>
+      <w:proofErr w:type="gramEnd"/>
+      <w:r>
+        <w:t>$relClass != $class)</w:t>
+      </w:r>
+    </w:p>
+    <w:p>
+      <w:r>
+        <w:t>#classdoc($relClass)</w:t>
+      </w:r>
+    </w:p>
+    <w:p>
+      <w:r>
+        <w:t>#end</w:t>
+      </w:r>
+    </w:p>
+    <w:p>
+      <w:r>
+        <w:t>#end</w:t>
+      </w:r>
+    </w:p>
+    <w:p>
+      <w:r>
+        <w:t>#end</w:t>
+      </w:r>
+    </w:p>
+    <w:p>
+      <w:r>
+        <w:t>#end</w:t>
+      </w:r>
+    </w:p>
+    <w:p>
+      <w:r>
+        <w:t>#end</w:t>
+      </w:r>
+    </w:p>
+    <w:p>
+      <w:r>
+        <w:t>#end</w:t>
+      </w:r>
+    </w:p>
+    <w:p>
+      <w:pPr>
+        <w:pStyle w:val="Heading1"/>
+        <w:rPr>
+          <w:b w:val="0"/>
+        </w:rPr>
+      </w:pPr>
+      <w:bookmarkStart w:id="7" w:name="_Toc194827378"/>
+      <w:r>
+        <w:t>Introduction</w:t>
+      </w:r>
+    </w:p>
+    <w:p>
+      <w:pPr>
+        <w:pStyle w:val="Heading2"/>
+        <w:rPr>
+          <w:b w:val="0"/>
+        </w:rPr>
+      </w:pPr>
+      <w:bookmarkStart w:id="8" w:name="_Toc135028941"/>
+      <w:bookmarkStart w:id="9" w:name="_Toc194827379"/>
+      <w:bookmarkStart w:id="10" w:name="_Toc135028943"/>
+      <w:bookmarkEnd w:id="2"/>
+      <w:bookmarkEnd w:id="7"/>
+      <w:r>
+        <w:t>Purpose</w:t>
+      </w:r>
+      <w:bookmarkEnd w:id="8"/>
+      <w:bookmarkEnd w:id="9"/>
+    </w:p>
+    <w:p>
+      <w:pPr>
+        <w:rPr>
+          <w:rFonts w:cs="Angsana New"/>
+        </w:rPr>
+      </w:pPr>
+      <w:r>
+        <w:rPr>
+          <w:rFonts w:cs="Angsana New"/>
+        </w:rPr>
+        <w:t>$Purpose</w:t>
+      </w:r>
+    </w:p>
+    <w:p>
+      <w:pPr>
+        <w:pStyle w:val="Heading2"/>
+        <w:rPr>
+          <w:b w:val="0"/>
+        </w:rPr>
+      </w:pPr>
+      <w:bookmarkStart w:id="11" w:name="_Toc135028942"/>
+      <w:bookmarkStart w:id="12" w:name="_Toc194827380"/>
+      <w:r>
+        <w:t>Scope</w:t>
+      </w:r>
+      <w:bookmarkEnd w:id="11"/>
+      <w:bookmarkEnd w:id="12"/>
+    </w:p>
+    <w:p>
+      <w:pPr>
+        <w:rPr>
+          <w:rFonts w:cs="Angsana New"/>
+        </w:rPr>
+      </w:pPr>
+      <w:r>
+        <w:rPr>
+          <w:rFonts w:cs="Angsana New"/>
+        </w:rPr>
+        <w:t>$Scope</w:t>
+      </w:r>
+    </w:p>
+    <w:p>
+      <w:pPr>
+        <w:pStyle w:val="Heading2"/>
+      </w:pPr>
+      <w:bookmarkStart w:id="13" w:name="_Toc194827381"/>
+      <w:bookmarkEnd w:id="10"/>
+      <w:r>
+        <w:t>Overview</w:t>
+      </w:r>
+      <w:bookmarkEnd w:id="13"/>
+    </w:p>
+    <w:p>
+      <w:pPr>
+        <w:pStyle w:val="TableofContent"/>
+        <w:rPr>
+          <w:rFonts w:cs="Angsana New"/>
+        </w:rPr>
+      </w:pPr>
+      <w:r>
+        <w:rPr>
+          <w:rFonts w:cs="Angsana New"/>
+        </w:rPr>
+        <w:t>$Overview</w:t>
+      </w:r>
+    </w:p>
+    <w:p>
+      <w:pPr>
+        <w:rPr>
+          <w:rFonts w:cs="Angsana New"/>
+        </w:rPr>
+      </w:pPr>
+      <w:r>
+        <w:rPr>
+          <w:rFonts w:cs="Angsana New"/>
+        </w:rPr>
+        <w:lastRenderedPageBreak/>
+        <w:t>#macro (</w:t>
+      </w:r>
+      <w:proofErr w:type="spellStart"/>
+      <w:r>
+        <w:rPr>
+          <w:rFonts w:cs="Angsana New"/>
+        </w:rPr>
+        <w:t>removeLineBreak</w:t>
+      </w:r>
+      <w:proofErr w:type="spellEnd"/>
+      <w:r>
+        <w:rPr>
+          <w:rFonts w:cs="Angsana New"/>
+        </w:rPr>
+        <w:t xml:space="preserve"> $s)</w:t>
+      </w:r>
+    </w:p>
+    <w:p>
+      <w:pPr>
+        <w:rPr>
+          <w:rFonts w:cs="Angsana New"/>
+        </w:rPr>
+      </w:pPr>
+      <w:r>
+        <w:rPr>
+          <w:rFonts w:cs="Angsana New"/>
+        </w:rPr>
+        <w:t>#set ($</w:t>
+      </w:r>
+      <w:proofErr w:type="spellStart"/>
+      <w:r>
+        <w:rPr>
+          <w:rFonts w:cs="Angsana New"/>
+        </w:rPr>
+        <w:t>displayedName</w:t>
+      </w:r>
+      <w:proofErr w:type="spellEnd"/>
+      <w:r>
+        <w:rPr>
+          <w:rFonts w:cs="Angsana New"/>
+        </w:rPr>
+        <w:t xml:space="preserve"> = “”)</w:t>
+      </w:r>
+    </w:p>
+    <w:p>
+      <w:pPr>
+        <w:rPr>
+          <w:rFonts w:cs="Angsana New"/>
+        </w:rPr>
+      </w:pPr>
+      <w:r>
+        <w:rPr>
+          <w:rFonts w:cs="Angsana New"/>
+        </w:rPr>
+        <w:t>#foreach ($c in $</w:t>
+      </w:r>
+      <w:proofErr w:type="spellStart"/>
+      <w:proofErr w:type="gramStart"/>
+      <w:r>
+        <w:rPr>
+          <w:rFonts w:cs="Angsana New"/>
+        </w:rPr>
+        <w:t>s.toCharArray</w:t>
+      </w:r>
+      <w:proofErr w:type="spellEnd"/>
+      <w:proofErr w:type="gramEnd"/>
+      <w:r>
+        <w:rPr>
+          <w:rFonts w:cs="Angsana New"/>
+        </w:rPr>
+        <w:t>())</w:t>
+      </w:r>
+    </w:p>
+    <w:p>
+      <w:pPr>
+        <w:rPr>
+          <w:rFonts w:cs="Angsana New"/>
+        </w:rPr>
+      </w:pPr>
+      <w:r>
+        <w:rPr>
+          <w:rFonts w:cs="Angsana New"/>
+        </w:rPr>
+        <w:t>#if($</w:t>
+      </w:r>
+      <w:proofErr w:type="gramStart"/>
+      <w:r>
+        <w:rPr>
+          <w:rFonts w:cs="Angsana New"/>
+        </w:rPr>
+        <w:t>c.getType</w:t>
+      </w:r>
+      <w:proofErr w:type="gramEnd"/>
+      <w:r>
+        <w:rPr>
+          <w:rFonts w:cs="Angsana New"/>
+        </w:rPr>
+        <w:t>($c)==15)</w:t>
+      </w:r>
+    </w:p>
+    <w:p>
+      <w:pPr>
+        <w:rPr>
+          <w:rFonts w:cs="Angsana New"/>
+        </w:rPr>
+      </w:pPr>
+      <w:r>
+        <w:rPr>
+          <w:rFonts w:cs="Angsana New"/>
+        </w:rPr>
+        <w:t>#</w:t>
+      </w:r>
+      <w:proofErr w:type="gramStart"/>
+      <w:r>
+        <w:rPr>
+          <w:rFonts w:cs="Angsana New"/>
+        </w:rPr>
         <w:t>set(</w:t>
       </w:r>
       <w:proofErr w:type="gramEnd"/>
       <w:r>
-        <w:t>$void = $</w:t>
-      </w:r>
-      <w:proofErr w:type="spellStart"/>
-      <w:r>
-        <w:t>group.put</w:t>
-      </w:r>
-      <w:proofErr w:type="spellEnd"/>
-      <w:r>
-        <w:t>($</w:t>
-      </w:r>
-      <w:proofErr w:type="spellStart"/>
-      <w:r>
-        <w:t>relation.humanType</w:t>
-      </w:r>
-      <w:proofErr w:type="spellEnd"/>
-      <w:r>
-        <w:t>, $relation))</w:t>
-      </w:r>
-    </w:p>
-    <w:p>
-      <w:r>
-        <w:lastRenderedPageBreak/>
-        <w:t>#end</w:t>
-      </w:r>
-    </w:p>
-    <w:p>
-      <w:r>
-        <w:t xml:space="preserve">#if </w:t>
+        <w:rPr>
+          <w:rFonts w:cs="Angsana New"/>
+        </w:rPr>
+        <w:t>$displayedName = $</w:t>
+      </w:r>
+      <w:proofErr w:type="spellStart"/>
+      <w:r>
+        <w:rPr>
+          <w:rFonts w:cs="Angsana New"/>
+        </w:rPr>
+        <w:t>displayedName.concat</w:t>
+      </w:r>
+      <w:proofErr w:type="spellEnd"/>
+      <w:r>
+        <w:rPr>
+          <w:rFonts w:cs="Angsana New"/>
+        </w:rPr>
+        <w:t>(“ “))</w:t>
+      </w:r>
+    </w:p>
+    <w:p>
+      <w:pPr>
+        <w:rPr>
+          <w:rFonts w:cs="Angsana New"/>
+        </w:rPr>
+      </w:pPr>
+      <w:r>
+        <w:rPr>
+          <w:rFonts w:cs="Angsana New"/>
+        </w:rPr>
+        <w:t>#else</w:t>
+      </w:r>
+    </w:p>
+    <w:p>
+      <w:pPr>
+        <w:rPr>
+          <w:rFonts w:cs="Angsana New"/>
+        </w:rPr>
+      </w:pPr>
+      <w:r>
+        <w:rPr>
+          <w:rFonts w:cs="Angsana New"/>
+        </w:rPr>
+        <w:t>#</w:t>
       </w:r>
       <w:proofErr w:type="gramStart"/>
       <w:r>
-        <w:t>(!$</w:t>
-      </w:r>
-      <w:proofErr w:type="spellStart"/>
-      <w:r>
-        <w:t>relationList.isEmpty</w:t>
-      </w:r>
-      <w:proofErr w:type="spellEnd"/>
+        <w:rPr>
+          <w:rFonts w:cs="Angsana New"/>
+        </w:rPr>
+        <w:t>set(</w:t>
+      </w:r>
       <w:proofErr w:type="gramEnd"/>
       <w:r>
-        <w:t>())</w:t>
-      </w:r>
-    </w:p>
-    <w:p>
-      <w:r>
-        <w:t>#if ($</w:t>
-      </w:r>
-      <w:proofErr w:type="spellStart"/>
-      <w:proofErr w:type="gramStart"/>
-      <w:r>
-        <w:t>group.contains</w:t>
-      </w:r>
-      <w:proofErr w:type="spellEnd"/>
-      <w:proofErr w:type="gramEnd"/>
-      <w:r>
-        <w:t>("Generalization"))</w:t>
-      </w:r>
-    </w:p>
-    <w:p>
-      <w:r>
-        <w:t>#set ($</w:t>
-      </w:r>
-      <w:proofErr w:type="spellStart"/>
-      <w:r>
-        <w:t>relatedList</w:t>
-      </w:r>
-      <w:proofErr w:type="spellEnd"/>
-      <w:r>
-        <w:t xml:space="preserve"> = $</w:t>
-      </w:r>
-      <w:proofErr w:type="spellStart"/>
-      <w:proofErr w:type="gramStart"/>
-      <w:r>
-        <w:t>array.createArray</w:t>
-      </w:r>
-      <w:proofErr w:type="spellEnd"/>
-      <w:proofErr w:type="gramEnd"/>
-      <w:r>
-        <w:t>())</w:t>
-      </w:r>
-    </w:p>
-    <w:p>
-      <w:r>
-        <w:t>#</w:t>
-      </w:r>
-      <w:proofErr w:type="gramStart"/>
-      <w:r>
-        <w:t>foreach(</w:t>
-      </w:r>
-      <w:proofErr w:type="gramEnd"/>
-      <w:r>
-        <w:t>$</w:t>
-      </w:r>
-      <w:proofErr w:type="spellStart"/>
-      <w:r>
-        <w:t>rel</w:t>
-      </w:r>
-      <w:proofErr w:type="spellEnd"/>
-      <w:r>
-        <w:t xml:space="preserve"> in $</w:t>
-      </w:r>
-      <w:proofErr w:type="spellStart"/>
-      <w:r>
-        <w:t>sorter.sort</w:t>
-      </w:r>
-      <w:proofErr w:type="spellEnd"/>
-      <w:r>
-        <w:t>($</w:t>
-      </w:r>
-      <w:proofErr w:type="spellStart"/>
-      <w:r>
-        <w:t>group.get</w:t>
-      </w:r>
-      <w:proofErr w:type="spellEnd"/>
-      <w:r>
-        <w:t>("Generalization")))</w:t>
-      </w:r>
-    </w:p>
-    <w:p>
-      <w:r>
-        <w:t>#foreach ($re in $</w:t>
-      </w:r>
-      <w:proofErr w:type="spellStart"/>
-      <w:proofErr w:type="gramStart"/>
-      <w:r>
-        <w:t>sorter.sort</w:t>
-      </w:r>
-      <w:proofErr w:type="spellEnd"/>
-      <w:proofErr w:type="gramEnd"/>
-      <w:r>
-        <w:t>($</w:t>
-      </w:r>
-      <w:proofErr w:type="spellStart"/>
-      <w:r>
-        <w:t>rel.relatedElement</w:t>
-      </w:r>
-      <w:proofErr w:type="spellEnd"/>
-      <w:r>
-        <w:t>, "name"))</w:t>
-      </w:r>
-    </w:p>
-    <w:p>
-      <w:r>
-        <w:t>#set ($void = $</w:t>
-      </w:r>
-      <w:proofErr w:type="spellStart"/>
-      <w:r>
-        <w:t>relatedList.add</w:t>
-      </w:r>
-      <w:proofErr w:type="spellEnd"/>
-      <w:r>
-        <w:t>($re))</w:t>
-      </w:r>
-    </w:p>
-    <w:p>
-      <w:r>
-        <w:t>#end</w:t>
-      </w:r>
-    </w:p>
-    <w:p>
-      <w:r>
-        <w:t>#end</w:t>
-      </w:r>
-    </w:p>
-    <w:p>
-      <w:r>
-        <w:t>#foreach ($</w:t>
-      </w:r>
-      <w:proofErr w:type="spellStart"/>
-      <w:r>
-        <w:t>relClass</w:t>
-      </w:r>
-      <w:proofErr w:type="spellEnd"/>
-      <w:r>
-        <w:t xml:space="preserve"> in $</w:t>
-      </w:r>
-      <w:proofErr w:type="spellStart"/>
-      <w:proofErr w:type="gramStart"/>
-      <w:r>
-        <w:t>sorter.sort</w:t>
-      </w:r>
-      <w:proofErr w:type="spellEnd"/>
-      <w:proofErr w:type="gramEnd"/>
-      <w:r>
-        <w:t>($</w:t>
-      </w:r>
-      <w:proofErr w:type="spellStart"/>
-      <w:r>
-        <w:t>relatedList</w:t>
-      </w:r>
-      <w:proofErr w:type="spellEnd"/>
-      <w:r>
-        <w:t>, "name"))</w:t>
-      </w:r>
-    </w:p>
-    <w:p>
-      <w:r>
-        <w:t>#</w:t>
-      </w:r>
-      <w:proofErr w:type="gramStart"/>
-      <w:r>
-        <w:t>if(</w:t>
-      </w:r>
-      <w:proofErr w:type="gramEnd"/>
-      <w:r>
-        <w:t>$</w:t>
-      </w:r>
-      <w:proofErr w:type="spellStart"/>
-      <w:r>
-        <w:t>relClass</w:t>
-      </w:r>
-      <w:proofErr w:type="spellEnd"/>
-      <w:r>
-        <w:t xml:space="preserve"> != $class)</w:t>
-      </w:r>
-    </w:p>
-    <w:p>
-      <w:r>
-        <w:t>#</w:t>
-      </w:r>
-      <w:proofErr w:type="spellStart"/>
-      <w:r>
-        <w:t>classdoc</w:t>
-      </w:r>
-      <w:proofErr w:type="spellEnd"/>
-      <w:r>
-        <w:t>($</w:t>
-      </w:r>
-      <w:proofErr w:type="spellStart"/>
-      <w:r>
-        <w:t>relClass</w:t>
-      </w:r>
-      <w:proofErr w:type="spellEnd"/>
-      <w:r>
-        <w:t>)</w:t>
-      </w:r>
-    </w:p>
-    <w:p>
-      <w:r>
-        <w:t>#end</w:t>
-      </w:r>
-    </w:p>
-    <w:p>
-      <w:r>
-        <w:t>#end</w:t>
-      </w:r>
-    </w:p>
-    <w:p>
-      <w:r>
-        <w:t>#end</w:t>
-      </w:r>
-    </w:p>
-    <w:p>
-      <w:r>
-        <w:t>#end</w:t>
-      </w:r>
-    </w:p>
-    <w:p>
-      <w:r>
-        <w:t>#end</w:t>
-      </w:r>
-    </w:p>
-    <w:p>
-      <w:r>
-        <w:t>#end</w:t>
-      </w:r>
-    </w:p>
-    <w:p>
-      <w:pPr>
-        <w:pStyle w:val="Heading1"/>
-        <w:rPr>
-          <w:b w:val="0"/>
-        </w:rPr>
-      </w:pPr>
-      <w:bookmarkStart w:id="8" w:name="_Toc194827378"/>
-      <w:r>
-        <w:t>Introduction</w:t>
-      </w:r>
-    </w:p>
-    <w:p>
-      <w:pPr>
-        <w:pStyle w:val="Heading2"/>
-        <w:rPr>
-          <w:b w:val="0"/>
-        </w:rPr>
-      </w:pPr>
-      <w:bookmarkStart w:id="9" w:name="_Toc135028941"/>
-      <w:bookmarkStart w:id="10" w:name="_Toc194827379"/>
-      <w:bookmarkStart w:id="11" w:name="_Toc135028943"/>
-      <w:bookmarkEnd w:id="2"/>
-      <w:bookmarkEnd w:id="8"/>
-      <w:r>
-        <w:t>Purpose</w:t>
-      </w:r>
-      <w:bookmarkEnd w:id="9"/>
-      <w:bookmarkEnd w:id="10"/>
-    </w:p>
-    <w:p>
-      <w:pPr>
         <w:rPr>
           <w:rFonts w:cs="Angsana New"/>
         </w:rPr>
-      </w:pPr>
-      <w:r>
-        <w:rPr>
-          <w:rFonts w:cs="Angsana New"/>
-        </w:rPr>
-        <w:t>$Purpose</w:t>
-      </w:r>
-    </w:p>
-    <w:p>
-      <w:pPr>
-        <w:pStyle w:val="Heading2"/>
-        <w:rPr>
-          <w:b w:val="0"/>
-        </w:rPr>
-      </w:pPr>
-      <w:bookmarkStart w:id="12" w:name="_Toc135028942"/>
-      <w:bookmarkStart w:id="13" w:name="_Toc194827380"/>
-      <w:r>
-        <w:t>Scope</w:t>
-      </w:r>
-      <w:bookmarkEnd w:id="12"/>
-      <w:bookmarkEnd w:id="13"/>
-    </w:p>
-    <w:p>
-      <w:pPr>
-        <w:rPr>
-          <w:rFonts w:cs="Angsana New"/>
-        </w:rPr>
-      </w:pPr>
-      <w:r>
-        <w:rPr>
-          <w:rFonts w:cs="Angsana New"/>
-        </w:rPr>
-        <w:t>$Scope</w:t>
-      </w:r>
-    </w:p>
-    <w:p>
-      <w:pPr>
-        <w:pStyle w:val="Heading2"/>
-      </w:pPr>
-      <w:bookmarkStart w:id="14" w:name="_Toc194827381"/>
-      <w:bookmarkEnd w:id="11"/>
-      <w:r>
-        <w:t>Overview</w:t>
-      </w:r>
-      <w:bookmarkEnd w:id="14"/>
-    </w:p>
-    <w:p>
-      <w:pPr>
-        <w:pStyle w:val="TableofContent"/>
-        <w:rPr>
-          <w:rFonts w:cs="Angsana New"/>
-        </w:rPr>
-      </w:pPr>
-      <w:r>
-        <w:rPr>
-          <w:rFonts w:cs="Angsana New"/>
-        </w:rPr>
-        <w:t>$Overview</w:t>
-      </w:r>
-    </w:p>
-    <w:p>
-      <w:pPr>
-        <w:rPr>
-          <w:rFonts w:cs="Angsana New"/>
-        </w:rPr>
-      </w:pPr>
-      <w:r>
-        <w:rPr>
-          <w:rFonts w:cs="Angsana New"/>
-        </w:rPr>
-        <w:t>#macro (</w:t>
-      </w:r>
-      <w:proofErr w:type="spellStart"/>
-      <w:r>
-        <w:rPr>
-          <w:rFonts w:cs="Angsana New"/>
-        </w:rPr>
-        <w:t>removeLineBreak</w:t>
-      </w:r>
-      <w:proofErr w:type="spellEnd"/>
-      <w:r>
-        <w:rPr>
-          <w:rFonts w:cs="Angsana New"/>
-        </w:rPr>
-        <w:t xml:space="preserve"> $s)</w:t>
-      </w:r>
-    </w:p>
-    <w:p>
-      <w:pPr>
-        <w:rPr>
-          <w:rFonts w:cs="Angsana New"/>
-        </w:rPr>
-      </w:pPr>
-      <w:r>
-        <w:rPr>
-          <w:rFonts w:cs="Angsana New"/>
-        </w:rPr>
-        <w:lastRenderedPageBreak/>
-        <w:t>#set ($</w:t>
-      </w:r>
-      <w:proofErr w:type="spellStart"/>
-      <w:r>
-        <w:rPr>
-          <w:rFonts w:cs="Angsana New"/>
-        </w:rPr>
-        <w:t>displayedName</w:t>
-      </w:r>
-      <w:proofErr w:type="spellEnd"/>
-      <w:r>
-        <w:rPr>
-          <w:rFonts w:cs="Angsana New"/>
-        </w:rPr>
-        <w:t xml:space="preserve"> = “”)</w:t>
-      </w:r>
-    </w:p>
-    <w:p>
-      <w:pPr>
-        <w:rPr>
-          <w:rFonts w:cs="Angsana New"/>
-        </w:rPr>
-      </w:pPr>
-      <w:r>
-        <w:rPr>
-          <w:rFonts w:cs="Angsana New"/>
-        </w:rPr>
-        <w:t>#foreach ($c in $</w:t>
-      </w:r>
-      <w:proofErr w:type="spellStart"/>
-      <w:proofErr w:type="gramStart"/>
-      <w:r>
-        <w:rPr>
-          <w:rFonts w:cs="Angsana New"/>
-        </w:rPr>
-        <w:t>s.toCharArray</w:t>
-      </w:r>
-      <w:proofErr w:type="spellEnd"/>
-      <w:proofErr w:type="gramEnd"/>
-      <w:r>
-        <w:rPr>
-          <w:rFonts w:cs="Angsana New"/>
-        </w:rPr>
-        <w:t>())</w:t>
-      </w:r>
-    </w:p>
-    <w:p>
-      <w:pPr>
-        <w:rPr>
-          <w:rFonts w:cs="Angsana New"/>
-        </w:rPr>
-      </w:pPr>
-      <w:r>
-        <w:rPr>
-          <w:rFonts w:cs="Angsana New"/>
-        </w:rPr>
-        <w:t>#if($</w:t>
-      </w:r>
-      <w:proofErr w:type="spellStart"/>
-      <w:proofErr w:type="gramStart"/>
-      <w:r>
-        <w:rPr>
-          <w:rFonts w:cs="Angsana New"/>
-        </w:rPr>
-        <w:t>c.getType</w:t>
-      </w:r>
-      <w:proofErr w:type="spellEnd"/>
-      <w:proofErr w:type="gramEnd"/>
-      <w:r>
-        <w:rPr>
-          <w:rFonts w:cs="Angsana New"/>
-        </w:rPr>
-        <w:t>($c)==15)</w:t>
-      </w:r>
-    </w:p>
-    <w:p>
-      <w:pPr>
-        <w:rPr>
-          <w:rFonts w:cs="Angsana New"/>
-        </w:rPr>
-      </w:pPr>
-      <w:r>
-        <w:rPr>
-          <w:rFonts w:cs="Angsana New"/>
-        </w:rPr>
-        <w:t>#</w:t>
-      </w:r>
-      <w:proofErr w:type="gramStart"/>
-      <w:r>
-        <w:rPr>
-          <w:rFonts w:cs="Angsana New"/>
-        </w:rPr>
-        <w:t>set(</w:t>
-      </w:r>
-      <w:proofErr w:type="gramEnd"/>
-      <w:r>
-        <w:rPr>
-          <w:rFonts w:cs="Angsana New"/>
-        </w:rPr>
-        <w:t>$</w:t>
-      </w:r>
-      <w:proofErr w:type="spellStart"/>
-      <w:r>
-        <w:rPr>
-          <w:rFonts w:cs="Angsana New"/>
-        </w:rPr>
-        <w:t>displayedName</w:t>
-      </w:r>
-      <w:proofErr w:type="spellEnd"/>
-      <w:r>
-        <w:rPr>
-          <w:rFonts w:cs="Angsana New"/>
-        </w:rPr>
-        <w:t xml:space="preserve"> = $</w:t>
-      </w:r>
-      <w:proofErr w:type="spellStart"/>
-      <w:r>
-        <w:rPr>
-          <w:rFonts w:cs="Angsana New"/>
-        </w:rPr>
-        <w:t>displayedName.concat</w:t>
-      </w:r>
-      <w:proofErr w:type="spellEnd"/>
-      <w:r>
-        <w:rPr>
-          <w:rFonts w:cs="Angsana New"/>
-        </w:rPr>
-        <w:t>(“ “))</w:t>
-      </w:r>
-    </w:p>
-    <w:p>
-      <w:pPr>
-        <w:rPr>
-          <w:rFonts w:cs="Angsana New"/>
-        </w:rPr>
-      </w:pPr>
-      <w:r>
-        <w:rPr>
-          <w:rFonts w:cs="Angsana New"/>
-        </w:rPr>
-        <w:t>#else</w:t>
-      </w:r>
-    </w:p>
-    <w:p>
-      <w:pPr>
-        <w:rPr>
-          <w:rFonts w:cs="Angsana New"/>
-        </w:rPr>
-      </w:pPr>
-      <w:r>
-        <w:rPr>
-          <w:rFonts w:cs="Angsana New"/>
-        </w:rPr>
-        <w:t>#</w:t>
-      </w:r>
-      <w:proofErr w:type="gramStart"/>
-      <w:r>
-        <w:rPr>
-          <w:rFonts w:cs="Angsana New"/>
-        </w:rPr>
-        <w:t>set(</w:t>
-      </w:r>
-      <w:proofErr w:type="gramEnd"/>
-      <w:r>
-        <w:rPr>
-          <w:rFonts w:cs="Angsana New"/>
-        </w:rPr>
-        <w:t>$</w:t>
-      </w:r>
-      <w:proofErr w:type="spellStart"/>
-      <w:r>
-        <w:rPr>
-          <w:rFonts w:cs="Angsana New"/>
-        </w:rPr>
-        <w:t>displayedName</w:t>
-      </w:r>
-      <w:proofErr w:type="spellEnd"/>
-      <w:r>
-        <w:rPr>
-          <w:rFonts w:cs="Angsana New"/>
-        </w:rPr>
-        <w:t xml:space="preserve"> = $</w:t>
+        <w:t>$displayedName = $</w:t>
       </w:r>
       <w:proofErr w:type="spellStart"/>
       <w:r>
@@ -3947,15 +3662,7 @@
       </w:r>
       <w:proofErr w:type="gramEnd"/>
       <w:r>
-        <w:t>$</w:t>
-      </w:r>
-      <w:proofErr w:type="spellStart"/>
-      <w:r>
-        <w:t>qualifiedName</w:t>
-      </w:r>
-      <w:proofErr w:type="spellEnd"/>
-      <w:r>
-        <w:t xml:space="preserve"> = $</w:t>
+        <w:t>$qualifiedName = $</w:t>
       </w:r>
       <w:proofErr w:type="spellStart"/>
       <w:r>
@@ -4408,15 +4115,7 @@
         <w:br/>
       </w:r>
       <w:r>
-        <w:t>#</w:t>
-      </w:r>
-      <w:proofErr w:type="spellStart"/>
-      <w:r>
-        <w:t>classdoc</w:t>
-      </w:r>
-      <w:proofErr w:type="spellEnd"/>
-      <w:r>
-        <w:t xml:space="preserve"> ($class)</w:t>
+        <w:t>#classdoc ($class)</w:t>
       </w:r>
       <w:r>
         <w:br/>
@@ -4791,15 +4490,7 @@
             </w:r>
             <w:proofErr w:type="gramEnd"/>
             <w:r>
-              <w:t>$</w:t>
-            </w:r>
-            <w:proofErr w:type="spellStart"/>
-            <w:r>
-              <w:t>attr.defaultValue</w:t>
-            </w:r>
-            <w:proofErr w:type="spellEnd"/>
-            <w:r>
-              <w:t xml:space="preserve"> &amp;&amp; $</w:t>
+              <w:t>$attr.defaultValue &amp;&amp; $</w:t>
             </w:r>
             <w:proofErr w:type="spellStart"/>
             <w:r>
@@ -5287,28 +4978,128 @@
             <w:r>
               <w:t>#if($</w:t>
             </w:r>
+            <w:proofErr w:type="gramStart"/>
+            <w:r>
+              <w:t>para.direction</w:t>
+            </w:r>
+            <w:proofErr w:type="gramEnd"/>
+            <w:r>
+              <w:t>!=”return”)</w:t>
+            </w:r>
+          </w:p>
+          <w:p>
+            <w:r>
+              <w:t>#set ($void = $</w:t>
+            </w:r>
             <w:proofErr w:type="spellStart"/>
+            <w:r>
+              <w:t>paraList.add</w:t>
+            </w:r>
+            <w:proofErr w:type="spellEnd"/>
+            <w:r>
+              <w:t>($para))</w:t>
+            </w:r>
+          </w:p>
+          <w:p>
+            <w:r>
+              <w:t>#end</w:t>
+            </w:r>
+          </w:p>
+          <w:p>
+            <w:r>
+              <w:t>#end</w:t>
+            </w:r>
+          </w:p>
+          <w:p>
+            <w:r>
+              <w:t>#</w:t>
+            </w:r>
             <w:proofErr w:type="gramStart"/>
             <w:r>
+              <w:t>foreach(</w:t>
+            </w:r>
+            <w:proofErr w:type="gramEnd"/>
+            <w:r>
+              <w:t>$para in $</w:t>
+            </w:r>
+            <w:proofErr w:type="spellStart"/>
+            <w:r>
+              <w:t>sorter.sort</w:t>
+            </w:r>
+            <w:proofErr w:type="spellEnd"/>
+            <w:r>
+              <w:t>($</w:t>
+            </w:r>
+            <w:proofErr w:type="spellStart"/>
+            <w:r>
+              <w:t>paraList</w:t>
+            </w:r>
+            <w:proofErr w:type="spellEnd"/>
+            <w:r>
+              <w:t>))</w:t>
+            </w:r>
+          </w:p>
+          <w:p>
+            <w:r>
+              <w:t>#</w:t>
+            </w:r>
+            <w:proofErr w:type="gramStart"/>
+            <w:r>
+              <w:t>set(</w:t>
+            </w:r>
+            <w:proofErr w:type="gramEnd"/>
+            <w:r>
+              <w:t>$paraName = “$</w:t>
+            </w:r>
+            <w:proofErr w:type="spellStart"/>
+            <w:r>
               <w:t>para.direction</w:t>
             </w:r>
             <w:proofErr w:type="spellEnd"/>
+            <w:r>
+              <w:t xml:space="preserve"> $para.name : $para.type.name”)</w:t>
+            </w:r>
+          </w:p>
+          <w:p>
+            <w:r>
+              <w:t>#if($</w:t>
+            </w:r>
+            <w:proofErr w:type="gramStart"/>
+            <w:r>
+              <w:t>para.multiplicity</w:t>
+            </w:r>
             <w:proofErr w:type="gramEnd"/>
             <w:r>
-              <w:t>!=”return”)</w:t>
-            </w:r>
-          </w:p>
-          <w:p>
-            <w:r>
-              <w:t>#set ($void = $</w:t>
+              <w:t>!=””)</w:t>
+            </w:r>
+          </w:p>
+          <w:p>
+            <w:r>
+              <w:t>#</w:t>
+            </w:r>
+            <w:proofErr w:type="gramStart"/>
+            <w:r>
+              <w:t>set(</w:t>
+            </w:r>
+            <w:proofErr w:type="gramEnd"/>
+            <w:r>
+              <w:t>$paraName = “$</w:t>
             </w:r>
             <w:proofErr w:type="spellStart"/>
             <w:r>
-              <w:t>paraList.add</w:t>
+              <w:t>paraName</w:t>
             </w:r>
             <w:proofErr w:type="spellEnd"/>
             <w:r>
-              <w:t>($para))</w:t>
+              <w:t xml:space="preserve"> [$</w:t>
+            </w:r>
+            <w:proofErr w:type="spellStart"/>
+            <w:r>
+              <w:t>para.multiplicity</w:t>
+            </w:r>
+            <w:proofErr w:type="spellEnd"/>
+            <w:r>
+              <w:t>]”)</w:t>
             </w:r>
           </w:p>
           <w:p>
@@ -5318,36 +5109,23 @@
           </w:p>
           <w:p>
             <w:r>
-              <w:t>#end</w:t>
-            </w:r>
-          </w:p>
-          <w:p>
-            <w:r>
               <w:t>#</w:t>
             </w:r>
             <w:proofErr w:type="gramStart"/>
             <w:r>
-              <w:t>foreach(</w:t>
+              <w:t>if(</w:t>
             </w:r>
             <w:proofErr w:type="gramEnd"/>
             <w:r>
-              <w:t>$para in $</w:t>
+              <w:t>$para.defaultValue &amp;&amp; $</w:t>
             </w:r>
             <w:proofErr w:type="spellStart"/>
             <w:r>
-              <w:t>sorter.sort</w:t>
+              <w:t>para.defaultValue.hasText</w:t>
             </w:r>
             <w:proofErr w:type="spellEnd"/>
             <w:r>
-              <w:t>($</w:t>
-            </w:r>
-            <w:proofErr w:type="spellStart"/>
-            <w:r>
-              <w:t>paraList</w:t>
-            </w:r>
-            <w:proofErr w:type="spellEnd"/>
-            <w:r>
-              <w:t>))</w:t>
+              <w:t>())</w:t>
             </w:r>
           </w:p>
           <w:p>
@@ -5360,130 +5138,7 @@
             </w:r>
             <w:proofErr w:type="gramEnd"/>
             <w:r>
-              <w:t>$</w:t>
-            </w:r>
-            <w:proofErr w:type="spellStart"/>
-            <w:r>
-              <w:t>paraName</w:t>
-            </w:r>
-            <w:proofErr w:type="spellEnd"/>
-            <w:r>
-              <w:t xml:space="preserve"> = “$</w:t>
-            </w:r>
-            <w:proofErr w:type="spellStart"/>
-            <w:r>
-              <w:t>para.direction</w:t>
-            </w:r>
-            <w:proofErr w:type="spellEnd"/>
-            <w:r>
-              <w:t xml:space="preserve"> $para.name : $para.type.name”)</w:t>
-            </w:r>
-          </w:p>
-          <w:p>
-            <w:r>
-              <w:t>#if($</w:t>
-            </w:r>
-            <w:proofErr w:type="spellStart"/>
-            <w:proofErr w:type="gramStart"/>
-            <w:r>
-              <w:t>para.multiplicity</w:t>
-            </w:r>
-            <w:proofErr w:type="spellEnd"/>
-            <w:proofErr w:type="gramEnd"/>
-            <w:r>
-              <w:t>!=””)</w:t>
-            </w:r>
-          </w:p>
-          <w:p>
-            <w:r>
-              <w:t>#</w:t>
-            </w:r>
-            <w:proofErr w:type="gramStart"/>
-            <w:r>
-              <w:t>set(</w:t>
-            </w:r>
-            <w:proofErr w:type="gramEnd"/>
-            <w:r>
-              <w:t>$</w:t>
-            </w:r>
-            <w:proofErr w:type="spellStart"/>
-            <w:r>
-              <w:t>paraName</w:t>
-            </w:r>
-            <w:proofErr w:type="spellEnd"/>
-            <w:r>
-              <w:t xml:space="preserve"> = “$</w:t>
-            </w:r>
-            <w:proofErr w:type="spellStart"/>
-            <w:r>
-              <w:t>paraName</w:t>
-            </w:r>
-            <w:proofErr w:type="spellEnd"/>
-            <w:r>
-              <w:t xml:space="preserve"> [$</w:t>
-            </w:r>
-            <w:proofErr w:type="spellStart"/>
-            <w:r>
-              <w:t>para.multiplicity</w:t>
-            </w:r>
-            <w:proofErr w:type="spellEnd"/>
-            <w:r>
-              <w:t>]”)</w:t>
-            </w:r>
-          </w:p>
-          <w:p>
-            <w:r>
-              <w:t>#end</w:t>
-            </w:r>
-          </w:p>
-          <w:p>
-            <w:r>
-              <w:t>#</w:t>
-            </w:r>
-            <w:proofErr w:type="gramStart"/>
-            <w:r>
-              <w:t>if(</w:t>
-            </w:r>
-            <w:proofErr w:type="gramEnd"/>
-            <w:r>
-              <w:t>$</w:t>
-            </w:r>
-            <w:proofErr w:type="spellStart"/>
-            <w:r>
-              <w:t>para.defaultValue</w:t>
-            </w:r>
-            <w:proofErr w:type="spellEnd"/>
-            <w:r>
-              <w:t xml:space="preserve"> &amp;&amp; $</w:t>
-            </w:r>
-            <w:proofErr w:type="spellStart"/>
-            <w:r>
-              <w:t>para.defaultValue.hasText</w:t>
-            </w:r>
-            <w:proofErr w:type="spellEnd"/>
-            <w:r>
-              <w:t>())</w:t>
-            </w:r>
-          </w:p>
-          <w:p>
-            <w:r>
-              <w:t>#</w:t>
-            </w:r>
-            <w:proofErr w:type="gramStart"/>
-            <w:r>
-              <w:t>set(</w:t>
-            </w:r>
-            <w:proofErr w:type="gramEnd"/>
-            <w:r>
-              <w:t>$</w:t>
-            </w:r>
-            <w:proofErr w:type="spellStart"/>
-            <w:r>
-              <w:t>paraName</w:t>
-            </w:r>
-            <w:proofErr w:type="spellEnd"/>
-            <w:r>
-              <w:t xml:space="preserve"> = $</w:t>
+              <w:t>$paraName = $</w:t>
             </w:r>
             <w:proofErr w:type="spellStart"/>
             <w:r>
@@ -5564,15 +5219,7 @@
       </w:r>
       <w:proofErr w:type="gramEnd"/>
       <w:r>
-        <w:t>$</w:t>
-      </w:r>
-      <w:proofErr w:type="spellStart"/>
-      <w:r>
-        <w:t>relationList</w:t>
-      </w:r>
-      <w:proofErr w:type="spellEnd"/>
-      <w:r>
-        <w:t xml:space="preserve"> = $</w:t>
+        <w:t>$relationList = $</w:t>
       </w:r>
       <w:proofErr w:type="spellStart"/>
       <w:r>
@@ -5705,15 +5352,7 @@
       </w:r>
       <w:proofErr w:type="gramEnd"/>
       <w:r>
-        <w:t>$</w:t>
-      </w:r>
-      <w:proofErr w:type="spellStart"/>
-      <w:r>
-        <w:t>rel</w:t>
-      </w:r>
-      <w:proofErr w:type="spellEnd"/>
-      <w:r>
-        <w:t xml:space="preserve"> in $</w:t>
+        <w:t>$rel in $</w:t>
       </w:r>
       <w:proofErr w:type="spellStart"/>
       <w:r>
@@ -5790,12 +5429,10 @@
             <w:r>
               <w:t>#if($</w:t>
             </w:r>
-            <w:proofErr w:type="spellStart"/>
             <w:proofErr w:type="gramStart"/>
             <w:r>
               <w:t>rel.hasName</w:t>
             </w:r>
-            <w:proofErr w:type="spellEnd"/>
             <w:proofErr w:type="gramEnd"/>
             <w:r>
               <w:t>())</w:t>
@@ -6090,8 +5727,8 @@
         <w:tblDescription w:val="Brief description of Table 1"/>
       </w:tblPr>
       <w:tblGrid>
-        <w:gridCol w:w="3002"/>
-        <w:gridCol w:w="6533"/>
+        <w:gridCol w:w="3254"/>
+        <w:gridCol w:w="6281"/>
       </w:tblGrid>
       <w:tr>
         <w:trPr>
@@ -6225,23 +5862,7 @@
                 <w:rFonts w:ascii="Source Code Pro" w:hAnsi="Source Code Pro"/>
                 <w:sz w:val="18"/>
               </w:rPr>
-              <w:t>#</w:t>
-            </w:r>
-            <w:proofErr w:type="spellStart"/>
-            <w:r>
-              <w:rPr>
-                <w:rFonts w:ascii="Source Code Pro" w:hAnsi="Source Code Pro"/>
-                <w:sz w:val="18"/>
-              </w:rPr>
-              <w:t>forrow</w:t>
-            </w:r>
-            <w:proofErr w:type="spellEnd"/>
-            <w:r>
-              <w:rPr>
-                <w:rFonts w:ascii="Source Code Pro" w:hAnsi="Source Code Pro"/>
-                <w:sz w:val="18"/>
-              </w:rPr>
-              <w:t xml:space="preserve"> ($</w:t>
+              <w:t>#forrow ($</w:t>
             </w:r>
             <w:proofErr w:type="spellStart"/>
             <w:r>
@@ -6343,19 +5964,57 @@
       </w:r>
       <w:proofErr w:type="gramEnd"/>
       <w:r>
+        <w:t>$relationList = $</w:t>
+      </w:r>
+      <w:proofErr w:type="spellStart"/>
+      <w:r>
+        <w:t>report.getRelationship</w:t>
+      </w:r>
+      <w:proofErr w:type="spellEnd"/>
+      <w:r>
+        <w:t>($</w:t>
+      </w:r>
+      <w:proofErr w:type="spellStart"/>
+      <w:r>
+        <w:t>enum</w:t>
+      </w:r>
+      <w:proofErr w:type="spellEnd"/>
+      <w:r>
+        <w:t>))</w:t>
+      </w:r>
+    </w:p>
+    <w:p>
+      <w:r>
         <w:t>$</w:t>
       </w:r>
       <w:proofErr w:type="spellStart"/>
+      <w:proofErr w:type="gramStart"/>
+      <w:r>
+        <w:t>group.init</w:t>
+      </w:r>
+      <w:proofErr w:type="spellEnd"/>
+      <w:proofErr w:type="gramEnd"/>
+      <w:r>
+        <w:t>()</w:t>
+      </w:r>
+    </w:p>
+    <w:p>
+      <w:r>
+        <w:t>#foreach ($relation in $</w:t>
+      </w:r>
+      <w:proofErr w:type="spellStart"/>
+      <w:proofErr w:type="gramStart"/>
       <w:r>
         <w:t>relationList</w:t>
       </w:r>
       <w:proofErr w:type="spellEnd"/>
       <w:r>
-        <w:t xml:space="preserve"> = $</w:t>
-      </w:r>
-      <w:proofErr w:type="spellStart"/>
-      <w:r>
-        <w:t>report.getRelationship</w:t>
+        <w:t>)$</w:t>
+      </w:r>
+      <w:proofErr w:type="spellStart"/>
+      <w:proofErr w:type="gramEnd"/>
+      <w:r>
+        <w:t>group.put</w:t>
       </w:r>
       <w:proofErr w:type="spellEnd"/>
       <w:r>
@@ -6363,143 +6022,89 @@
       </w:r>
       <w:proofErr w:type="spellStart"/>
       <w:r>
-        <w:t>enum</w:t>
-      </w:r>
-      <w:proofErr w:type="spellEnd"/>
-      <w:r>
-        <w:t>))</w:t>
-      </w:r>
-    </w:p>
-    <w:p>
-      <w:r>
-        <w:t>$</w:t>
-      </w:r>
-      <w:proofErr w:type="spellStart"/>
+        <w:t>relation.humanType</w:t>
+      </w:r>
+      <w:proofErr w:type="spellEnd"/>
+      <w:r>
+        <w:t>, $relation)#end</w:t>
+      </w:r>
+    </w:p>
+    <w:p>
+      <w:r>
+        <w:t xml:space="preserve">#if </w:t>
+      </w:r>
       <w:proofErr w:type="gramStart"/>
       <w:r>
-        <w:t>group.init</w:t>
+        <w:t>(!$</w:t>
+      </w:r>
+      <w:proofErr w:type="spellStart"/>
+      <w:r>
+        <w:t>relationList.isEmpty</w:t>
       </w:r>
       <w:proofErr w:type="spellEnd"/>
       <w:proofErr w:type="gramEnd"/>
       <w:r>
-        <w:t>()</w:t>
-      </w:r>
-    </w:p>
-    <w:p>
-      <w:r>
-        <w:t>#foreach ($relation in $</w:t>
+        <w:t>())</w:t>
+      </w:r>
+    </w:p>
+    <w:p/>
+    <w:p>
+      <w:pPr>
+        <w:pStyle w:val="Heading3"/>
+        <w:rPr>
+          <w:b w:val="0"/>
+        </w:rPr>
+      </w:pPr>
+      <w:r>
+        <w:t xml:space="preserve">Relation </w:t>
+      </w:r>
+      <w:r>
+        <w:t>Detail</w:t>
+      </w:r>
+    </w:p>
+    <w:p>
+      <w:r>
+        <w:t>#foreach ($key in $</w:t>
       </w:r>
       <w:proofErr w:type="spellStart"/>
       <w:proofErr w:type="gramStart"/>
       <w:r>
-        <w:t>relationList</w:t>
-      </w:r>
-      <w:proofErr w:type="spellEnd"/>
-      <w:r>
-        <w:t>)$</w:t>
-      </w:r>
-      <w:proofErr w:type="spellStart"/>
+        <w:t>sorter.sort</w:t>
+      </w:r>
+      <w:proofErr w:type="spellEnd"/>
       <w:proofErr w:type="gramEnd"/>
       <w:r>
-        <w:t>group.put</w:t>
-      </w:r>
-      <w:proofErr w:type="spellEnd"/>
-      <w:r>
         <w:t>($</w:t>
       </w:r>
       <w:proofErr w:type="spellStart"/>
       <w:r>
-        <w:t>relation.humanType</w:t>
-      </w:r>
-      <w:proofErr w:type="spellEnd"/>
-      <w:r>
-        <w:t>, $relation)#end</w:t>
-      </w:r>
-    </w:p>
-    <w:p>
-      <w:r>
-        <w:t xml:space="preserve">#if </w:t>
+        <w:t>group.groupNames</w:t>
+      </w:r>
+      <w:proofErr w:type="spellEnd"/>
+      <w:r>
+        <w:t>()))</w:t>
+      </w:r>
+    </w:p>
+    <w:p/>
+    <w:p>
+      <w:pPr>
+        <w:pStyle w:val="Heading4"/>
+      </w:pPr>
+      <w:r>
+        <w:t>$key</w:t>
+      </w:r>
+    </w:p>
+    <w:p>
+      <w:r>
+        <w:t>#</w:t>
       </w:r>
       <w:proofErr w:type="gramStart"/>
       <w:r>
-        <w:t>(!$</w:t>
-      </w:r>
-      <w:proofErr w:type="spellStart"/>
-      <w:r>
-        <w:t>relationList.isEmpty</w:t>
-      </w:r>
-      <w:proofErr w:type="spellEnd"/>
+        <w:t>foreach(</w:t>
+      </w:r>
       <w:proofErr w:type="gramEnd"/>
       <w:r>
-        <w:t>())</w:t>
-      </w:r>
-    </w:p>
-    <w:p/>
-    <w:p>
-      <w:pPr>
-        <w:pStyle w:val="Heading3"/>
-        <w:rPr>
-          <w:b w:val="0"/>
-        </w:rPr>
-      </w:pPr>
-      <w:r>
-        <w:t xml:space="preserve">Relation </w:t>
-      </w:r>
-      <w:r>
-        <w:t>Detail</w:t>
-      </w:r>
-    </w:p>
-    <w:p>
-      <w:r>
-        <w:t>#foreach ($key in $</w:t>
-      </w:r>
-      <w:proofErr w:type="spellStart"/>
-      <w:proofErr w:type="gramStart"/>
-      <w:r>
-        <w:t>sorter.sort</w:t>
-      </w:r>
-      <w:proofErr w:type="spellEnd"/>
-      <w:proofErr w:type="gramEnd"/>
-      <w:r>
-        <w:t>($</w:t>
-      </w:r>
-      <w:proofErr w:type="spellStart"/>
-      <w:r>
-        <w:t>group.groupNames</w:t>
-      </w:r>
-      <w:proofErr w:type="spellEnd"/>
-      <w:r>
-        <w:t>()))</w:t>
-      </w:r>
-    </w:p>
-    <w:p/>
-    <w:p>
-      <w:pPr>
-        <w:pStyle w:val="Heading4"/>
-      </w:pPr>
-      <w:r>
-        <w:t>$key</w:t>
-      </w:r>
-    </w:p>
-    <w:p>
-      <w:r>
-        <w:t>#</w:t>
-      </w:r>
-      <w:proofErr w:type="gramStart"/>
-      <w:r>
-        <w:t>foreach(</w:t>
-      </w:r>
-      <w:proofErr w:type="gramEnd"/>
-      <w:r>
-        <w:t>$</w:t>
-      </w:r>
-      <w:proofErr w:type="spellStart"/>
-      <w:r>
-        <w:t>rel</w:t>
-      </w:r>
-      <w:proofErr w:type="spellEnd"/>
-      <w:r>
-        <w:t xml:space="preserve"> in $</w:t>
+        <w:t>$rel in $</w:t>
       </w:r>
       <w:proofErr w:type="spellStart"/>
       <w:r>
@@ -6576,12 +6181,10 @@
             <w:r>
               <w:t>#if($</w:t>
             </w:r>
-            <w:proofErr w:type="spellStart"/>
             <w:proofErr w:type="gramStart"/>
             <w:r>
               <w:t>rel.hasName</w:t>
             </w:r>
-            <w:proofErr w:type="spellEnd"/>
             <w:proofErr w:type="gramEnd"/>
             <w:r>
               <w:t>())</w:t>
@@ -6793,15 +6396,7 @@
     </w:p>
     <w:p>
       <w:r>
-        <w:t>#</w:t>
-      </w:r>
-      <w:proofErr w:type="spellStart"/>
-      <w:r>
-        <w:t>removeLineBreak</w:t>
-      </w:r>
-      <w:proofErr w:type="spellEnd"/>
-      <w:r>
-        <w:t>($diagram.name)</w:t>
+        <w:t>#removeLineBreak($diagram.name)</w:t>
       </w:r>
     </w:p>
     <w:p>
@@ -6854,11 +6449,11 @@
         </w:tabs>
         <w:ind w:left="360" w:firstLine="0"/>
       </w:pPr>
-      <w:bookmarkStart w:id="15" w:name="_Toc194895637"/>
+      <w:bookmarkStart w:id="14" w:name="_Toc194895637"/>
       <w:r>
         <w:t>$diagram.name</w:t>
       </w:r>
-      <w:bookmarkEnd w:id="15"/>
+      <w:bookmarkEnd w:id="14"/>
     </w:p>
     <w:p>
       <w:r>
@@ -6883,7 +6478,7 @@
 </file>
 
 <file path=word/endnotes.xml><?xml version="1.0" encoding="utf-8"?>
-<w:endnotes xmlns:wpc="http://schemas.microsoft.com/office/word/2010/wordprocessingCanvas" xmlns:cx="http://schemas.microsoft.com/office/drawing/2014/chartex" xmlns:cx1="http://schemas.microsoft.com/office/drawing/2015/9/8/chartex" xmlns:cx2="http://schemas.microsoft.com/office/drawing/2015/10/21/chartex" xmlns:cx3="http://schemas.microsoft.com/office/drawing/2016/5/9/chartex" xmlns:cx4="http://schemas.microsoft.com/office/drawing/2016/5/10/chartex" xmlns:cx5="http://schemas.microsoft.com/office/drawing/2016/5/11/chartex" xmlns:cx6="http://schemas.microsoft.com/office/drawing/2016/5/12/chartex" xmlns:cx7="http://schemas.microsoft.com/office/drawing/2016/5/13/chartex" xmlns:cx8="http://schemas.microsoft.com/office/drawing/2016/5/14/chartex" xmlns:mc="http://schemas.openxmlformats.org/markup-compatibility/2006" xmlns:aink="http://schemas.microsoft.com/office/drawing/2016/ink" xmlns:am3d="http://schemas.microsoft.com/office/drawing/2017/model3d" xmlns:o="urn:schemas-microsoft-com:office:office" xmlns:r="http://schemas.openxmlformats.org/officeDocument/2006/relationships" xmlns:m="http://schemas.openxmlformats.org/officeDocument/2006/math" xmlns:v="urn:schemas-microsoft-com:vml" xmlns:wp14="http://schemas.microsoft.com/office/word/2010/wordprocessingDrawing" xmlns:wp="http://schemas.openxmlformats.org/drawingml/2006/wordprocessingDrawing" xmlns:w10="urn:schemas-microsoft-com:office:word" xmlns:w="http://schemas.openxmlformats.org/wordprocessingml/2006/main" xmlns:w14="http://schemas.microsoft.com/office/word/2010/wordml" xmlns:w15="http://schemas.microsoft.com/office/word/2012/wordml" xmlns:w16cid="http://schemas.microsoft.com/office/word/2016/wordml/cid" xmlns:w16se="http://schemas.microsoft.com/office/word/2015/wordml/symex" xmlns:wpg="http://schemas.microsoft.com/office/word/2010/wordprocessingGroup" xmlns:wpi="http://schemas.microsoft.com/office/word/2010/wordprocessingInk" xmlns:wne="http://schemas.microsoft.com/office/word/2006/wordml" xmlns:wps="http://schemas.microsoft.com/office/word/2010/wordprocessingShape" mc:Ignorable="w14 w15 w16se w16cid wp14">
+<w:endnotes xmlns:wpc="http://schemas.microsoft.com/office/word/2010/wordprocessingCanvas" xmlns:cx="http://schemas.microsoft.com/office/drawing/2014/chartex" xmlns:cx1="http://schemas.microsoft.com/office/drawing/2015/9/8/chartex" xmlns:cx2="http://schemas.microsoft.com/office/drawing/2015/10/21/chartex" xmlns:cx3="http://schemas.microsoft.com/office/drawing/2016/5/9/chartex" xmlns:cx4="http://schemas.microsoft.com/office/drawing/2016/5/10/chartex" xmlns:cx5="http://schemas.microsoft.com/office/drawing/2016/5/11/chartex" xmlns:cx6="http://schemas.microsoft.com/office/drawing/2016/5/12/chartex" xmlns:cx7="http://schemas.microsoft.com/office/drawing/2016/5/13/chartex" xmlns:cx8="http://schemas.microsoft.com/office/drawing/2016/5/14/chartex" xmlns:mc="http://schemas.openxmlformats.org/markup-compatibility/2006" xmlns:aink="http://schemas.microsoft.com/office/drawing/2016/ink" xmlns:am3d="http://schemas.microsoft.com/office/drawing/2017/model3d" xmlns:o="urn:schemas-microsoft-com:office:office" xmlns:oel="http://schemas.microsoft.com/office/2019/extlst" xmlns:r="http://schemas.openxmlformats.org/officeDocument/2006/relationships" xmlns:m="http://schemas.openxmlformats.org/officeDocument/2006/math" xmlns:v="urn:schemas-microsoft-com:vml" xmlns:wp14="http://schemas.microsoft.com/office/word/2010/wordprocessingDrawing" xmlns:wp="http://schemas.openxmlformats.org/drawingml/2006/wordprocessingDrawing" xmlns:w10="urn:schemas-microsoft-com:office:word" xmlns:w="http://schemas.openxmlformats.org/wordprocessingml/2006/main" xmlns:w14="http://schemas.microsoft.com/office/word/2010/wordml" xmlns:w15="http://schemas.microsoft.com/office/word/2012/wordml" xmlns:w16cex="http://schemas.microsoft.com/office/word/2018/wordml/cex" xmlns:w16cid="http://schemas.microsoft.com/office/word/2016/wordml/cid" xmlns:w16="http://schemas.microsoft.com/office/word/2018/wordml" xmlns:w16sdtdh="http://schemas.microsoft.com/office/word/2020/wordml/sdtdatahash" xmlns:w16se="http://schemas.microsoft.com/office/word/2015/wordml/symex" xmlns:wpg="http://schemas.microsoft.com/office/word/2010/wordprocessingGroup" xmlns:wpi="http://schemas.microsoft.com/office/word/2010/wordprocessingInk" xmlns:wne="http://schemas.microsoft.com/office/word/2006/wordml" xmlns:wps="http://schemas.microsoft.com/office/word/2010/wordprocessingShape" mc:Ignorable="w14 w15 w16se w16cid w16 w16cex w16sdtdh wp14">
   <w:endnote w:type="separator" w:id="-1">
     <w:p>
       <w:pPr>
@@ -6918,7 +6513,7 @@
 </file>
 
 <file path=word/footer1.xml><?xml version="1.0" encoding="utf-8"?>
-<w:ftr xmlns:wpc="http://schemas.microsoft.com/office/word/2010/wordprocessingCanvas" xmlns:cx="http://schemas.microsoft.com/office/drawing/2014/chartex" xmlns:cx1="http://schemas.microsoft.com/office/drawing/2015/9/8/chartex" xmlns:cx2="http://schemas.microsoft.com/office/drawing/2015/10/21/chartex" xmlns:cx3="http://schemas.microsoft.com/office/drawing/2016/5/9/chartex" xmlns:cx4="http://schemas.microsoft.com/office/drawing/2016/5/10/chartex" xmlns:cx5="http://schemas.microsoft.com/office/drawing/2016/5/11/chartex" xmlns:cx6="http://schemas.microsoft.com/office/drawing/2016/5/12/chartex" xmlns:cx7="http://schemas.microsoft.com/office/drawing/2016/5/13/chartex" xmlns:cx8="http://schemas.microsoft.com/office/drawing/2016/5/14/chartex" xmlns:mc="http://schemas.openxmlformats.org/markup-compatibility/2006" xmlns:aink="http://schemas.microsoft.com/office/drawing/2016/ink" xmlns:am3d="http://schemas.microsoft.com/office/drawing/2017/model3d" xmlns:o="urn:schemas-microsoft-com:office:office" xmlns:r="http://schemas.openxmlformats.org/officeDocument/2006/relationships" xmlns:m="http://schemas.openxmlformats.org/officeDocument/2006/math" xmlns:v="urn:schemas-microsoft-com:vml" xmlns:wp14="http://schemas.microsoft.com/office/word/2010/wordprocessingDrawing" xmlns:wp="http://schemas.openxmlformats.org/drawingml/2006/wordprocessingDrawing" xmlns:w10="urn:schemas-microsoft-com:office:word" xmlns:w="http://schemas.openxmlformats.org/wordprocessingml/2006/main" xmlns:w14="http://schemas.microsoft.com/office/word/2010/wordml" xmlns:w15="http://schemas.microsoft.com/office/word/2012/wordml" xmlns:w16cid="http://schemas.microsoft.com/office/word/2016/wordml/cid" xmlns:w16se="http://schemas.microsoft.com/office/word/2015/wordml/symex" xmlns:wpg="http://schemas.microsoft.com/office/word/2010/wordprocessingGroup" xmlns:wpi="http://schemas.microsoft.com/office/word/2010/wordprocessingInk" xmlns:wne="http://schemas.microsoft.com/office/word/2006/wordml" xmlns:wps="http://schemas.microsoft.com/office/word/2010/wordprocessingShape" mc:Ignorable="w14 w15 w16se w16cid wp14">
+<w:ftr xmlns:wpc="http://schemas.microsoft.com/office/word/2010/wordprocessingCanvas" xmlns:cx="http://schemas.microsoft.com/office/drawing/2014/chartex" xmlns:cx1="http://schemas.microsoft.com/office/drawing/2015/9/8/chartex" xmlns:cx2="http://schemas.microsoft.com/office/drawing/2015/10/21/chartex" xmlns:cx3="http://schemas.microsoft.com/office/drawing/2016/5/9/chartex" xmlns:cx4="http://schemas.microsoft.com/office/drawing/2016/5/10/chartex" xmlns:cx5="http://schemas.microsoft.com/office/drawing/2016/5/11/chartex" xmlns:cx6="http://schemas.microsoft.com/office/drawing/2016/5/12/chartex" xmlns:cx7="http://schemas.microsoft.com/office/drawing/2016/5/13/chartex" xmlns:cx8="http://schemas.microsoft.com/office/drawing/2016/5/14/chartex" xmlns:mc="http://schemas.openxmlformats.org/markup-compatibility/2006" xmlns:aink="http://schemas.microsoft.com/office/drawing/2016/ink" xmlns:am3d="http://schemas.microsoft.com/office/drawing/2017/model3d" xmlns:o="urn:schemas-microsoft-com:office:office" xmlns:oel="http://schemas.microsoft.com/office/2019/extlst" xmlns:r="http://schemas.openxmlformats.org/officeDocument/2006/relationships" xmlns:m="http://schemas.openxmlformats.org/officeDocument/2006/math" xmlns:v="urn:schemas-microsoft-com:vml" xmlns:wp14="http://schemas.microsoft.com/office/word/2010/wordprocessingDrawing" xmlns:wp="http://schemas.openxmlformats.org/drawingml/2006/wordprocessingDrawing" xmlns:w10="urn:schemas-microsoft-com:office:word" xmlns:w="http://schemas.openxmlformats.org/wordprocessingml/2006/main" xmlns:w14="http://schemas.microsoft.com/office/word/2010/wordml" xmlns:w15="http://schemas.microsoft.com/office/word/2012/wordml" xmlns:w16cex="http://schemas.microsoft.com/office/word/2018/wordml/cex" xmlns:w16cid="http://schemas.microsoft.com/office/word/2016/wordml/cid" xmlns:w16="http://schemas.microsoft.com/office/word/2018/wordml" xmlns:w16sdtdh="http://schemas.microsoft.com/office/word/2020/wordml/sdtdatahash" xmlns:w16se="http://schemas.microsoft.com/office/word/2015/wordml/symex" xmlns:wpg="http://schemas.microsoft.com/office/word/2010/wordprocessingGroup" xmlns:wpi="http://schemas.microsoft.com/office/word/2010/wordprocessingInk" xmlns:wne="http://schemas.microsoft.com/office/word/2006/wordml" xmlns:wps="http://schemas.microsoft.com/office/word/2010/wordprocessingShape" mc:Ignorable="w14 w15 w16se w16cid w16 w16cex w16sdtdh wp14">
   <w:tbl>
     <w:tblPr>
       <w:tblW w:w="0" w:type="auto"/>
@@ -7127,7 +6722,7 @@
 </file>
 
 <file path=word/footer2.xml><?xml version="1.0" encoding="utf-8"?>
-<w:ftr xmlns:wpc="http://schemas.microsoft.com/office/word/2010/wordprocessingCanvas" xmlns:cx="http://schemas.microsoft.com/office/drawing/2014/chartex" xmlns:cx1="http://schemas.microsoft.com/office/drawing/2015/9/8/chartex" xmlns:cx2="http://schemas.microsoft.com/office/drawing/2015/10/21/chartex" xmlns:cx3="http://schemas.microsoft.com/office/drawing/2016/5/9/chartex" xmlns:cx4="http://schemas.microsoft.com/office/drawing/2016/5/10/chartex" xmlns:cx5="http://schemas.microsoft.com/office/drawing/2016/5/11/chartex" xmlns:cx6="http://schemas.microsoft.com/office/drawing/2016/5/12/chartex" xmlns:cx7="http://schemas.microsoft.com/office/drawing/2016/5/13/chartex" xmlns:cx8="http://schemas.microsoft.com/office/drawing/2016/5/14/chartex" xmlns:mc="http://schemas.openxmlformats.org/markup-compatibility/2006" xmlns:aink="http://schemas.microsoft.com/office/drawing/2016/ink" xmlns:am3d="http://schemas.microsoft.com/office/drawing/2017/model3d" xmlns:o="urn:schemas-microsoft-com:office:office" xmlns:r="http://schemas.openxmlformats.org/officeDocument/2006/relationships" xmlns:m="http://schemas.openxmlformats.org/officeDocument/2006/math" xmlns:v="urn:schemas-microsoft-com:vml" xmlns:wp14="http://schemas.microsoft.com/office/word/2010/wordprocessingDrawing" xmlns:wp="http://schemas.openxmlformats.org/drawingml/2006/wordprocessingDrawing" xmlns:w10="urn:schemas-microsoft-com:office:word" xmlns:w="http://schemas.openxmlformats.org/wordprocessingml/2006/main" xmlns:w14="http://schemas.microsoft.com/office/word/2010/wordml" xmlns:w15="http://schemas.microsoft.com/office/word/2012/wordml" xmlns:w16cid="http://schemas.microsoft.com/office/word/2016/wordml/cid" xmlns:w16se="http://schemas.microsoft.com/office/word/2015/wordml/symex" xmlns:wpg="http://schemas.microsoft.com/office/word/2010/wordprocessingGroup" xmlns:wpi="http://schemas.microsoft.com/office/word/2010/wordprocessingInk" xmlns:wne="http://schemas.microsoft.com/office/word/2006/wordml" xmlns:wps="http://schemas.microsoft.com/office/word/2010/wordprocessingShape" mc:Ignorable="w14 w15 w16se w16cid wp14">
+<w:ftr xmlns:wpc="http://schemas.microsoft.com/office/word/2010/wordprocessingCanvas" xmlns:cx="http://schemas.microsoft.com/office/drawing/2014/chartex" xmlns:cx1="http://schemas.microsoft.com/office/drawing/2015/9/8/chartex" xmlns:cx2="http://schemas.microsoft.com/office/drawing/2015/10/21/chartex" xmlns:cx3="http://schemas.microsoft.com/office/drawing/2016/5/9/chartex" xmlns:cx4="http://schemas.microsoft.com/office/drawing/2016/5/10/chartex" xmlns:cx5="http://schemas.microsoft.com/office/drawing/2016/5/11/chartex" xmlns:cx6="http://schemas.microsoft.com/office/drawing/2016/5/12/chartex" xmlns:cx7="http://schemas.microsoft.com/office/drawing/2016/5/13/chartex" xmlns:cx8="http://schemas.microsoft.com/office/drawing/2016/5/14/chartex" xmlns:mc="http://schemas.openxmlformats.org/markup-compatibility/2006" xmlns:aink="http://schemas.microsoft.com/office/drawing/2016/ink" xmlns:am3d="http://schemas.microsoft.com/office/drawing/2017/model3d" xmlns:o="urn:schemas-microsoft-com:office:office" xmlns:oel="http://schemas.microsoft.com/office/2019/extlst" xmlns:r="http://schemas.openxmlformats.org/officeDocument/2006/relationships" xmlns:m="http://schemas.openxmlformats.org/officeDocument/2006/math" xmlns:v="urn:schemas-microsoft-com:vml" xmlns:wp14="http://schemas.microsoft.com/office/word/2010/wordprocessingDrawing" xmlns:wp="http://schemas.openxmlformats.org/drawingml/2006/wordprocessingDrawing" xmlns:w10="urn:schemas-microsoft-com:office:word" xmlns:w="http://schemas.openxmlformats.org/wordprocessingml/2006/main" xmlns:w14="http://schemas.microsoft.com/office/word/2010/wordml" xmlns:w15="http://schemas.microsoft.com/office/word/2012/wordml" xmlns:w16cex="http://schemas.microsoft.com/office/word/2018/wordml/cex" xmlns:w16cid="http://schemas.microsoft.com/office/word/2016/wordml/cid" xmlns:w16="http://schemas.microsoft.com/office/word/2018/wordml" xmlns:w16sdtdh="http://schemas.microsoft.com/office/word/2020/wordml/sdtdatahash" xmlns:w16se="http://schemas.microsoft.com/office/word/2015/wordml/symex" xmlns:wpg="http://schemas.microsoft.com/office/word/2010/wordprocessingGroup" xmlns:wpi="http://schemas.microsoft.com/office/word/2010/wordprocessingInk" xmlns:wne="http://schemas.microsoft.com/office/word/2006/wordml" xmlns:wps="http://schemas.microsoft.com/office/word/2010/wordprocessingShape" mc:Ignorable="w14 w15 w16se w16cid w16 w16cex w16sdtdh wp14">
   <w:p>
     <w:pPr>
       <w:pStyle w:val="Footer"/>
@@ -7141,7 +6736,7 @@
 </file>
 
 <file path=word/footer3.xml><?xml version="1.0" encoding="utf-8"?>
-<w:ftr xmlns:wpc="http://schemas.microsoft.com/office/word/2010/wordprocessingCanvas" xmlns:cx="http://schemas.microsoft.com/office/drawing/2014/chartex" xmlns:cx1="http://schemas.microsoft.com/office/drawing/2015/9/8/chartex" xmlns:cx2="http://schemas.microsoft.com/office/drawing/2015/10/21/chartex" xmlns:cx3="http://schemas.microsoft.com/office/drawing/2016/5/9/chartex" xmlns:cx4="http://schemas.microsoft.com/office/drawing/2016/5/10/chartex" xmlns:cx5="http://schemas.microsoft.com/office/drawing/2016/5/11/chartex" xmlns:cx6="http://schemas.microsoft.com/office/drawing/2016/5/12/chartex" xmlns:cx7="http://schemas.microsoft.com/office/drawing/2016/5/13/chartex" xmlns:cx8="http://schemas.microsoft.com/office/drawing/2016/5/14/chartex" xmlns:mc="http://schemas.openxmlformats.org/markup-compatibility/2006" xmlns:aink="http://schemas.microsoft.com/office/drawing/2016/ink" xmlns:am3d="http://schemas.microsoft.com/office/drawing/2017/model3d" xmlns:o="urn:schemas-microsoft-com:office:office" xmlns:r="http://schemas.openxmlformats.org/officeDocument/2006/relationships" xmlns:m="http://schemas.openxmlformats.org/officeDocument/2006/math" xmlns:v="urn:schemas-microsoft-com:vml" xmlns:wp14="http://schemas.microsoft.com/office/word/2010/wordprocessingDrawing" xmlns:wp="http://schemas.openxmlformats.org/drawingml/2006/wordprocessingDrawing" xmlns:w10="urn:schemas-microsoft-com:office:word" xmlns:w="http://schemas.openxmlformats.org/wordprocessingml/2006/main" xmlns:w14="http://schemas.microsoft.com/office/word/2010/wordml" xmlns:w15="http://schemas.microsoft.com/office/word/2012/wordml" xmlns:w16cid="http://schemas.microsoft.com/office/word/2016/wordml/cid" xmlns:w16se="http://schemas.microsoft.com/office/word/2015/wordml/symex" xmlns:wpg="http://schemas.microsoft.com/office/word/2010/wordprocessingGroup" xmlns:wpi="http://schemas.microsoft.com/office/word/2010/wordprocessingInk" xmlns:wne="http://schemas.microsoft.com/office/word/2006/wordml" xmlns:wps="http://schemas.microsoft.com/office/word/2010/wordprocessingShape" mc:Ignorable="w14 w15 w16se w16cid wp14">
+<w:ftr xmlns:wpc="http://schemas.microsoft.com/office/word/2010/wordprocessingCanvas" xmlns:cx="http://schemas.microsoft.com/office/drawing/2014/chartex" xmlns:cx1="http://schemas.microsoft.com/office/drawing/2015/9/8/chartex" xmlns:cx2="http://schemas.microsoft.com/office/drawing/2015/10/21/chartex" xmlns:cx3="http://schemas.microsoft.com/office/drawing/2016/5/9/chartex" xmlns:cx4="http://schemas.microsoft.com/office/drawing/2016/5/10/chartex" xmlns:cx5="http://schemas.microsoft.com/office/drawing/2016/5/11/chartex" xmlns:cx6="http://schemas.microsoft.com/office/drawing/2016/5/12/chartex" xmlns:cx7="http://schemas.microsoft.com/office/drawing/2016/5/13/chartex" xmlns:cx8="http://schemas.microsoft.com/office/drawing/2016/5/14/chartex" xmlns:mc="http://schemas.openxmlformats.org/markup-compatibility/2006" xmlns:aink="http://schemas.microsoft.com/office/drawing/2016/ink" xmlns:am3d="http://schemas.microsoft.com/office/drawing/2017/model3d" xmlns:o="urn:schemas-microsoft-com:office:office" xmlns:oel="http://schemas.microsoft.com/office/2019/extlst" xmlns:r="http://schemas.openxmlformats.org/officeDocument/2006/relationships" xmlns:m="http://schemas.openxmlformats.org/officeDocument/2006/math" xmlns:v="urn:schemas-microsoft-com:vml" xmlns:wp14="http://schemas.microsoft.com/office/word/2010/wordprocessingDrawing" xmlns:wp="http://schemas.openxmlformats.org/drawingml/2006/wordprocessingDrawing" xmlns:w10="urn:schemas-microsoft-com:office:word" xmlns:w="http://schemas.openxmlformats.org/wordprocessingml/2006/main" xmlns:w14="http://schemas.microsoft.com/office/word/2010/wordml" xmlns:w15="http://schemas.microsoft.com/office/word/2012/wordml" xmlns:w16cex="http://schemas.microsoft.com/office/word/2018/wordml/cex" xmlns:w16cid="http://schemas.microsoft.com/office/word/2016/wordml/cid" xmlns:w16="http://schemas.microsoft.com/office/word/2018/wordml" xmlns:w16sdtdh="http://schemas.microsoft.com/office/word/2020/wordml/sdtdatahash" xmlns:w16se="http://schemas.microsoft.com/office/word/2015/wordml/symex" xmlns:wpg="http://schemas.microsoft.com/office/word/2010/wordprocessingGroup" xmlns:wpi="http://schemas.microsoft.com/office/word/2010/wordprocessingInk" xmlns:wne="http://schemas.microsoft.com/office/word/2006/wordml" xmlns:wps="http://schemas.microsoft.com/office/word/2010/wordprocessingShape" mc:Ignorable="w14 w15 w16se w16cid w16 w16cex w16sdtdh wp14">
   <w:tbl>
     <w:tblPr>
       <w:tblW w:w="0" w:type="auto"/>
@@ -7348,7 +6943,7 @@
 </file>
 
 <file path=word/footnotes.xml><?xml version="1.0" encoding="utf-8"?>
-<w:footnotes xmlns:wpc="http://schemas.microsoft.com/office/word/2010/wordprocessingCanvas" xmlns:cx="http://schemas.microsoft.com/office/drawing/2014/chartex" xmlns:cx1="http://schemas.microsoft.com/office/drawing/2015/9/8/chartex" xmlns:cx2="http://schemas.microsoft.com/office/drawing/2015/10/21/chartex" xmlns:cx3="http://schemas.microsoft.com/office/drawing/2016/5/9/chartex" xmlns:cx4="http://schemas.microsoft.com/office/drawing/2016/5/10/chartex" xmlns:cx5="http://schemas.microsoft.com/office/drawing/2016/5/11/chartex" xmlns:cx6="http://schemas.microsoft.com/office/drawing/2016/5/12/chartex" xmlns:cx7="http://schemas.microsoft.com/office/drawing/2016/5/13/chartex" xmlns:cx8="http://schemas.microsoft.com/office/drawing/2016/5/14/chartex" xmlns:mc="http://schemas.openxmlformats.org/markup-compatibility/2006" xmlns:aink="http://schemas.microsoft.com/office/drawing/2016/ink" xmlns:am3d="http://schemas.microsoft.com/office/drawing/2017/model3d" xmlns:o="urn:schemas-microsoft-com:office:office" xmlns:r="http://schemas.openxmlformats.org/officeDocument/2006/relationships" xmlns:m="http://schemas.openxmlformats.org/officeDocument/2006/math" xmlns:v="urn:schemas-microsoft-com:vml" xmlns:wp14="http://schemas.microsoft.com/office/word/2010/wordprocessingDrawing" xmlns:wp="http://schemas.openxmlformats.org/drawingml/2006/wordprocessingDrawing" xmlns:w10="urn:schemas-microsoft-com:office:word" xmlns:w="http://schemas.openxmlformats.org/wordprocessingml/2006/main" xmlns:w14="http://schemas.microsoft.com/office/word/2010/wordml" xmlns:w15="http://schemas.microsoft.com/office/word/2012/wordml" xmlns:w16cid="http://schemas.microsoft.com/office/word/2016/wordml/cid" xmlns:w16se="http://schemas.microsoft.com/office/word/2015/wordml/symex" xmlns:wpg="http://schemas.microsoft.com/office/word/2010/wordprocessingGroup" xmlns:wpi="http://schemas.microsoft.com/office/word/2010/wordprocessingInk" xmlns:wne="http://schemas.microsoft.com/office/word/2006/wordml" xmlns:wps="http://schemas.microsoft.com/office/word/2010/wordprocessingShape" mc:Ignorable="w14 w15 w16se w16cid wp14">
+<w:footnotes xmlns:wpc="http://schemas.microsoft.com/office/word/2010/wordprocessingCanvas" xmlns:cx="http://schemas.microsoft.com/office/drawing/2014/chartex" xmlns:cx1="http://schemas.microsoft.com/office/drawing/2015/9/8/chartex" xmlns:cx2="http://schemas.microsoft.com/office/drawing/2015/10/21/chartex" xmlns:cx3="http://schemas.microsoft.com/office/drawing/2016/5/9/chartex" xmlns:cx4="http://schemas.microsoft.com/office/drawing/2016/5/10/chartex" xmlns:cx5="http://schemas.microsoft.com/office/drawing/2016/5/11/chartex" xmlns:cx6="http://schemas.microsoft.com/office/drawing/2016/5/12/chartex" xmlns:cx7="http://schemas.microsoft.com/office/drawing/2016/5/13/chartex" xmlns:cx8="http://schemas.microsoft.com/office/drawing/2016/5/14/chartex" xmlns:mc="http://schemas.openxmlformats.org/markup-compatibility/2006" xmlns:aink="http://schemas.microsoft.com/office/drawing/2016/ink" xmlns:am3d="http://schemas.microsoft.com/office/drawing/2017/model3d" xmlns:o="urn:schemas-microsoft-com:office:office" xmlns:oel="http://schemas.microsoft.com/office/2019/extlst" xmlns:r="http://schemas.openxmlformats.org/officeDocument/2006/relationships" xmlns:m="http://schemas.openxmlformats.org/officeDocument/2006/math" xmlns:v="urn:schemas-microsoft-com:vml" xmlns:wp14="http://schemas.microsoft.com/office/word/2010/wordprocessingDrawing" xmlns:wp="http://schemas.openxmlformats.org/drawingml/2006/wordprocessingDrawing" xmlns:w10="urn:schemas-microsoft-com:office:word" xmlns:w="http://schemas.openxmlformats.org/wordprocessingml/2006/main" xmlns:w14="http://schemas.microsoft.com/office/word/2010/wordml" xmlns:w15="http://schemas.microsoft.com/office/word/2012/wordml" xmlns:w16cex="http://schemas.microsoft.com/office/word/2018/wordml/cex" xmlns:w16cid="http://schemas.microsoft.com/office/word/2016/wordml/cid" xmlns:w16="http://schemas.microsoft.com/office/word/2018/wordml" xmlns:w16sdtdh="http://schemas.microsoft.com/office/word/2020/wordml/sdtdatahash" xmlns:w16se="http://schemas.microsoft.com/office/word/2015/wordml/symex" xmlns:wpg="http://schemas.microsoft.com/office/word/2010/wordprocessingGroup" xmlns:wpi="http://schemas.microsoft.com/office/word/2010/wordprocessingInk" xmlns:wne="http://schemas.microsoft.com/office/word/2006/wordml" xmlns:wps="http://schemas.microsoft.com/office/word/2010/wordprocessingShape" mc:Ignorable="w14 w15 w16se w16cid w16 w16cex w16sdtdh wp14">
   <w:footnote w:type="separator" w:id="-1">
     <w:p>
       <w:pPr>
@@ -7383,7 +6978,7 @@
 </file>
 
 <file path=word/header1.xml><?xml version="1.0" encoding="utf-8"?>
-<w:hdr xmlns:wpc="http://schemas.microsoft.com/office/word/2010/wordprocessingCanvas" xmlns:cx="http://schemas.microsoft.com/office/drawing/2014/chartex" xmlns:cx1="http://schemas.microsoft.com/office/drawing/2015/9/8/chartex" xmlns:cx2="http://schemas.microsoft.com/office/drawing/2015/10/21/chartex" xmlns:cx3="http://schemas.microsoft.com/office/drawing/2016/5/9/chartex" xmlns:cx4="http://schemas.microsoft.com/office/drawing/2016/5/10/chartex" xmlns:cx5="http://schemas.microsoft.com/office/drawing/2016/5/11/chartex" xmlns:cx6="http://schemas.microsoft.com/office/drawing/2016/5/12/chartex" xmlns:cx7="http://schemas.microsoft.com/office/drawing/2016/5/13/chartex" xmlns:cx8="http://schemas.microsoft.com/office/drawing/2016/5/14/chartex" xmlns:mc="http://schemas.openxmlformats.org/markup-compatibility/2006" xmlns:aink="http://schemas.microsoft.com/office/drawing/2016/ink" xmlns:am3d="http://schemas.microsoft.com/office/drawing/2017/model3d" xmlns:o="urn:schemas-microsoft-com:office:office" xmlns:r="http://schemas.openxmlformats.org/officeDocument/2006/relationships" xmlns:m="http://schemas.openxmlformats.org/officeDocument/2006/math" xmlns:v="urn:schemas-microsoft-com:vml" xmlns:wp14="http://schemas.microsoft.com/office/word/2010/wordprocessingDrawing" xmlns:wp="http://schemas.openxmlformats.org/drawingml/2006/wordprocessingDrawing" xmlns:w10="urn:schemas-microsoft-com:office:word" xmlns:w="http://schemas.openxmlformats.org/wordprocessingml/2006/main" xmlns:w14="http://schemas.microsoft.com/office/word/2010/wordml" xmlns:w15="http://schemas.microsoft.com/office/word/2012/wordml" xmlns:w16cid="http://schemas.microsoft.com/office/word/2016/wordml/cid" xmlns:w16se="http://schemas.microsoft.com/office/word/2015/wordml/symex" xmlns:wpg="http://schemas.microsoft.com/office/word/2010/wordprocessingGroup" xmlns:wpi="http://schemas.microsoft.com/office/word/2010/wordprocessingInk" xmlns:wne="http://schemas.microsoft.com/office/word/2006/wordml" xmlns:wps="http://schemas.microsoft.com/office/word/2010/wordprocessingShape" mc:Ignorable="w14 w15 w16se w16cid wp14">
+<w:hdr xmlns:wpc="http://schemas.microsoft.com/office/word/2010/wordprocessingCanvas" xmlns:cx="http://schemas.microsoft.com/office/drawing/2014/chartex" xmlns:cx1="http://schemas.microsoft.com/office/drawing/2015/9/8/chartex" xmlns:cx2="http://schemas.microsoft.com/office/drawing/2015/10/21/chartex" xmlns:cx3="http://schemas.microsoft.com/office/drawing/2016/5/9/chartex" xmlns:cx4="http://schemas.microsoft.com/office/drawing/2016/5/10/chartex" xmlns:cx5="http://schemas.microsoft.com/office/drawing/2016/5/11/chartex" xmlns:cx6="http://schemas.microsoft.com/office/drawing/2016/5/12/chartex" xmlns:cx7="http://schemas.microsoft.com/office/drawing/2016/5/13/chartex" xmlns:cx8="http://schemas.microsoft.com/office/drawing/2016/5/14/chartex" xmlns:mc="http://schemas.openxmlformats.org/markup-compatibility/2006" xmlns:aink="http://schemas.microsoft.com/office/drawing/2016/ink" xmlns:am3d="http://schemas.microsoft.com/office/drawing/2017/model3d" xmlns:o="urn:schemas-microsoft-com:office:office" xmlns:oel="http://schemas.microsoft.com/office/2019/extlst" xmlns:r="http://schemas.openxmlformats.org/officeDocument/2006/relationships" xmlns:m="http://schemas.openxmlformats.org/officeDocument/2006/math" xmlns:v="urn:schemas-microsoft-com:vml" xmlns:wp14="http://schemas.microsoft.com/office/word/2010/wordprocessingDrawing" xmlns:wp="http://schemas.openxmlformats.org/drawingml/2006/wordprocessingDrawing" xmlns:w10="urn:schemas-microsoft-com:office:word" xmlns:w="http://schemas.openxmlformats.org/wordprocessingml/2006/main" xmlns:w14="http://schemas.microsoft.com/office/word/2010/wordml" xmlns:w15="http://schemas.microsoft.com/office/word/2012/wordml" xmlns:w16cex="http://schemas.microsoft.com/office/word/2018/wordml/cex" xmlns:w16cid="http://schemas.microsoft.com/office/word/2016/wordml/cid" xmlns:w16="http://schemas.microsoft.com/office/word/2018/wordml" xmlns:w16sdtdh="http://schemas.microsoft.com/office/word/2020/wordml/sdtdatahash" xmlns:w16se="http://schemas.microsoft.com/office/word/2015/wordml/symex" xmlns:wpg="http://schemas.microsoft.com/office/word/2010/wordprocessingGroup" xmlns:wpi="http://schemas.microsoft.com/office/word/2010/wordprocessingInk" xmlns:wne="http://schemas.microsoft.com/office/word/2006/wordml" xmlns:wps="http://schemas.microsoft.com/office/word/2010/wordprocessingShape" mc:Ignorable="w14 w15 w16se w16cid w16 w16cex w16sdtdh wp14">
   <w:tbl>
     <w:tblPr>
       <w:tblW w:w="0" w:type="auto"/>
@@ -7691,7 +7286,7 @@
 </file>
 
 <file path=word/header2.xml><?xml version="1.0" encoding="utf-8"?>
-<w:hdr xmlns:wpc="http://schemas.microsoft.com/office/word/2010/wordprocessingCanvas" xmlns:cx="http://schemas.microsoft.com/office/drawing/2014/chartex" xmlns:cx1="http://schemas.microsoft.com/office/drawing/2015/9/8/chartex" xmlns:cx2="http://schemas.microsoft.com/office/drawing/2015/10/21/chartex" xmlns:cx3="http://schemas.microsoft.com/office/drawing/2016/5/9/chartex" xmlns:cx4="http://schemas.microsoft.com/office/drawing/2016/5/10/chartex" xmlns:cx5="http://schemas.microsoft.com/office/drawing/2016/5/11/chartex" xmlns:cx6="http://schemas.microsoft.com/office/drawing/2016/5/12/chartex" xmlns:cx7="http://schemas.microsoft.com/office/drawing/2016/5/13/chartex" xmlns:cx8="http://schemas.microsoft.com/office/drawing/2016/5/14/chartex" xmlns:mc="http://schemas.openxmlformats.org/markup-compatibility/2006" xmlns:aink="http://schemas.microsoft.com/office/drawing/2016/ink" xmlns:am3d="http://schemas.microsoft.com/office/drawing/2017/model3d" xmlns:o="urn:schemas-microsoft-com:office:office" xmlns:r="http://schemas.openxmlformats.org/officeDocument/2006/relationships" xmlns:m="http://schemas.openxmlformats.org/officeDocument/2006/math" xmlns:v="urn:schemas-microsoft-com:vml" xmlns:wp14="http://schemas.microsoft.com/office/word/2010/wordprocessingDrawing" xmlns:wp="http://schemas.openxmlformats.org/drawingml/2006/wordprocessingDrawing" xmlns:w10="urn:schemas-microsoft-com:office:word" xmlns:w="http://schemas.openxmlformats.org/wordprocessingml/2006/main" xmlns:w14="http://schemas.microsoft.com/office/word/2010/wordml" xmlns:w15="http://schemas.microsoft.com/office/word/2012/wordml" xmlns:w16cid="http://schemas.microsoft.com/office/word/2016/wordml/cid" xmlns:w16se="http://schemas.microsoft.com/office/word/2015/wordml/symex" xmlns:wpg="http://schemas.microsoft.com/office/word/2010/wordprocessingGroup" xmlns:wpi="http://schemas.microsoft.com/office/word/2010/wordprocessingInk" xmlns:wne="http://schemas.microsoft.com/office/word/2006/wordml" xmlns:wps="http://schemas.microsoft.com/office/word/2010/wordprocessingShape" mc:Ignorable="w14 w15 w16se w16cid wp14">
+<w:hdr xmlns:wpc="http://schemas.microsoft.com/office/word/2010/wordprocessingCanvas" xmlns:cx="http://schemas.microsoft.com/office/drawing/2014/chartex" xmlns:cx1="http://schemas.microsoft.com/office/drawing/2015/9/8/chartex" xmlns:cx2="http://schemas.microsoft.com/office/drawing/2015/10/21/chartex" xmlns:cx3="http://schemas.microsoft.com/office/drawing/2016/5/9/chartex" xmlns:cx4="http://schemas.microsoft.com/office/drawing/2016/5/10/chartex" xmlns:cx5="http://schemas.microsoft.com/office/drawing/2016/5/11/chartex" xmlns:cx6="http://schemas.microsoft.com/office/drawing/2016/5/12/chartex" xmlns:cx7="http://schemas.microsoft.com/office/drawing/2016/5/13/chartex" xmlns:cx8="http://schemas.microsoft.com/office/drawing/2016/5/14/chartex" xmlns:mc="http://schemas.openxmlformats.org/markup-compatibility/2006" xmlns:aink="http://schemas.microsoft.com/office/drawing/2016/ink" xmlns:am3d="http://schemas.microsoft.com/office/drawing/2017/model3d" xmlns:o="urn:schemas-microsoft-com:office:office" xmlns:oel="http://schemas.microsoft.com/office/2019/extlst" xmlns:r="http://schemas.openxmlformats.org/officeDocument/2006/relationships" xmlns:m="http://schemas.openxmlformats.org/officeDocument/2006/math" xmlns:v="urn:schemas-microsoft-com:vml" xmlns:wp14="http://schemas.microsoft.com/office/word/2010/wordprocessingDrawing" xmlns:wp="http://schemas.openxmlformats.org/drawingml/2006/wordprocessingDrawing" xmlns:w10="urn:schemas-microsoft-com:office:word" xmlns:w="http://schemas.openxmlformats.org/wordprocessingml/2006/main" xmlns:w14="http://schemas.microsoft.com/office/word/2010/wordml" xmlns:w15="http://schemas.microsoft.com/office/word/2012/wordml" xmlns:w16cex="http://schemas.microsoft.com/office/word/2018/wordml/cex" xmlns:w16cid="http://schemas.microsoft.com/office/word/2016/wordml/cid" xmlns:w16="http://schemas.microsoft.com/office/word/2018/wordml" xmlns:w16sdtdh="http://schemas.microsoft.com/office/word/2020/wordml/sdtdatahash" xmlns:w16se="http://schemas.microsoft.com/office/word/2015/wordml/symex" xmlns:wpg="http://schemas.microsoft.com/office/word/2010/wordprocessingGroup" xmlns:wpi="http://schemas.microsoft.com/office/word/2010/wordprocessingInk" xmlns:wne="http://schemas.microsoft.com/office/word/2006/wordml" xmlns:wps="http://schemas.microsoft.com/office/word/2010/wordprocessingShape" mc:Ignorable="w14 w15 w16se w16cid w16 w16cex w16sdtdh wp14">
   <w:tbl>
     <w:tblPr>
       <w:tblW w:w="0" w:type="auto"/>
@@ -8001,7 +7596,7 @@
 </file>
 
 <file path=word/numbering.xml><?xml version="1.0" encoding="utf-8"?>
-<w:numbering xmlns:wpc="http://schemas.microsoft.com/office/word/2010/wordprocessingCanvas" xmlns:cx="http://schemas.microsoft.com/office/drawing/2014/chartex" xmlns:cx1="http://schemas.microsoft.com/office/drawing/2015/9/8/chartex" xmlns:cx2="http://schemas.microsoft.com/office/drawing/2015/10/21/chartex" xmlns:cx3="http://schemas.microsoft.com/office/drawing/2016/5/9/chartex" xmlns:cx4="http://schemas.microsoft.com/office/drawing/2016/5/10/chartex" xmlns:cx5="http://schemas.microsoft.com/office/drawing/2016/5/11/chartex" xmlns:cx6="http://schemas.microsoft.com/office/drawing/2016/5/12/chartex" xmlns:cx7="http://schemas.microsoft.com/office/drawing/2016/5/13/chartex" xmlns:cx8="http://schemas.microsoft.com/office/drawing/2016/5/14/chartex" xmlns:mc="http://schemas.openxmlformats.org/markup-compatibility/2006" xmlns:aink="http://schemas.microsoft.com/office/drawing/2016/ink" xmlns:am3d="http://schemas.microsoft.com/office/drawing/2017/model3d" xmlns:o="urn:schemas-microsoft-com:office:office" xmlns:r="http://schemas.openxmlformats.org/officeDocument/2006/relationships" xmlns:m="http://schemas.openxmlformats.org/officeDocument/2006/math" xmlns:v="urn:schemas-microsoft-com:vml" xmlns:wp14="http://schemas.microsoft.com/office/word/2010/wordprocessingDrawing" xmlns:wp="http://schemas.openxmlformats.org/drawingml/2006/wordprocessingDrawing" xmlns:w10="urn:schemas-microsoft-com:office:word" xmlns:w="http://schemas.openxmlformats.org/wordprocessingml/2006/main" xmlns:w14="http://schemas.microsoft.com/office/word/2010/wordml" xmlns:w15="http://schemas.microsoft.com/office/word/2012/wordml" xmlns:w16cid="http://schemas.microsoft.com/office/word/2016/wordml/cid" xmlns:w16se="http://schemas.microsoft.com/office/word/2015/wordml/symex" xmlns:wpg="http://schemas.microsoft.com/office/word/2010/wordprocessingGroup" xmlns:wpi="http://schemas.microsoft.com/office/word/2010/wordprocessingInk" xmlns:wne="http://schemas.microsoft.com/office/word/2006/wordml" xmlns:wps="http://schemas.microsoft.com/office/word/2010/wordprocessingShape" mc:Ignorable="w14 w15 w16se w16cid wp14">
+<w:numbering xmlns:wpc="http://schemas.microsoft.com/office/word/2010/wordprocessingCanvas" xmlns:cx="http://schemas.microsoft.com/office/drawing/2014/chartex" xmlns:cx1="http://schemas.microsoft.com/office/drawing/2015/9/8/chartex" xmlns:cx2="http://schemas.microsoft.com/office/drawing/2015/10/21/chartex" xmlns:cx3="http://schemas.microsoft.com/office/drawing/2016/5/9/chartex" xmlns:cx4="http://schemas.microsoft.com/office/drawing/2016/5/10/chartex" xmlns:cx5="http://schemas.microsoft.com/office/drawing/2016/5/11/chartex" xmlns:cx6="http://schemas.microsoft.com/office/drawing/2016/5/12/chartex" xmlns:cx7="http://schemas.microsoft.com/office/drawing/2016/5/13/chartex" xmlns:cx8="http://schemas.microsoft.com/office/drawing/2016/5/14/chartex" xmlns:mc="http://schemas.openxmlformats.org/markup-compatibility/2006" xmlns:aink="http://schemas.microsoft.com/office/drawing/2016/ink" xmlns:am3d="http://schemas.microsoft.com/office/drawing/2017/model3d" xmlns:o="urn:schemas-microsoft-com:office:office" xmlns:oel="http://schemas.microsoft.com/office/2019/extlst" xmlns:r="http://schemas.openxmlformats.org/officeDocument/2006/relationships" xmlns:m="http://schemas.openxmlformats.org/officeDocument/2006/math" xmlns:v="urn:schemas-microsoft-com:vml" xmlns:wp14="http://schemas.microsoft.com/office/word/2010/wordprocessingDrawing" xmlns:wp="http://schemas.openxmlformats.org/drawingml/2006/wordprocessingDrawing" xmlns:w10="urn:schemas-microsoft-com:office:word" xmlns:w="http://schemas.openxmlformats.org/wordprocessingml/2006/main" xmlns:w14="http://schemas.microsoft.com/office/word/2010/wordml" xmlns:w15="http://schemas.microsoft.com/office/word/2012/wordml" xmlns:w16cex="http://schemas.microsoft.com/office/word/2018/wordml/cex" xmlns:w16cid="http://schemas.microsoft.com/office/word/2016/wordml/cid" xmlns:w16="http://schemas.microsoft.com/office/word/2018/wordml" xmlns:w16sdtdh="http://schemas.microsoft.com/office/word/2020/wordml/sdtdatahash" xmlns:w16se="http://schemas.microsoft.com/office/word/2015/wordml/symex" xmlns:wpg="http://schemas.microsoft.com/office/word/2010/wordprocessingGroup" xmlns:wpi="http://schemas.microsoft.com/office/word/2010/wordprocessingInk" xmlns:wne="http://schemas.microsoft.com/office/word/2006/wordml" xmlns:wps="http://schemas.microsoft.com/office/word/2010/wordprocessingShape" mc:Ignorable="w14 w15 w16se w16cid w16 w16cex w16sdtdh wp14">
   <w:abstractNum w:abstractNumId="0" w15:restartNumberingAfterBreak="0">
     <w:nsid w:val="06FB0ADE"/>
     <w:multiLevelType w:val="hybridMultilevel"/>
@@ -8620,16 +8215,16 @@
       </w:rPr>
     </w:lvl>
   </w:abstractNum>
-  <w:num w:numId="1">
+  <w:num w:numId="1" w16cid:durableId="528490056">
     <w:abstractNumId w:val="2"/>
   </w:num>
-  <w:num w:numId="2">
+  <w:num w:numId="2" w16cid:durableId="2129011475">
     <w:abstractNumId w:val="1"/>
   </w:num>
-  <w:num w:numId="3">
+  <w:num w:numId="3" w16cid:durableId="1619220911">
     <w:abstractNumId w:val="3"/>
   </w:num>
-  <w:num w:numId="4">
+  <w:num w:numId="4" w16cid:durableId="920916642">
     <w:abstractNumId w:val="0"/>
   </w:num>
   <w:numIdMacAtCleanup w:val="4"/>
@@ -8637,7 +8232,7 @@
 </file>
 
 <file path=word/styles.xml><?xml version="1.0" encoding="utf-8"?>
-<w:styles xmlns:mc="http://schemas.openxmlformats.org/markup-compatibility/2006" xmlns:r="http://schemas.openxmlformats.org/officeDocument/2006/relationships" xmlns:w="http://schemas.openxmlformats.org/wordprocessingml/2006/main" xmlns:w14="http://schemas.microsoft.com/office/word/2010/wordml" xmlns:w15="http://schemas.microsoft.com/office/word/2012/wordml" xmlns:w16cid="http://schemas.microsoft.com/office/word/2016/wordml/cid" xmlns:w16se="http://schemas.microsoft.com/office/word/2015/wordml/symex" mc:Ignorable="w14 w15 w16se w16cid">
+<w:styles xmlns:mc="http://schemas.openxmlformats.org/markup-compatibility/2006" xmlns:r="http://schemas.openxmlformats.org/officeDocument/2006/relationships" xmlns:w="http://schemas.openxmlformats.org/wordprocessingml/2006/main" xmlns:w14="http://schemas.microsoft.com/office/word/2010/wordml" xmlns:w15="http://schemas.microsoft.com/office/word/2012/wordml" xmlns:w16cex="http://schemas.microsoft.com/office/word/2018/wordml/cex" xmlns:w16cid="http://schemas.microsoft.com/office/word/2016/wordml/cid" xmlns:w16="http://schemas.microsoft.com/office/word/2018/wordml" xmlns:w16sdtdh="http://schemas.microsoft.com/office/word/2020/wordml/sdtdatahash" xmlns:w16se="http://schemas.microsoft.com/office/word/2015/wordml/symex" mc:Ignorable="w14 w15 w16se w16cid w16 w16cex w16sdtdh">
   <w:docDefaults>
     <w:rPrDefault>
       <w:rPr>
@@ -8649,7 +8244,7 @@
     </w:rPrDefault>
     <w:pPrDefault/>
   </w:docDefaults>
-  <w:latentStyles w:defLockedState="0" w:defUIPriority="99" w:defSemiHidden="0" w:defUnhideWhenUsed="0" w:defQFormat="0" w:count="377">
+  <w:latentStyles w:defLockedState="0" w:defUIPriority="99" w:defSemiHidden="0" w:defUnhideWhenUsed="0" w:defQFormat="0" w:count="376">
     <w:lsdException w:name="Normal" w:uiPriority="0" w:qFormat="1"/>
     <w:lsdException w:name="heading 1" w:uiPriority="0" w:qFormat="1"/>
     <w:lsdException w:name="heading 2" w:uiPriority="0" w:qFormat="1"/>
@@ -8755,6 +8350,7 @@
     <w:lsdException w:name="HTML Sample" w:semiHidden="1" w:unhideWhenUsed="1"/>
     <w:lsdException w:name="HTML Typewriter" w:semiHidden="1" w:unhideWhenUsed="1"/>
     <w:lsdException w:name="HTML Variable" w:semiHidden="1" w:unhideWhenUsed="1"/>
+    <w:lsdException w:name="Normal Table" w:semiHidden="1" w:unhideWhenUsed="1"/>
     <w:lsdException w:name="annotation subject" w:semiHidden="1" w:unhideWhenUsed="1"/>
     <w:lsdException w:name="No List" w:semiHidden="1" w:unhideWhenUsed="1"/>
     <w:lsdException w:name="Outline List 1" w:semiHidden="1" w:unhideWhenUsed="1"/>
@@ -8800,9 +8396,11 @@
     <w:lsdException w:name="Table Subtle 1" w:semiHidden="1" w:unhideWhenUsed="1"/>
     <w:lsdException w:name="Table Subtle 2" w:semiHidden="1" w:unhideWhenUsed="1"/>
     <w:lsdException w:name="Table Web 1" w:semiHidden="1" w:unhideWhenUsed="1"/>
+    <w:lsdException w:name="Table Web 2" w:semiHidden="1" w:unhideWhenUsed="1"/>
     <w:lsdException w:name="Table Web 3" w:semiHidden="1" w:unhideWhenUsed="1"/>
     <w:lsdException w:name="Balloon Text" w:semiHidden="1" w:unhideWhenUsed="1"/>
     <w:lsdException w:name="Table Grid" w:uiPriority="0"/>
+    <w:lsdException w:name="Table Theme" w:semiHidden="1" w:unhideWhenUsed="1"/>
     <w:lsdException w:name="Placeholder Text" w:semiHidden="1"/>
     <w:lsdException w:name="No Spacing" w:uiPriority="1" w:qFormat="1"/>
     <w:lsdException w:name="Light Shading" w:uiPriority="60"/>
@@ -9023,7 +8621,6 @@
     <w:lsdException w:name="Hashtag" w:semiHidden="1" w:unhideWhenUsed="1"/>
     <w:lsdException w:name="Unresolved Mention" w:semiHidden="1" w:unhideWhenUsed="1"/>
     <w:lsdException w:name="Smart Link" w:semiHidden="1" w:unhideWhenUsed="1"/>
-    <w:lsdException w:name="Smart Link Error" w:semiHidden="1" w:unhideWhenUsed="1"/>
   </w:latentStyles>
   <w:style w:type="paragraph" w:default="1" w:styleId="Normal">
     <w:name w:val="Normal"/>

</xml_diff>